<commit_message>
Minor formatting and updating PDFs
</commit_message>
<xml_diff>
--- a/docs/iRevealLite Installation Guide.docx
+++ b/docs/iRevealLite Installation Guide.docx
@@ -1,7 +1,9 @@
 
 <file path=word/document.xml><?xml version="1.0" encoding="utf-8"?>
-<w:document xmlns:wpc="http://schemas.microsoft.com/office/word/2010/wordprocessingCanvas" xmlns:cx="http://schemas.microsoft.com/office/drawing/2014/chartex" xmlns:cx1="http://schemas.microsoft.com/office/drawing/2015/9/8/chartex" xmlns:cx2="http://schemas.microsoft.com/office/drawing/2015/10/21/chartex" xmlns:cx3="http://schemas.microsoft.com/office/drawing/2016/5/9/chartex" xmlns:cx4="http://schemas.microsoft.com/office/drawing/2016/5/10/chartex" xmlns:cx5="http://schemas.microsoft.com/office/drawing/2016/5/11/chartex" xmlns:cx6="http://schemas.microsoft.com/office/drawing/2016/5/12/chartex" xmlns:cx7="http://schemas.microsoft.com/office/drawing/2016/5/13/chartex" xmlns:cx8="http://schemas.microsoft.com/office/drawing/2016/5/14/chartex" xmlns:mc="http://schemas.openxmlformats.org/markup-compatibility/2006" xmlns:aink="http://schemas.microsoft.com/office/drawing/2016/ink" xmlns:am3d="http://schemas.microsoft.com/office/drawing/2017/model3d" xmlns:o="urn:schemas-microsoft-com:office:office" xmlns:r="http://schemas.openxmlformats.org/officeDocument/2006/relationships" xmlns:m="http://schemas.openxmlformats.org/officeDocument/2006/math" xmlns:v="urn:schemas-microsoft-com:vml" xmlns:wp14="http://schemas.microsoft.com/office/word/2010/wordprocessingDrawing" xmlns:wp="http://schemas.openxmlformats.org/drawingml/2006/wordprocessingDrawing" xmlns:w10="urn:schemas-microsoft-com:office:word" xmlns:w="http://schemas.openxmlformats.org/wordprocessingml/2006/main" xmlns:w14="http://schemas.microsoft.com/office/word/2010/wordml" xmlns:w15="http://schemas.microsoft.com/office/word/2012/wordml" xmlns:w16cid="http://schemas.microsoft.com/office/word/2016/wordml/cid" xmlns:w16se="http://schemas.microsoft.com/office/word/2015/wordml/symex" xmlns:wpg="http://schemas.microsoft.com/office/word/2010/wordprocessingGroup" xmlns:wpi="http://schemas.microsoft.com/office/word/2010/wordprocessingInk" xmlns:wne="http://schemas.microsoft.com/office/word/2006/wordml" xmlns:wps="http://schemas.microsoft.com/office/word/2010/wordprocessingShape" mc:Ignorable="w14 w15 w16se w16cid wp14">
+<w:document xmlns:wpc="http://schemas.microsoft.com/office/word/2010/wordprocessingCanvas" xmlns:cx="http://schemas.microsoft.com/office/drawing/2014/chartex" xmlns:cx1="http://schemas.microsoft.com/office/drawing/2015/9/8/chartex" xmlns:mc="http://schemas.openxmlformats.org/markup-compatibility/2006" xmlns:o="urn:schemas-microsoft-com:office:office" xmlns:r="http://schemas.openxmlformats.org/officeDocument/2006/relationships" xmlns:m="http://schemas.openxmlformats.org/officeDocument/2006/math" xmlns:v="urn:schemas-microsoft-com:vml" xmlns:wp14="http://schemas.microsoft.com/office/word/2010/wordprocessingDrawing" xmlns:wp="http://schemas.openxmlformats.org/drawingml/2006/wordprocessingDrawing" xmlns:w10="urn:schemas-microsoft-com:office:word" xmlns:w="http://schemas.openxmlformats.org/wordprocessingml/2006/main" xmlns:w14="http://schemas.microsoft.com/office/word/2010/wordml" xmlns:w15="http://schemas.microsoft.com/office/word/2012/wordml" xmlns:w16se="http://schemas.microsoft.com/office/word/2015/wordml/symex" xmlns:wpg="http://schemas.microsoft.com/office/word/2010/wordprocessingGroup" xmlns:wpi="http://schemas.microsoft.com/office/word/2010/wordprocessingInk" xmlns:wne="http://schemas.microsoft.com/office/word/2006/wordml" xmlns:wps="http://schemas.microsoft.com/office/word/2010/wordprocessingShape" mc:Ignorable="w14 w15 w16se wp14">
   <w:body>
+    <w:bookmarkStart w:id="0" w:name="_GoBack"/>
+    <w:bookmarkEnd w:id="0"/>
     <w:p>
       <w:pPr>
         <w:tabs>
@@ -266,7 +268,7 @@
               </wp:anchor>
             </w:drawing>
           </mc:Choice>
-          <mc:Fallback>
+          <mc:Fallback xmlns:w16cid="http://schemas.microsoft.com/office/word/2016/wordml/cid" xmlns:am3d="http://schemas.microsoft.com/office/drawing/2017/model3d" xmlns:aink="http://schemas.microsoft.com/office/drawing/2016/ink" xmlns:cx8="http://schemas.microsoft.com/office/drawing/2016/5/14/chartex" xmlns:cx7="http://schemas.microsoft.com/office/drawing/2016/5/13/chartex" xmlns:cx6="http://schemas.microsoft.com/office/drawing/2016/5/12/chartex" xmlns:cx5="http://schemas.microsoft.com/office/drawing/2016/5/11/chartex" xmlns:cx4="http://schemas.microsoft.com/office/drawing/2016/5/10/chartex" xmlns:cx3="http://schemas.microsoft.com/office/drawing/2016/5/9/chartex" xmlns:cx2="http://schemas.microsoft.com/office/drawing/2015/10/21/chartex">
             <w:pict>
               <v:group w14:anchorId="7C493A40" id="Group 3" o:spid="_x0000_s1026" style="position:absolute;margin-left:17.3pt;margin-top:560.3pt;width:433.5pt;height:56.35pt;z-index:251662336" coordorigin="1786,12457" coordsize="8670,1127" o:gfxdata="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">
                 <v:shapetype id="_x0000_t75" coordsize="21600,21600" o:spt="75" o:preferrelative="t" path="m@4@5l@4@11@9@11@9@5xe" filled="f" stroked="f">
@@ -446,7 +448,7 @@
               </wp:anchor>
             </w:drawing>
           </mc:Choice>
-          <mc:Fallback>
+          <mc:Fallback xmlns:w16cid="http://schemas.microsoft.com/office/word/2016/wordml/cid" xmlns:am3d="http://schemas.microsoft.com/office/drawing/2017/model3d" xmlns:aink="http://schemas.microsoft.com/office/drawing/2016/ink" xmlns:cx8="http://schemas.microsoft.com/office/drawing/2016/5/14/chartex" xmlns:cx7="http://schemas.microsoft.com/office/drawing/2016/5/13/chartex" xmlns:cx6="http://schemas.microsoft.com/office/drawing/2016/5/12/chartex" xmlns:cx5="http://schemas.microsoft.com/office/drawing/2016/5/11/chartex" xmlns:cx4="http://schemas.microsoft.com/office/drawing/2016/5/10/chartex" xmlns:cx3="http://schemas.microsoft.com/office/drawing/2016/5/9/chartex" xmlns:cx2="http://schemas.microsoft.com/office/drawing/2015/10/21/chartex">
             <w:pict>
               <v:shapetype w14:anchorId="1137F0AA" id="_x0000_t202" coordsize="21600,21600" o:spt="202" path="m,l,21600r21600,l21600,xe">
                 <v:stroke joinstyle="miter"/>
@@ -525,7 +527,7 @@
           <w:szCs w:val="28"/>
         </w:rPr>
         <w:drawing>
-          <wp:anchor distT="0" distB="0" distL="114300" distR="114300" simplePos="0" relativeHeight="251664384" behindDoc="0" locked="0" layoutInCell="1" allowOverlap="1" wp14:anchorId="2A186255" wp14:editId="04810FAE">
+          <wp:anchor distT="0" distB="0" distL="114300" distR="114300" simplePos="0" relativeHeight="251664384" behindDoc="0" locked="0" layoutInCell="1" allowOverlap="1" wp14:anchorId="2A186255" wp14:editId="3DB31E98">
             <wp:simplePos x="0" y="0"/>
             <wp:positionH relativeFrom="column">
               <wp:posOffset>4240530</wp:posOffset>
@@ -814,7 +816,7 @@
           <w:rFonts w:ascii="Arial" w:eastAsia="Arial" w:hAnsi="Arial" w:cs="Arial"/>
         </w:rPr>
       </w:pPr>
-      <w:bookmarkStart w:id="0" w:name="_Toc313865661"/>
+      <w:bookmarkStart w:id="1" w:name="_Toc313865661"/>
       <w:r>
         <w:rPr>
           <w:rFonts w:ascii="Arial" w:eastAsia="Arial" w:hAnsi="Arial" w:cs="Arial"/>
@@ -919,7 +921,14 @@
         <w:rPr>
           <w:rFonts w:ascii="Arial" w:eastAsia="Arial" w:hAnsi="Arial" w:cs="Arial"/>
         </w:rPr>
-        <w:t xml:space="preserve"> Copyright (c) 2012 - 2018, by the software owners: Oak Ridge Institute for Science and Education (ORISE), Los Alamos National Security, LLC., Lawrence Livermore National Security, LLC., The Regents of the University of California, through Lawrence Berkeley National Laboratory, Battelle Memorial Institute, Pacific Northwest Division through Pacific Northwest National Laboratory, Carnegie Mellon University, West Virginia University, Boston University, the Trustees of Princeton University, The University of Texas at Austin, URS Energy &amp; Construction, Inc., et al. All rights reserved.</w:t>
+        <w:t xml:space="preserve"> Copyright (c) 2012 - 2018, by the software owners: Oak Ridge Institute for Science and Education (ORISE), Los Alamos National Security, LLC., Lawrence Livermore National Security, LLC., The Regents of </w:t>
+      </w:r>
+      <w:r>
+        <w:rPr>
+          <w:rFonts w:ascii="Arial" w:eastAsia="Arial" w:hAnsi="Arial" w:cs="Arial"/>
+        </w:rPr>
+        <w:lastRenderedPageBreak/>
+        <w:t>the University of California, through Lawrence Berkeley National Laboratory, Battelle Memorial Institute, Pacific Northwest Division through Pacific Northwest National Laboratory, Carnegie Mellon University, West Virginia University, Boston University, the Trustees of Princeton University, The University of Texas at Austin, URS Energy &amp; Construction, Inc., et al. All rights reserved.</w:t>
       </w:r>
     </w:p>
     <w:p>
@@ -984,7 +993,6 @@
         <w:rPr>
           <w:rFonts w:ascii="Arial" w:eastAsia="Arial" w:hAnsi="Arial" w:cs="Arial"/>
         </w:rPr>
-        <w:lastRenderedPageBreak/>
         <w:t>Redistributions in binary form must reproduce the above copyright notice, this list of conditions and the following disclaimer in the documentation and/or other materials provided with the distribution.</w:t>
       </w:r>
     </w:p>
@@ -1025,6 +1033,7 @@
         <w:rPr>
           <w:rFonts w:ascii="Arial" w:eastAsia="Arial" w:hAnsi="Arial" w:cs="Arial"/>
         </w:rPr>
+        <w:lastRenderedPageBreak/>
         <w:t>THIS SOFTWARE IS PROVIDED BY THE COPYRIGHT HOLDERS AND CONTRIBUTORS "AS IS" AND ANY EXPRESS OR IMPLIED WARRANTIES, INCLUDING, BUT NOT LIMITED TO, THE IMPLIED WARRANTIES OF MERCHANTABILITY AND FITNESS FOR A PARTICULAR PURPOSE ARE DISCLAIMED. IN NO EVENT SHALL THE COPYRIGHT OWNER OR CONTRIBUTORS BE LIABLE FOR ANY DIRECT, INDIRECT, INCIDENTAL, SPECIAL, EXEMPLARY, OR CONSEQUENTIAL DAMAGES (INCLUDING, BUT NOT LIMITED TO, PROCUREMENT OF SUBSTITUTE GOODS OR SERVICES; LOSS OF USE, DATA, OR PROFITS; OR BUSINESS INTERRUPTION) HOWEVER CAUSED AND ON ANY THEORY OF LIABILITY, WHETHER IN CONTRACT, STRICT LIABILITY, OR TORT (INCLUDING NEGLIGENCE OR OTHERWISE) ARISING IN ANY WAY OUT OF THE USE OF THIS SOFTWARE, EVEN IF ADVISED OF THE POSSIBILITY OF SUCH DAMAGE.</w:t>
       </w:r>
     </w:p>
@@ -1662,7 +1671,7 @@
                 <w:noProof/>
                 <w:webHidden/>
               </w:rPr>
-              <w:t>1</w:t>
+              <w:t>2</w:t>
             </w:r>
             <w:r>
               <w:rPr>
@@ -1748,7 +1757,7 @@
                 <w:noProof/>
                 <w:webHidden/>
               </w:rPr>
-              <w:t>1</w:t>
+              <w:t>2</w:t>
             </w:r>
             <w:r>
               <w:rPr>
@@ -1817,7 +1826,7 @@
                 <w:noProof/>
                 <w:webHidden/>
               </w:rPr>
-              <w:t>1</w:t>
+              <w:t>2</w:t>
             </w:r>
             <w:r>
               <w:rPr>
@@ -2127,7 +2136,7 @@
                 <w:noProof/>
                 <w:webHidden/>
               </w:rPr>
-              <w:t>2</w:t>
+              <w:t>3</w:t>
             </w:r>
             <w:r>
               <w:rPr>
@@ -2506,8 +2515,9 @@
       <w:pPr>
         <w:pStyle w:val="Heading1"/>
         <w:sectPr>
-          <w:headerReference w:type="first" r:id="rId24"/>
-          <w:footerReference w:type="first" r:id="rId25"/>
+          <w:headerReference w:type="default" r:id="rId24"/>
+          <w:headerReference w:type="first" r:id="rId25"/>
+          <w:footerReference w:type="first" r:id="rId26"/>
           <w:type w:val="oddPage"/>
           <w:pgSz w:w="12240" w:h="15840"/>
           <w:pgMar w:top="1440" w:right="1440" w:bottom="1440" w:left="1440" w:header="288" w:footer="288" w:gutter="0"/>
@@ -2522,13 +2532,13 @@
       <w:pPr>
         <w:pStyle w:val="Heading1"/>
       </w:pPr>
-      <w:bookmarkStart w:id="1" w:name="_Toc507148075"/>
-      <w:bookmarkEnd w:id="0"/>
+      <w:bookmarkStart w:id="2" w:name="_Toc507148075"/>
+      <w:bookmarkEnd w:id="1"/>
       <w:r>
         <w:lastRenderedPageBreak/>
         <w:t>Introduction</w:t>
       </w:r>
-      <w:bookmarkEnd w:id="1"/>
+      <w:bookmarkEnd w:id="2"/>
       <w:r>
         <w:t xml:space="preserve">  </w:t>
       </w:r>
@@ -2611,21 +2621,21 @@
       <w:pPr>
         <w:pStyle w:val="Heading1"/>
       </w:pPr>
-      <w:bookmarkStart w:id="2" w:name="_Toc507148076"/>
+      <w:bookmarkStart w:id="3" w:name="_Toc507148076"/>
       <w:r>
         <w:t>Prerequisites</w:t>
       </w:r>
-      <w:bookmarkEnd w:id="2"/>
+      <w:bookmarkEnd w:id="3"/>
     </w:p>
     <w:p>
       <w:pPr>
         <w:pStyle w:val="Heading2"/>
       </w:pPr>
-      <w:bookmarkStart w:id="3" w:name="_Toc507148077"/>
+      <w:bookmarkStart w:id="4" w:name="_Toc507148077"/>
       <w:r>
         <w:t>Hardware</w:t>
       </w:r>
-      <w:bookmarkEnd w:id="3"/>
+      <w:bookmarkEnd w:id="4"/>
     </w:p>
     <w:p>
       <w:r>
@@ -2636,11 +2646,11 @@
       <w:pPr>
         <w:pStyle w:val="Heading2"/>
       </w:pPr>
-      <w:bookmarkStart w:id="4" w:name="_Toc507148078"/>
+      <w:bookmarkStart w:id="5" w:name="_Toc507148078"/>
       <w:r>
         <w:t>Software</w:t>
       </w:r>
-      <w:bookmarkEnd w:id="4"/>
+      <w:bookmarkEnd w:id="5"/>
     </w:p>
     <w:p>
       <w:pPr>
@@ -2651,6 +2661,7 @@
         </w:rPr>
       </w:pPr>
       <w:proofErr w:type="spellStart"/>
+      <w:proofErr w:type="gramStart"/>
       <w:r>
         <w:rPr>
           <w:rFonts w:ascii="Times New Roman" w:hAnsi="Times New Roman" w:cs="Times New Roman"/>
@@ -2658,6 +2669,7 @@
         <w:t>iRevealLite</w:t>
       </w:r>
       <w:proofErr w:type="spellEnd"/>
+      <w:proofErr w:type="gramEnd"/>
       <w:r>
         <w:rPr>
           <w:rFonts w:ascii="Times New Roman" w:hAnsi="Times New Roman" w:cs="Times New Roman"/>
@@ -2670,28 +2682,12 @@
         </w:rPr>
         <w:t xml:space="preserve">is a command </w:t>
       </w:r>
-      <w:del w:id="5" w:author="Frits Soepyan" w:date="2018-03-22T14:53:00Z">
-        <w:r>
-          <w:rPr>
-            <w:rFonts w:ascii="Times New Roman" w:hAnsi="Times New Roman" w:cs="Times New Roman"/>
-          </w:rPr>
-          <w:delText xml:space="preserve">line </w:delText>
-        </w:r>
-      </w:del>
-      <w:ins w:id="6" w:author="Frits Soepyan" w:date="2018-03-22T14:53:00Z">
-        <w:r>
-          <w:rPr>
-            <w:rFonts w:ascii="Times New Roman" w:hAnsi="Times New Roman" w:cs="Times New Roman"/>
-          </w:rPr>
-          <w:t>line</w:t>
-        </w:r>
-        <w:r>
-          <w:rPr>
-            <w:rFonts w:ascii="Times New Roman" w:hAnsi="Times New Roman" w:cs="Times New Roman"/>
-          </w:rPr>
-          <w:t>-</w:t>
-        </w:r>
-      </w:ins>
+      <w:r>
+        <w:rPr>
+          <w:rFonts w:ascii="Times New Roman" w:hAnsi="Times New Roman" w:cs="Times New Roman"/>
+        </w:rPr>
+        <w:t>line-</w:t>
+      </w:r>
       <w:r>
         <w:rPr>
           <w:rFonts w:ascii="Times New Roman" w:hAnsi="Times New Roman" w:cs="Times New Roman"/>
@@ -2754,21 +2750,20 @@
       <w:pPr>
         <w:pStyle w:val="Heading3"/>
       </w:pPr>
-      <w:bookmarkStart w:id="7" w:name="_Toc507148079"/>
+      <w:bookmarkStart w:id="6" w:name="_Toc507148079"/>
       <w:r>
         <w:t>2.2.1</w:t>
       </w:r>
       <w:r>
         <w:t xml:space="preserve"> Required third party software packages</w:t>
       </w:r>
-      <w:bookmarkEnd w:id="7"/>
+      <w:bookmarkEnd w:id="6"/>
     </w:p>
     <w:p>
       <w:pPr>
         <w:pStyle w:val="Default"/>
         <w:jc w:val="both"/>
         <w:rPr>
-          <w:ins w:id="8" w:author="Frits Soepyan" w:date="2018-03-22T14:48:00Z"/>
           <w:rFonts w:ascii="Times New Roman" w:hAnsi="Times New Roman" w:cs="Times New Roman"/>
         </w:rPr>
       </w:pPr>
@@ -2816,38 +2811,16 @@
         </w:rPr>
         <w:t xml:space="preserve">Java Development </w:t>
       </w:r>
-      <w:del w:id="9" w:author="Frits Soepyan" w:date="2018-03-22T14:47:00Z">
-        <w:r>
-          <w:rPr>
-            <w:rFonts w:ascii="Times New Roman" w:hAnsi="Times New Roman" w:cs="Times New Roman"/>
-          </w:rPr>
-          <w:delText xml:space="preserve">Kid </w:delText>
-        </w:r>
-      </w:del>
-      <w:ins w:id="10" w:author="Frits Soepyan" w:date="2018-03-22T14:47:00Z">
-        <w:r>
-          <w:rPr>
-            <w:rFonts w:ascii="Times New Roman" w:hAnsi="Times New Roman" w:cs="Times New Roman"/>
-          </w:rPr>
-          <w:t>Ki</w:t>
-        </w:r>
-        <w:r>
-          <w:rPr>
-            <w:rFonts w:ascii="Times New Roman" w:hAnsi="Times New Roman" w:cs="Times New Roman"/>
-          </w:rPr>
-          <w:t>t</w:t>
-        </w:r>
-        <w:r>
-          <w:rPr>
-            <w:rFonts w:ascii="Times New Roman" w:hAnsi="Times New Roman" w:cs="Times New Roman"/>
-          </w:rPr>
-          <w:t xml:space="preserve"> </w:t>
-        </w:r>
-      </w:ins>
       <w:r>
         <w:rPr>
           <w:rFonts w:ascii="Times New Roman" w:hAnsi="Times New Roman" w:cs="Times New Roman"/>
         </w:rPr>
+        <w:t xml:space="preserve">Kit </w:t>
+      </w:r>
+      <w:r>
+        <w:rPr>
+          <w:rFonts w:ascii="Times New Roman" w:hAnsi="Times New Roman" w:cs="Times New Roman"/>
+        </w:rPr>
         <w:t xml:space="preserve">(JDK) </w:t>
       </w:r>
       <w:r>
@@ -2874,27 +2847,24 @@
         </w:rPr>
         <w:t xml:space="preserve"> </w:t>
       </w:r>
-      <w:ins w:id="11" w:author="Frits Soepyan" w:date="2018-03-22T14:48:00Z">
-        <w:r>
-          <w:rPr>
-            <w:rFonts w:ascii="Times New Roman" w:hAnsi="Times New Roman" w:cs="Times New Roman"/>
-          </w:rPr>
-          <w:t xml:space="preserve">Java Development Kit can be downloaded from the following website: </w:t>
-        </w:r>
-        <w:r>
-          <w:rPr>
-            <w:rFonts w:ascii="Times New Roman" w:hAnsi="Times New Roman" w:cs="Times New Roman"/>
-          </w:rPr>
-          <w:t>http://www.oracle.com/technetwork/java/javase/downloads/jdk8-downloads-2133151.html</w:t>
-        </w:r>
-      </w:ins>
+      <w:r>
+        <w:rPr>
+          <w:rFonts w:ascii="Times New Roman" w:hAnsi="Times New Roman" w:cs="Times New Roman"/>
+        </w:rPr>
+        <w:t xml:space="preserve">Java Development Kit can be downloaded from the following website: </w:t>
+      </w:r>
+      <w:r>
+        <w:rPr>
+          <w:rFonts w:ascii="Times New Roman" w:hAnsi="Times New Roman" w:cs="Times New Roman"/>
+        </w:rPr>
+        <w:t>http://www.oracle.com/technetwork/java/javase/downloads/jdk8-downloads-2133151.html</w:t>
+      </w:r>
     </w:p>
     <w:p>
       <w:pPr>
         <w:pStyle w:val="Default"/>
         <w:jc w:val="both"/>
         <w:rPr>
-          <w:ins w:id="12" w:author="Frits Soepyan" w:date="2018-03-22T14:48:00Z"/>
           <w:rFonts w:ascii="Times New Roman" w:hAnsi="Times New Roman" w:cs="Times New Roman"/>
         </w:rPr>
       </w:pPr>
@@ -2963,28 +2933,23 @@
         </w:rPr>
         <w:t xml:space="preserve">. </w:t>
       </w:r>
-      <w:ins w:id="13" w:author="Frits Soepyan" w:date="2018-03-22T14:48:00Z">
-        <w:r>
-          <w:rPr>
-            <w:rFonts w:ascii="Times New Roman" w:hAnsi="Times New Roman" w:cs="Times New Roman"/>
-          </w:rPr>
-          <w:t xml:space="preserve">Microsoft Visual Studio can be downloaded from the following website: </w:t>
-        </w:r>
-      </w:ins>
-      <w:ins w:id="14" w:author="Frits Soepyan" w:date="2018-03-22T14:49:00Z">
-        <w:r>
-          <w:rPr>
-            <w:rFonts w:ascii="Times New Roman" w:hAnsi="Times New Roman" w:cs="Times New Roman"/>
-          </w:rPr>
-          <w:t>https://www.visualstudio.com/</w:t>
-        </w:r>
-      </w:ins>
+      <w:r>
+        <w:rPr>
+          <w:rFonts w:ascii="Times New Roman" w:hAnsi="Times New Roman" w:cs="Times New Roman"/>
+        </w:rPr>
+        <w:t xml:space="preserve">Microsoft Visual Studio can be downloaded from the following website: </w:t>
+      </w:r>
+      <w:r>
+        <w:rPr>
+          <w:rFonts w:ascii="Times New Roman" w:hAnsi="Times New Roman" w:cs="Times New Roman"/>
+        </w:rPr>
+        <w:t>https://www.visualstudio.com/</w:t>
+      </w:r>
     </w:p>
     <w:p>
       <w:pPr>
         <w:pStyle w:val="Default"/>
         <w:rPr>
-          <w:ins w:id="15" w:author="Frits Soepyan" w:date="2018-03-22T14:49:00Z"/>
           <w:rFonts w:ascii="Times New Roman" w:hAnsi="Times New Roman" w:cs="Times New Roman"/>
         </w:rPr>
       </w:pPr>
@@ -2993,42 +2958,22 @@
       <w:pPr>
         <w:pStyle w:val="Default"/>
         <w:rPr>
-          <w:ins w:id="16" w:author="Frits Soepyan" w:date="2018-03-22T14:49:00Z"/>
           <w:rFonts w:ascii="Times New Roman" w:hAnsi="Times New Roman" w:cs="Times New Roman"/>
         </w:rPr>
       </w:pPr>
-      <w:ins w:id="17" w:author="Frits Soepyan" w:date="2018-03-22T14:49:00Z">
-        <w:r>
-          <w:rPr>
-            <w:rFonts w:ascii="Times New Roman" w:hAnsi="Times New Roman" w:cs="Times New Roman"/>
-          </w:rPr>
-          <w:t xml:space="preserve">During the installation process, </w:t>
-        </w:r>
-      </w:ins>
-      <w:ins w:id="18" w:author="Frits Soepyan" w:date="2018-03-22T14:54:00Z">
-        <w:r>
-          <w:rPr>
-            <w:rFonts w:ascii="Times New Roman" w:hAnsi="Times New Roman" w:cs="Times New Roman"/>
-          </w:rPr>
-          <w:t xml:space="preserve">a list of options will be shown to the user. The user will need to check the </w:t>
-        </w:r>
-      </w:ins>
-      <w:ins w:id="19" w:author="Frits Soepyan" w:date="2018-03-22T14:53:00Z">
-        <w:r>
-          <w:rPr>
-            <w:rFonts w:ascii="Times New Roman" w:hAnsi="Times New Roman" w:cs="Times New Roman"/>
-          </w:rPr>
-          <w:t>checkbox next to “Desktop development with C++</w:t>
-        </w:r>
-      </w:ins>
-      <w:ins w:id="20" w:author="Frits Soepyan" w:date="2018-03-22T14:54:00Z">
-        <w:r>
-          <w:rPr>
-            <w:rFonts w:ascii="Times New Roman" w:hAnsi="Times New Roman" w:cs="Times New Roman"/>
-          </w:rPr>
-          <w:t>”.</w:t>
-        </w:r>
-      </w:ins>
+      <w:r>
+        <w:rPr>
+          <w:rFonts w:ascii="Times New Roman" w:hAnsi="Times New Roman" w:cs="Times New Roman"/>
+        </w:rPr>
+        <w:lastRenderedPageBreak/>
+        <w:t xml:space="preserve">During the installation process, </w:t>
+      </w:r>
+      <w:r>
+        <w:rPr>
+          <w:rFonts w:ascii="Times New Roman" w:hAnsi="Times New Roman" w:cs="Times New Roman"/>
+        </w:rPr>
+        <w:t>a list of options will be shown to the user. The user will need to check the checkbox next to “Desktop development with C++”.</w:t>
+      </w:r>
     </w:p>
     <w:p>
       <w:pPr>
@@ -3112,7 +3057,7 @@
       <w:pPr>
         <w:pStyle w:val="Heading3"/>
       </w:pPr>
-      <w:bookmarkStart w:id="21" w:name="_Toc507148080"/>
+      <w:bookmarkStart w:id="7" w:name="_Toc507148080"/>
       <w:r>
         <w:t xml:space="preserve">2.2.2 </w:t>
       </w:r>
@@ -3122,7 +3067,7 @@
       <w:r>
         <w:t>ing ROM with process system engineering package</w:t>
       </w:r>
-      <w:bookmarkEnd w:id="21"/>
+      <w:bookmarkEnd w:id="7"/>
     </w:p>
     <w:p>
       <w:pPr>
@@ -3197,32 +3142,31 @@
       <w:pPr>
         <w:pStyle w:val="Heading1"/>
       </w:pPr>
-      <w:bookmarkStart w:id="22" w:name="_Toc507148081"/>
-      <w:r>
-        <w:lastRenderedPageBreak/>
+      <w:bookmarkStart w:id="8" w:name="_Toc507148081"/>
+      <w:r>
         <w:t>Basic Installation</w:t>
       </w:r>
-      <w:bookmarkEnd w:id="22"/>
+      <w:bookmarkEnd w:id="8"/>
     </w:p>
     <w:p>
       <w:pPr>
         <w:pStyle w:val="Heading2"/>
       </w:pPr>
-      <w:bookmarkStart w:id="23" w:name="_Toc507148082"/>
+      <w:bookmarkStart w:id="9" w:name="_Toc507148082"/>
       <w:r>
         <w:t>Third Party Software Installation</w:t>
       </w:r>
-      <w:bookmarkEnd w:id="23"/>
+      <w:bookmarkEnd w:id="9"/>
     </w:p>
     <w:p>
       <w:pPr>
         <w:pStyle w:val="Heading3"/>
       </w:pPr>
-      <w:bookmarkStart w:id="24" w:name="_Toc507148083"/>
+      <w:bookmarkStart w:id="10" w:name="_Toc507148083"/>
       <w:r>
         <w:t>3.1.1 Java installation</w:t>
       </w:r>
-      <w:bookmarkEnd w:id="24"/>
+      <w:bookmarkEnd w:id="10"/>
     </w:p>
     <w:p>
       <w:pPr>
@@ -3357,26 +3301,27 @@
           <w:color w:val="000000"/>
         </w:rPr>
       </w:pPr>
+      <w:proofErr w:type="gramStart"/>
       <w:r>
         <w:rPr>
           <w:color w:val="000000"/>
         </w:rPr>
         <w:t>Java(</w:t>
       </w:r>
-      <w:proofErr w:type="gramStart"/>
+      <w:proofErr w:type="gramEnd"/>
       <w:r>
         <w:rPr>
           <w:color w:val="000000"/>
         </w:rPr>
-        <w:t>SE)  TM</w:t>
-      </w:r>
-      <w:proofErr w:type="gramEnd"/>
-      <w:r>
+        <w:t xml:space="preserve">SE)  TM Runtime Environment </w:t>
+      </w:r>
+    </w:p>
+    <w:p>
+      <w:pPr>
         <w:rPr>
           <w:color w:val="000000"/>
         </w:rPr>
-        <w:t xml:space="preserve"> Runtime Environment </w:t>
-      </w:r>
+      </w:pPr>
     </w:p>
     <w:p>
       <w:pPr>
@@ -3384,31 +3329,31 @@
           <w:color w:val="000000"/>
         </w:rPr>
       </w:pPr>
-    </w:p>
-    <w:p>
-      <w:pPr>
+      <w:r>
         <w:rPr>
           <w:color w:val="000000"/>
         </w:rPr>
-      </w:pPr>
+        <w:t xml:space="preserve">If </w:t>
+      </w:r>
       <w:r>
         <w:rPr>
           <w:color w:val="000000"/>
         </w:rPr>
-        <w:t xml:space="preserve">If </w:t>
+        <w:t>JRE is not already installed, please install appropriate 32bit or 64 bit J</w:t>
       </w:r>
       <w:r>
         <w:rPr>
           <w:color w:val="000000"/>
         </w:rPr>
-        <w:t>JRE is not already installed, please install appropriate 32bit or 64 bit J</w:t>
-      </w:r>
-      <w:r>
+        <w:t>RE</w:t>
+      </w:r>
+    </w:p>
+    <w:p>
+      <w:pPr>
         <w:rPr>
           <w:color w:val="000000"/>
         </w:rPr>
-        <w:t>RE</w:t>
-      </w:r>
+      </w:pPr>
     </w:p>
     <w:p>
       <w:pPr>
@@ -3420,25 +3365,72 @@
     <w:p>
       <w:pPr>
         <w:rPr>
-          <w:del w:id="25" w:author="Frits Soepyan" w:date="2018-03-22T14:55:00Z"/>
           <w:color w:val="000000"/>
         </w:rPr>
       </w:pPr>
-      <w:del w:id="26" w:author="Frits Soepyan" w:date="2018-03-22T14:55:00Z">
-        <w:r>
-          <w:rPr>
-            <w:color w:val="000000"/>
-          </w:rPr>
-          <w:delText xml:space="preserve">(download link-  http://www.oracle.com/technetwork/java/javase/downloads/index.html) </w:delText>
-        </w:r>
-      </w:del>
-    </w:p>
-    <w:p>
-      <w:pPr>
+      <w:r>
         <w:rPr>
           <w:color w:val="000000"/>
         </w:rPr>
-      </w:pPr>
+        <w:t>For a developer who wants to modify the Java source code, JDK needs to be installed.  Usually JDK contains the JRE.</w:t>
+      </w:r>
+    </w:p>
+    <w:p>
+      <w:pPr>
+        <w:pStyle w:val="Heading3"/>
+      </w:pPr>
+    </w:p>
+    <w:p>
+      <w:pPr>
+        <w:pStyle w:val="Heading3"/>
+      </w:pPr>
+      <w:bookmarkStart w:id="11" w:name="_Toc507148084"/>
+      <w:r>
+        <w:t>3.1.</w:t>
+      </w:r>
+      <w:r>
+        <w:t xml:space="preserve">2 </w:t>
+      </w:r>
+      <w:r>
+        <w:t>Aspen Installation</w:t>
+      </w:r>
+      <w:bookmarkEnd w:id="11"/>
+    </w:p>
+    <w:p>
+      <w:pPr>
+        <w:pStyle w:val="Heading3"/>
+        <w:rPr>
+          <w:b w:val="0"/>
+        </w:rPr>
+      </w:pPr>
+      <w:bookmarkStart w:id="12" w:name="_Toc507148085"/>
+      <w:r>
+        <w:rPr>
+          <w:b w:val="0"/>
+        </w:rPr>
+        <w:t xml:space="preserve">Follow </w:t>
+      </w:r>
+      <w:proofErr w:type="spellStart"/>
+      <w:r>
+        <w:rPr>
+          <w:b w:val="0"/>
+        </w:rPr>
+        <w:t>AspenTech’s</w:t>
+      </w:r>
+      <w:proofErr w:type="spellEnd"/>
+      <w:r>
+        <w:rPr>
+          <w:b w:val="0"/>
+        </w:rPr>
+        <w:t xml:space="preserve"> installation guide to install ACM and Aspen Plus version 9 or higher</w:t>
+      </w:r>
+      <w:r>
+        <w:rPr>
+          <w:b w:val="0"/>
+        </w:rPr>
+        <w:t>.</w:t>
+      </w:r>
+      <w:bookmarkEnd w:id="12"/>
     </w:p>
     <w:p>
       <w:pPr>
@@ -3446,165 +3438,50 @@
           <w:color w:val="000000"/>
         </w:rPr>
       </w:pPr>
-      <w:r>
-        <w:rPr>
-          <w:color w:val="000000"/>
-        </w:rPr>
-        <w:t>For a developer who wants to modify the Java source code, JDK needs to be installed.  Usually JDK contains the JRE.</w:t>
-      </w:r>
-    </w:p>
-    <w:p>
-      <w:pPr>
-        <w:pStyle w:val="Heading3"/>
-      </w:pPr>
-    </w:p>
-    <w:p>
-      <w:pPr>
-        <w:pStyle w:val="Heading3"/>
-      </w:pPr>
-      <w:bookmarkStart w:id="27" w:name="_Toc507148084"/>
-      <w:r>
-        <w:t>3.1.</w:t>
-      </w:r>
-      <w:r>
-        <w:t xml:space="preserve">2 </w:t>
-      </w:r>
-      <w:r>
-        <w:t>Aspen Installation</w:t>
-      </w:r>
-      <w:bookmarkEnd w:id="27"/>
-    </w:p>
-    <w:p>
-      <w:pPr>
-        <w:pStyle w:val="Heading3"/>
-        <w:rPr>
-          <w:b w:val="0"/>
-        </w:rPr>
-      </w:pPr>
-      <w:bookmarkStart w:id="28" w:name="_Toc507148085"/>
-      <w:r>
-        <w:rPr>
-          <w:b w:val="0"/>
-        </w:rPr>
-        <w:t xml:space="preserve">Follow </w:t>
+    </w:p>
+    <w:p>
+      <w:pPr>
+        <w:pStyle w:val="Heading2"/>
+      </w:pPr>
+      <w:bookmarkStart w:id="13" w:name="_Toc507148086"/>
+      <w:r>
+        <w:t>Product Build</w:t>
+      </w:r>
+      <w:bookmarkEnd w:id="13"/>
+    </w:p>
+    <w:p>
+      <w:pPr>
+        <w:jc w:val="both"/>
+      </w:pPr>
+      <w:r>
+        <w:t>The u</w:t>
+      </w:r>
+      <w:r>
+        <w:t xml:space="preserve">ser </w:t>
+      </w:r>
+      <w:r>
+        <w:t xml:space="preserve">will need to </w:t>
+      </w:r>
+      <w:r>
+        <w:t xml:space="preserve">download the </w:t>
       </w:r>
       <w:proofErr w:type="spellStart"/>
       <w:r>
-        <w:rPr>
-          <w:b w:val="0"/>
-        </w:rPr>
-        <w:t>AspenTech’s</w:t>
+        <w:t>iRevealLite</w:t>
       </w:r>
       <w:proofErr w:type="spellEnd"/>
       <w:r>
-        <w:rPr>
-          <w:b w:val="0"/>
-        </w:rPr>
-        <w:t xml:space="preserve"> installation guide to install ACM and Aspen Plus version 9 or higher</w:t>
-      </w:r>
-      <w:r>
-        <w:rPr>
-          <w:b w:val="0"/>
-        </w:rPr>
-        <w:t>.</w:t>
-      </w:r>
-      <w:bookmarkEnd w:id="28"/>
-    </w:p>
-    <w:p>
-      <w:pPr>
-        <w:rPr>
-          <w:color w:val="000000"/>
-        </w:rPr>
-      </w:pPr>
-    </w:p>
-    <w:p>
-      <w:pPr>
-        <w:pStyle w:val="Heading2"/>
-      </w:pPr>
-      <w:bookmarkStart w:id="29" w:name="_Toc507148086"/>
-      <w:r>
-        <w:t>Product Build</w:t>
-      </w:r>
-      <w:del w:id="30" w:author="Frits Soepyan" w:date="2018-03-22T14:56:00Z">
-        <w:r>
-          <w:delText xml:space="preserve"> (</w:delText>
-        </w:r>
-        <w:r>
-          <w:delText>For Developers Only</w:delText>
-        </w:r>
-        <w:r>
-          <w:delText>)</w:delText>
-        </w:r>
-      </w:del>
-      <w:bookmarkEnd w:id="29"/>
-    </w:p>
-    <w:p>
-      <w:pPr>
-        <w:jc w:val="both"/>
-      </w:pPr>
-      <w:del w:id="31" w:author="Frits Soepyan" w:date="2018-03-22T14:56:00Z">
-        <w:r>
-          <w:delText>Most users need not perform this step.</w:delText>
-        </w:r>
-        <w:r>
-          <w:delText xml:space="preserve"> </w:delText>
-        </w:r>
-      </w:del>
-      <w:ins w:id="32" w:author="Frits Soepyan" w:date="2018-03-22T14:56:00Z">
-        <w:r>
-          <w:t xml:space="preserve">The </w:t>
-        </w:r>
-      </w:ins>
-      <w:del w:id="33" w:author="Frits Soepyan" w:date="2018-03-22T14:56:00Z">
-        <w:r>
-          <w:delText xml:space="preserve">User </w:delText>
-        </w:r>
-      </w:del>
-      <w:ins w:id="34" w:author="Frits Soepyan" w:date="2018-03-22T14:56:00Z">
-        <w:r>
-          <w:t>u</w:t>
-        </w:r>
-        <w:r>
-          <w:t xml:space="preserve">ser </w:t>
-        </w:r>
-        <w:r>
-          <w:t xml:space="preserve">will need to </w:t>
-        </w:r>
-      </w:ins>
-      <w:del w:id="35" w:author="Frits Soepyan" w:date="2018-03-22T14:56:00Z">
-        <w:r>
-          <w:delText xml:space="preserve">can </w:delText>
-        </w:r>
-      </w:del>
-      <w:r>
-        <w:t xml:space="preserve">download the </w:t>
-      </w:r>
-      <w:proofErr w:type="spellStart"/>
-      <w:r>
-        <w:t>iRevealLite</w:t>
-      </w:r>
-      <w:proofErr w:type="spellEnd"/>
-      <w:r>
         <w:t xml:space="preserve"> installer directly from </w:t>
       </w:r>
-      <w:ins w:id="36" w:author="Frits Soepyan" w:date="2018-03-22T14:56:00Z">
-        <w:r>
-          <w:t xml:space="preserve">the </w:t>
-        </w:r>
-      </w:ins>
+      <w:r>
+        <w:t xml:space="preserve">the </w:t>
+      </w:r>
       <w:r>
         <w:t xml:space="preserve">CCSI product page </w:t>
       </w:r>
-      <w:ins w:id="37" w:author="Frits Soepyan" w:date="2018-03-22T14:56:00Z">
-        <w:r>
-          <w:t xml:space="preserve">in GitHub. </w:t>
-        </w:r>
-      </w:ins>
-      <w:del w:id="38" w:author="Frits Soepyan" w:date="2018-03-22T14:56:00Z">
-        <w:r>
-          <w:delText>and skip section 3.2.</w:delText>
-        </w:r>
-      </w:del>
+      <w:r>
+        <w:t xml:space="preserve">in GitHub. </w:t>
+      </w:r>
     </w:p>
     <w:p>
       <w:pPr>
@@ -3709,7 +3586,6 @@
         <w:ind w:left="0" w:firstLine="0"/>
         <w:jc w:val="both"/>
         <w:rPr>
-          <w:ins w:id="39" w:author="Frits Soepyan" w:date="2018-03-22T14:57:00Z"/>
           <w:rStyle w:val="Hyperlink"/>
           <w:color w:val="000000" w:themeColor="text1"/>
           <w:u w:val="none"/>
@@ -3723,51 +3599,29 @@
         </w:rPr>
         <w:t xml:space="preserve">Ensure </w:t>
       </w:r>
-      <w:del w:id="40" w:author="Frits Soepyan" w:date="2018-03-22T14:56:00Z">
-        <w:r>
-          <w:rPr>
-            <w:rStyle w:val="Hyperlink"/>
-            <w:color w:val="000000" w:themeColor="text1"/>
-            <w:u w:val="none"/>
-          </w:rPr>
-          <w:delText>you have</w:delText>
-        </w:r>
-      </w:del>
-      <w:ins w:id="41" w:author="Frits Soepyan" w:date="2018-03-22T14:56:00Z">
-        <w:r>
-          <w:rPr>
-            <w:rStyle w:val="Hyperlink"/>
-            <w:color w:val="000000" w:themeColor="text1"/>
-            <w:u w:val="none"/>
-          </w:rPr>
-          <w:t>that</w:t>
-        </w:r>
-      </w:ins>
       <w:r>
         <w:rPr>
           <w:rStyle w:val="Hyperlink"/>
           <w:color w:val="000000" w:themeColor="text1"/>
           <w:u w:val="none"/>
         </w:rPr>
-        <w:t xml:space="preserve"> </w:t>
-      </w:r>
-      <w:proofErr w:type="gramStart"/>
+        <w:t>that</w:t>
+      </w:r>
       <w:r>
         <w:rPr>
           <w:rStyle w:val="Hyperlink"/>
           <w:color w:val="000000" w:themeColor="text1"/>
           <w:u w:val="none"/>
         </w:rPr>
-        <w:t>JDK( Java</w:t>
-      </w:r>
-      <w:proofErr w:type="gramEnd"/>
+        <w:t xml:space="preserve"> JDK( Java D</w:t>
+      </w:r>
       <w:r>
         <w:rPr>
           <w:rStyle w:val="Hyperlink"/>
           <w:color w:val="000000" w:themeColor="text1"/>
           <w:u w:val="none"/>
         </w:rPr>
-        <w:t xml:space="preserve"> D</w:t>
+        <w:t>e</w:t>
       </w:r>
       <w:r>
         <w:rPr>
@@ -3775,7 +3629,7 @@
           <w:color w:val="000000" w:themeColor="text1"/>
           <w:u w:val="none"/>
         </w:rPr>
-        <w:t>e</w:t>
+        <w:t>velopmen</w:t>
       </w:r>
       <w:r>
         <w:rPr>
@@ -3783,7 +3637,7 @@
           <w:color w:val="000000" w:themeColor="text1"/>
           <w:u w:val="none"/>
         </w:rPr>
-        <w:t>velopmen</w:t>
+        <w:t>t</w:t>
       </w:r>
       <w:r>
         <w:rPr>
@@ -3791,7 +3645,7 @@
           <w:color w:val="000000" w:themeColor="text1"/>
           <w:u w:val="none"/>
         </w:rPr>
-        <w:t>t</w:t>
+        <w:t xml:space="preserve"> </w:t>
       </w:r>
       <w:r>
         <w:rPr>
@@ -3799,7 +3653,7 @@
           <w:color w:val="000000" w:themeColor="text1"/>
           <w:u w:val="none"/>
         </w:rPr>
-        <w:t xml:space="preserve"> </w:t>
+        <w:t xml:space="preserve">Kit) </w:t>
       </w:r>
       <w:r>
         <w:rPr>
@@ -3807,18 +3661,8 @@
           <w:color w:val="000000" w:themeColor="text1"/>
           <w:u w:val="none"/>
         </w:rPr>
-        <w:t xml:space="preserve">Kit) </w:t>
-      </w:r>
-      <w:ins w:id="42" w:author="Frits Soepyan" w:date="2018-03-22T14:56:00Z">
-        <w:r>
-          <w:rPr>
-            <w:rStyle w:val="Hyperlink"/>
-            <w:color w:val="000000" w:themeColor="text1"/>
-            <w:u w:val="none"/>
-          </w:rPr>
-          <w:t xml:space="preserve">is </w:t>
-        </w:r>
-      </w:ins>
+        <w:t xml:space="preserve">is </w:t>
+      </w:r>
       <w:r>
         <w:rPr>
           <w:rStyle w:val="Hyperlink"/>
@@ -3849,44 +3693,14 @@
           <w:color w:val="000000" w:themeColor="text1"/>
         </w:rPr>
       </w:pPr>
-      <w:ins w:id="43" w:author="Frits Soepyan" w:date="2018-03-22T14:57:00Z">
-        <w:r>
-          <w:rPr>
-            <w:rStyle w:val="Hyperlink"/>
-            <w:color w:val="000000" w:themeColor="text1"/>
-            <w:u w:val="none"/>
-          </w:rPr>
-          <w:t xml:space="preserve">Go to Anaconda, or </w:t>
-        </w:r>
-        <w:proofErr w:type="gramStart"/>
-        <w:r>
-          <w:rPr>
-            <w:rStyle w:val="Hyperlink"/>
-            <w:color w:val="000000" w:themeColor="text1"/>
-            <w:u w:val="none"/>
-          </w:rPr>
-          <w:t xml:space="preserve">a </w:t>
-        </w:r>
-      </w:ins>
-      <w:ins w:id="44" w:author="Frits Soepyan" w:date="2018-03-22T14:58:00Z">
-        <w:r>
-          <w:rPr>
-            <w:rStyle w:val="Hyperlink"/>
-            <w:color w:val="000000" w:themeColor="text1"/>
-            <w:u w:val="none"/>
-          </w:rPr>
-          <w:t>the</w:t>
-        </w:r>
-        <w:proofErr w:type="gramEnd"/>
-        <w:r>
-          <w:rPr>
-            <w:rStyle w:val="Hyperlink"/>
-            <w:color w:val="000000" w:themeColor="text1"/>
-            <w:u w:val="none"/>
-          </w:rPr>
-          <w:t xml:space="preserve"> DOS Command Window</w:t>
-        </w:r>
-      </w:ins>
+      <w:r>
+        <w:rPr>
+          <w:rStyle w:val="Hyperlink"/>
+          <w:color w:val="000000" w:themeColor="text1"/>
+          <w:u w:val="none"/>
+        </w:rPr>
+        <w:t>Go to Anaconda, or a the DOS Command Window</w:t>
+      </w:r>
     </w:p>
     <w:p>
       <w:pPr>
@@ -3907,27 +3721,23 @@
       <w:r>
         <w:t xml:space="preserve"> </w:t>
       </w:r>
-      <w:ins w:id="45" w:author="Frits Soepyan" w:date="2018-03-22T14:56:00Z">
-        <w:r>
-          <w:t xml:space="preserve">the </w:t>
-        </w:r>
-      </w:ins>
+      <w:r>
+        <w:t xml:space="preserve">the </w:t>
+      </w:r>
       <w:r>
         <w:t>“Java” folder</w:t>
       </w:r>
-      <w:ins w:id="46" w:author="Frits Soepyan" w:date="2018-03-22T14:57:00Z">
-        <w:r>
-          <w:t xml:space="preserve"> inside the downloaded </w:t>
-        </w:r>
-        <w:proofErr w:type="spellStart"/>
-        <w:r>
-          <w:t>iRevealLite</w:t>
-        </w:r>
-        <w:proofErr w:type="spellEnd"/>
-        <w:r>
-          <w:t xml:space="preserve"> folder</w:t>
-        </w:r>
-      </w:ins>
+      <w:r>
+        <w:t xml:space="preserve"> inside the downloaded </w:t>
+      </w:r>
+      <w:proofErr w:type="spellStart"/>
+      <w:r>
+        <w:t>iRevealLite</w:t>
+      </w:r>
+      <w:proofErr w:type="spellEnd"/>
+      <w:r>
+        <w:t xml:space="preserve"> folder</w:t>
+      </w:r>
       <w:r>
         <w:t>.  Run script “</w:t>
       </w:r>
@@ -3958,16 +3768,9 @@
       <w:r>
         <w:t xml:space="preserve"> in the “Java” </w:t>
       </w:r>
-      <w:del w:id="47" w:author="Frits Soepyan" w:date="2018-03-22T14:58:00Z">
-        <w:r>
-          <w:delText>directory</w:delText>
-        </w:r>
-      </w:del>
-      <w:ins w:id="48" w:author="Frits Soepyan" w:date="2018-03-22T14:58:00Z">
-        <w:r>
-          <w:t>folder</w:t>
-        </w:r>
-      </w:ins>
+      <w:r>
+        <w:t>folder</w:t>
+      </w:r>
       <w:r>
         <w:t>.</w:t>
       </w:r>
@@ -3982,9 +3785,6 @@
     <w:p>
       <w:pPr>
         <w:jc w:val="both"/>
-        <w:rPr>
-          <w:ins w:id="49" w:author="Frits Soepyan" w:date="2018-03-22T14:58:00Z"/>
-        </w:rPr>
       </w:pPr>
       <w:r>
         <w:t xml:space="preserve">To build C++ executable file </w:t>
@@ -4001,11 +3801,9 @@
       <w:r>
         <w:t>” on Windows</w:t>
       </w:r>
-      <w:ins w:id="50" w:author="Frits Soepyan" w:date="2018-03-22T14:58:00Z">
-        <w:r>
-          <w:t>:</w:t>
-        </w:r>
-      </w:ins>
+      <w:r>
+        <w:t>:</w:t>
+      </w:r>
     </w:p>
     <w:p>
       <w:pPr>
@@ -4015,23 +3813,10 @@
           <w:numId w:val="37"/>
         </w:numPr>
         <w:jc w:val="both"/>
-        <w:rPr>
-          <w:ins w:id="51" w:author="Frits Soepyan" w:date="2018-03-22T14:59:00Z"/>
-        </w:rPr>
-      </w:pPr>
-      <w:del w:id="52" w:author="Frits Soepyan" w:date="2018-03-22T14:58:00Z">
-        <w:r>
-          <w:delText xml:space="preserve">, </w:delText>
-        </w:r>
-        <w:r>
-          <w:delText>o</w:delText>
-        </w:r>
-      </w:del>
-      <w:ins w:id="53" w:author="Frits Soepyan" w:date="2018-03-22T14:58:00Z">
-        <w:r>
-          <w:t>O</w:t>
-        </w:r>
-      </w:ins>
+      </w:pPr>
+      <w:r>
+        <w:t>O</w:t>
+      </w:r>
       <w:r>
         <w:t>pen “</w:t>
       </w:r>
@@ -4041,19 +3826,15 @@
       <w:r>
         <w:t xml:space="preserve">.sln” file in </w:t>
       </w:r>
-      <w:ins w:id="54" w:author="Frits Soepyan" w:date="2018-03-22T14:58:00Z">
-        <w:r>
-          <w:t xml:space="preserve">Microsoft </w:t>
-        </w:r>
-      </w:ins>
+      <w:r>
+        <w:t xml:space="preserve">Microsoft </w:t>
+      </w:r>
       <w:r>
         <w:t>Visual Studio</w:t>
       </w:r>
-      <w:ins w:id="55" w:author="Frits Soepyan" w:date="2018-03-22T14:59:00Z">
-        <w:r>
-          <w:t>.</w:t>
-        </w:r>
-      </w:ins>
+      <w:r>
+        <w:t>.</w:t>
+      </w:r>
     </w:p>
     <w:p>
       <w:pPr>
@@ -4063,41 +3844,22 @@
           <w:numId w:val="37"/>
         </w:numPr>
         <w:jc w:val="both"/>
-        <w:rPr>
-          <w:ins w:id="56" w:author="Frits Soepyan" w:date="2018-03-22T15:00:00Z"/>
-        </w:rPr>
-      </w:pPr>
-      <w:del w:id="57" w:author="Frits Soepyan" w:date="2018-03-22T15:00:00Z">
-        <w:r>
-          <w:delText xml:space="preserve"> </w:delText>
-        </w:r>
-      </w:del>
-      <w:del w:id="58" w:author="Frits Soepyan" w:date="2018-03-22T14:59:00Z">
-        <w:r>
-          <w:delText>and r</w:delText>
-        </w:r>
-      </w:del>
-      <w:ins w:id="59" w:author="Frits Soepyan" w:date="2018-03-22T14:59:00Z">
-        <w:r>
-          <w:t>R</w:t>
-        </w:r>
-      </w:ins>
+      </w:pPr>
+      <w:r>
+        <w:t>R</w:t>
+      </w:r>
       <w:r>
         <w:t xml:space="preserve">un </w:t>
       </w:r>
-      <w:ins w:id="60" w:author="Frits Soepyan" w:date="2018-03-22T14:59:00Z">
-        <w:r>
-          <w:t xml:space="preserve">the </w:t>
-        </w:r>
-      </w:ins>
+      <w:r>
+        <w:t xml:space="preserve">the </w:t>
+      </w:r>
       <w:r>
         <w:t>“Build” command</w:t>
       </w:r>
-      <w:ins w:id="61" w:author="Frits Soepyan" w:date="2018-03-22T14:59:00Z">
-        <w:r>
-          <w:t xml:space="preserve"> by clicking the green play button at the top menu</w:t>
-        </w:r>
-      </w:ins>
+      <w:r>
+        <w:t xml:space="preserve"> by clicking the green play button at the top menu</w:t>
+      </w:r>
       <w:r>
         <w:t xml:space="preserve">.  </w:t>
       </w:r>
@@ -4110,68 +3872,37 @@
           <w:numId w:val="37"/>
         </w:numPr>
         <w:jc w:val="both"/>
-        <w:rPr>
-          <w:ins w:id="62" w:author="Frits Soepyan" w:date="2018-03-22T15:02:00Z"/>
-        </w:rPr>
-      </w:pPr>
-      <w:ins w:id="63" w:author="Frits Soepyan" w:date="2018-03-22T15:01:00Z">
-        <w:r>
-          <w:t>A</w:t>
-        </w:r>
-      </w:ins>
-      <w:ins w:id="64" w:author="Frits Soepyan" w:date="2018-03-22T15:00:00Z">
-        <w:r>
-          <w:t xml:space="preserve">n error message </w:t>
-        </w:r>
-      </w:ins>
-      <w:ins w:id="65" w:author="Frits Soepyan" w:date="2018-03-22T15:01:00Z">
-        <w:r>
-          <w:t xml:space="preserve">may </w:t>
-        </w:r>
-      </w:ins>
-      <w:ins w:id="66" w:author="Frits Soepyan" w:date="2018-03-22T15:00:00Z">
-        <w:r>
-          <w:t>appear,</w:t>
-        </w:r>
-      </w:ins>
-      <w:ins w:id="67" w:author="Frits Soepyan" w:date="2018-03-22T15:01:00Z">
-        <w:r>
-          <w:t xml:space="preserve"> where the user is notified that a particular file cannot be found. </w:t>
-        </w:r>
-        <w:r>
-          <w:t xml:space="preserve">If </w:t>
-        </w:r>
-        <w:r>
-          <w:t>this is the case</w:t>
-        </w:r>
-        <w:r>
-          <w:t xml:space="preserve">, </w:t>
-        </w:r>
-        <w:r>
-          <w:t xml:space="preserve">the user will need to go to the “Project” menu at the </w:t>
-        </w:r>
-        <w:proofErr w:type="gramStart"/>
-        <w:r>
-          <w:t>top, and</w:t>
-        </w:r>
-        <w:proofErr w:type="gramEnd"/>
-        <w:r>
-          <w:t xml:space="preserve"> select “</w:t>
-        </w:r>
-      </w:ins>
-      <w:ins w:id="68" w:author="Frits Soepyan" w:date="2018-03-22T15:02:00Z">
-        <w:r>
-          <w:t>Retarget solution</w:t>
-        </w:r>
-      </w:ins>
-      <w:ins w:id="69" w:author="Frits Soepyan" w:date="2018-03-22T15:01:00Z">
-        <w:r>
-          <w:t>”</w:t>
-        </w:r>
-        <w:r>
-          <w:t>.</w:t>
-        </w:r>
-      </w:ins>
+      </w:pPr>
+      <w:r>
+        <w:t>A</w:t>
+      </w:r>
+      <w:r>
+        <w:t xml:space="preserve">n error message </w:t>
+      </w:r>
+      <w:r>
+        <w:t xml:space="preserve">may appear, where the user is notified that a particular file cannot be found. </w:t>
+      </w:r>
+      <w:r>
+        <w:t xml:space="preserve">If </w:t>
+      </w:r>
+      <w:r>
+        <w:t>this is the case</w:t>
+      </w:r>
+      <w:r>
+        <w:t xml:space="preserve">, </w:t>
+      </w:r>
+      <w:r>
+        <w:t>the user will need to go to the “Project” menu at the top, and select “</w:t>
+      </w:r>
+      <w:r>
+        <w:t>Retarget solution</w:t>
+      </w:r>
+      <w:r>
+        <w:t>”</w:t>
+      </w:r>
+      <w:r>
+        <w:t>.</w:t>
+      </w:r>
     </w:p>
     <w:p>
       <w:pPr>
@@ -4182,50 +3913,23 @@
         </w:numPr>
         <w:jc w:val="both"/>
       </w:pPr>
-      <w:ins w:id="70" w:author="Frits Soepyan" w:date="2018-03-22T15:02:00Z">
-        <w:r>
-          <w:t xml:space="preserve">When the process is finished, </w:t>
-        </w:r>
-      </w:ins>
-      <w:del w:id="71" w:author="Frits Soepyan" w:date="2018-03-22T15:02:00Z">
-        <w:r>
-          <w:delText xml:space="preserve">The </w:delText>
-        </w:r>
-      </w:del>
-      <w:ins w:id="72" w:author="Frits Soepyan" w:date="2018-03-22T15:02:00Z">
-        <w:r>
-          <w:t>t</w:t>
-        </w:r>
-        <w:r>
-          <w:t xml:space="preserve">he </w:t>
-        </w:r>
-      </w:ins>
+      <w:r>
+        <w:t xml:space="preserve">When the process is finished, the </w:t>
+      </w:r>
       <w:r>
         <w:t xml:space="preserve">executable file will be in </w:t>
       </w:r>
-      <w:ins w:id="73" w:author="Frits Soepyan" w:date="2018-03-22T15:02:00Z">
-        <w:r>
-          <w:t xml:space="preserve">a new folder called “Debug”, which can be found in the </w:t>
-        </w:r>
-      </w:ins>
-      <w:ins w:id="74" w:author="Frits Soepyan" w:date="2018-03-22T15:03:00Z">
-        <w:r>
-          <w:t xml:space="preserve">downloaded </w:t>
-        </w:r>
-        <w:proofErr w:type="spellStart"/>
-        <w:r>
-          <w:t>iRevealLite</w:t>
-        </w:r>
-        <w:proofErr w:type="spellEnd"/>
-        <w:r>
-          <w:t xml:space="preserve"> folder</w:t>
-        </w:r>
-      </w:ins>
-      <w:del w:id="75" w:author="Frits Soepyan" w:date="2018-03-22T15:03:00Z">
-        <w:r>
-          <w:delText>the “Release” folder</w:delText>
-        </w:r>
-      </w:del>
+      <w:r>
+        <w:t xml:space="preserve">a new folder called “Debug”, which can be found in the downloaded </w:t>
+      </w:r>
+      <w:proofErr w:type="spellStart"/>
+      <w:r>
+        <w:t>iRevealLite</w:t>
+      </w:r>
+      <w:proofErr w:type="spellEnd"/>
+      <w:r>
+        <w:t xml:space="preserve"> folder</w:t>
+      </w:r>
       <w:r>
         <w:t>.</w:t>
       </w:r>
@@ -4284,11 +3988,9 @@
       <w:pPr>
         <w:jc w:val="both"/>
       </w:pPr>
-      <w:ins w:id="76" w:author="Frits Soepyan" w:date="2018-03-22T15:03:00Z">
-        <w:r>
-          <w:t xml:space="preserve">For both Windows and Linux users: </w:t>
-        </w:r>
-      </w:ins>
+      <w:r>
+        <w:t xml:space="preserve">For both Windows and Linux users: </w:t>
+      </w:r>
       <w:r>
         <w:t>After the “</w:t>
       </w:r>
@@ -4298,22 +4000,15 @@
       <w:r>
         <w:t xml:space="preserve">.jar” and the C++ executable file </w:t>
       </w:r>
-      <w:ins w:id="77" w:author="Frits Soepyan" w:date="2018-03-22T15:04:00Z">
-        <w:r>
-          <w:t>“iRevealLite.exe”</w:t>
-        </w:r>
-        <w:r>
-          <w:t xml:space="preserve"> </w:t>
-        </w:r>
-      </w:ins>
+      <w:r>
+        <w:t xml:space="preserve">“iRevealLite.exe” </w:t>
+      </w:r>
       <w:r>
         <w:t xml:space="preserve">are created, the developer need to put the two files in the same directory </w:t>
       </w:r>
-      <w:ins w:id="78" w:author="Frits Soepyan" w:date="2018-03-22T15:03:00Z">
-        <w:r>
-          <w:t xml:space="preserve">(i.e., folder) </w:t>
-        </w:r>
-      </w:ins>
+      <w:r>
+        <w:t xml:space="preserve">(i.e., folder) </w:t>
+      </w:r>
       <w:r>
         <w:t>and install it in an installation directory.  The developer can choose to create an installer for end users.  Make sure the two files are in the same directory after installed.</w:t>
       </w:r>
@@ -4322,13 +4017,13 @@
       <w:pPr>
         <w:pStyle w:val="Heading2"/>
       </w:pPr>
-      <w:bookmarkStart w:id="79" w:name="_Toc333225022"/>
-      <w:bookmarkStart w:id="80" w:name="_Toc507148087"/>
+      <w:bookmarkStart w:id="14" w:name="_Toc333225022"/>
+      <w:bookmarkStart w:id="15" w:name="_Toc507148087"/>
       <w:r>
         <w:t>Product Installation</w:t>
       </w:r>
-      <w:bookmarkEnd w:id="79"/>
-      <w:bookmarkEnd w:id="80"/>
+      <w:bookmarkEnd w:id="14"/>
+      <w:bookmarkEnd w:id="15"/>
     </w:p>
     <w:p>
       <w:pPr>
@@ -4341,6 +4036,7 @@
         </w:rPr>
       </w:pPr>
       <w:proofErr w:type="spellStart"/>
+      <w:proofErr w:type="gramStart"/>
       <w:r>
         <w:rPr>
           <w:color w:val="000000"/>
@@ -4348,38 +4044,23 @@
         <w:t>iRevealLite</w:t>
       </w:r>
       <w:proofErr w:type="spellEnd"/>
+      <w:proofErr w:type="gramEnd"/>
       <w:r>
         <w:rPr>
           <w:color w:val="000000"/>
         </w:rPr>
         <w:t xml:space="preserve"> is a command </w:t>
       </w:r>
-      <w:del w:id="81" w:author="Frits Soepyan" w:date="2018-03-22T15:04:00Z">
-        <w:r>
-          <w:rPr>
-            <w:color w:val="000000"/>
-          </w:rPr>
-          <w:delText xml:space="preserve">line </w:delText>
-        </w:r>
-      </w:del>
-      <w:ins w:id="82" w:author="Frits Soepyan" w:date="2018-03-22T15:04:00Z">
-        <w:r>
-          <w:rPr>
-            <w:color w:val="000000"/>
-          </w:rPr>
-          <w:t>line</w:t>
-        </w:r>
-        <w:r>
-          <w:rPr>
-            <w:color w:val="000000"/>
-          </w:rPr>
-          <w:t>-</w:t>
-        </w:r>
-      </w:ins>
       <w:r>
         <w:rPr>
           <w:color w:val="000000"/>
         </w:rPr>
+        <w:t>line-</w:t>
+      </w:r>
+      <w:r>
+        <w:rPr>
+          <w:color w:val="000000"/>
+        </w:rPr>
         <w:t>based product.  The</w:t>
       </w:r>
       <w:r>
@@ -4406,32 +4087,16 @@
         </w:rPr>
         <w:t xml:space="preserve">.jar” </w:t>
       </w:r>
-      <w:ins w:id="83" w:author="Frits Soepyan" w:date="2018-03-22T15:04:00Z">
-        <w:r>
-          <w:rPr>
-            <w:color w:val="000000"/>
-          </w:rPr>
-          <w:t xml:space="preserve">and </w:t>
-        </w:r>
-      </w:ins>
-      <w:del w:id="84" w:author="Frits Soepyan" w:date="2018-03-22T15:04:00Z">
-        <w:r>
-          <w:rPr>
-            <w:color w:val="000000"/>
-          </w:rPr>
-          <w:delText xml:space="preserve">in the “Java” folder </w:delText>
-        </w:r>
-        <w:r>
-          <w:rPr>
-            <w:color w:val="000000"/>
-          </w:rPr>
-          <w:delText xml:space="preserve">and </w:delText>
-        </w:r>
-      </w:del>
       <w:r>
         <w:rPr>
           <w:color w:val="000000"/>
         </w:rPr>
+        <w:t xml:space="preserve">and </w:t>
+      </w:r>
+      <w:r>
+        <w:rPr>
+          <w:color w:val="000000"/>
+        </w:rPr>
         <w:t>“</w:t>
       </w:r>
       <w:r>
@@ -4458,38 +4123,14 @@
         <w:rPr>
           <w:color w:val="000000"/>
         </w:rPr>
-        <w:t>” (Linux)</w:t>
-      </w:r>
-      <w:del w:id="85" w:author="Frits Soepyan" w:date="2018-03-22T15:05:00Z">
-        <w:r>
-          <w:rPr>
-            <w:color w:val="000000"/>
-          </w:rPr>
-          <w:delText xml:space="preserve"> in the “Release” folder</w:delText>
-        </w:r>
-      </w:del>
+        <w:t xml:space="preserve">” (Linux), which </w:t>
+      </w:r>
       <w:r>
         <w:rPr>
           <w:color w:val="000000"/>
         </w:rPr>
-        <w:t xml:space="preserve">, which </w:t>
-      </w:r>
-      <w:del w:id="86" w:author="Frits Soepyan" w:date="2018-03-22T15:05:00Z">
-        <w:r>
-          <w:rPr>
-            <w:color w:val="000000"/>
-          </w:rPr>
-          <w:delText>can be</w:delText>
-        </w:r>
-      </w:del>
-      <w:ins w:id="87" w:author="Frits Soepyan" w:date="2018-03-22T15:05:00Z">
-        <w:r>
-          <w:rPr>
-            <w:color w:val="000000"/>
-          </w:rPr>
-          <w:t>were</w:t>
-        </w:r>
-      </w:ins>
+        <w:t>were</w:t>
+      </w:r>
       <w:r>
         <w:rPr>
           <w:color w:val="000000"/>
@@ -4508,46 +4149,28 @@
         </w:rPr>
         <w:t xml:space="preserve">to </w:t>
       </w:r>
-      <w:del w:id="88" w:author="Frits Soepyan" w:date="2018-03-22T15:05:00Z">
-        <w:r>
-          <w:rPr>
-            <w:color w:val="000000"/>
-          </w:rPr>
-          <w:delText xml:space="preserve">a </w:delText>
-        </w:r>
-      </w:del>
-      <w:ins w:id="89" w:author="Frits Soepyan" w:date="2018-03-22T15:05:00Z">
-        <w:r>
-          <w:rPr>
-            <w:color w:val="000000"/>
-          </w:rPr>
-          <w:t>the same</w:t>
-        </w:r>
-        <w:r>
-          <w:rPr>
-            <w:color w:val="000000"/>
-          </w:rPr>
-          <w:t xml:space="preserve"> </w:t>
-        </w:r>
-      </w:ins>
       <w:r>
         <w:rPr>
           <w:color w:val="000000"/>
         </w:rPr>
+        <w:t xml:space="preserve">the same </w:t>
+      </w:r>
+      <w:r>
+        <w:rPr>
+          <w:color w:val="000000"/>
+        </w:rPr>
         <w:t xml:space="preserve">directory </w:t>
       </w:r>
-      <w:ins w:id="90" w:author="Frits Soepyan" w:date="2018-03-22T15:05:00Z">
-        <w:r>
-          <w:rPr>
-            <w:color w:val="000000"/>
-          </w:rPr>
-          <w:t xml:space="preserve">(i.e., the same folder) </w:t>
-        </w:r>
-      </w:ins>
       <w:r>
         <w:rPr>
           <w:color w:val="000000"/>
         </w:rPr>
+        <w:t xml:space="preserve">(i.e., the same folder) </w:t>
+      </w:r>
+      <w:r>
+        <w:rPr>
+          <w:color w:val="000000"/>
+        </w:rPr>
         <w:t>on yo</w:t>
       </w:r>
       <w:r>
@@ -4556,20 +4179,6 @@
         </w:rPr>
         <w:t>ur Windows or Linux machine</w:t>
       </w:r>
-      <w:del w:id="91" w:author="Frits Soepyan" w:date="2018-03-22T15:05:00Z">
-        <w:r>
-          <w:rPr>
-            <w:color w:val="000000"/>
-          </w:rPr>
-          <w:delText xml:space="preserve"> (They have</w:delText>
-        </w:r>
-        <w:r>
-          <w:rPr>
-            <w:color w:val="000000"/>
-          </w:rPr>
-          <w:delText xml:space="preserve"> to be in the same directory)</w:delText>
-        </w:r>
-      </w:del>
       <w:r>
         <w:rPr>
           <w:color w:val="000000"/>
@@ -4633,14 +4242,14 @@
         <w:rPr>
           <w:color w:val="000000"/>
         </w:rPr>
-        <w:t>.:$</w:t>
+        <w:t>.:</w:t>
       </w:r>
       <w:proofErr w:type="gramEnd"/>
       <w:r>
         <w:rPr>
           <w:color w:val="000000"/>
         </w:rPr>
-        <w:t>PATH</w:t>
+        <w:t>$PATH</w:t>
       </w:r>
       <w:r>
         <w:rPr>
@@ -4708,11 +4317,11 @@
       <w:pPr>
         <w:pStyle w:val="Heading1"/>
       </w:pPr>
-      <w:bookmarkStart w:id="92" w:name="_Toc507148088"/>
+      <w:bookmarkStart w:id="16" w:name="_Toc507148088"/>
       <w:r>
         <w:t>Installation Test</w:t>
       </w:r>
-      <w:bookmarkEnd w:id="92"/>
+      <w:bookmarkEnd w:id="16"/>
       <w:r>
         <w:t xml:space="preserve">  </w:t>
       </w:r>
@@ -4740,37 +4349,15 @@
       <w:r>
         <w:t xml:space="preserve">open </w:t>
       </w:r>
-      <w:ins w:id="93" w:author="Frits Soepyan" w:date="2018-03-22T15:06:00Z">
-        <w:r>
-          <w:t xml:space="preserve">Anaconda or the </w:t>
-        </w:r>
-      </w:ins>
-      <w:del w:id="94" w:author="Frits Soepyan" w:date="2018-03-22T15:06:00Z">
-        <w:r>
-          <w:delText xml:space="preserve">a </w:delText>
-        </w:r>
-      </w:del>
+      <w:r>
+        <w:t xml:space="preserve">Anaconda or the </w:t>
+      </w:r>
       <w:r>
         <w:t xml:space="preserve">DOS </w:t>
       </w:r>
-      <w:ins w:id="95" w:author="Frits Soepyan" w:date="2018-03-22T15:06:00Z">
-        <w:r>
-          <w:t xml:space="preserve">Command </w:t>
-        </w:r>
-      </w:ins>
-      <w:del w:id="96" w:author="Frits Soepyan" w:date="2018-03-22T15:06:00Z">
-        <w:r>
-          <w:delText xml:space="preserve">window </w:delText>
-        </w:r>
-      </w:del>
-      <w:ins w:id="97" w:author="Frits Soepyan" w:date="2018-03-22T15:06:00Z">
-        <w:r>
-          <w:t>W</w:t>
-        </w:r>
-        <w:r>
-          <w:t xml:space="preserve">indow </w:t>
-        </w:r>
-      </w:ins>
+      <w:r>
+        <w:t xml:space="preserve">Command Window </w:t>
+      </w:r>
       <w:r>
         <w:t xml:space="preserve">and type </w:t>
       </w:r>
@@ -4786,11 +4373,9 @@
       <w:r>
         <w:t>”</w:t>
       </w:r>
-      <w:ins w:id="98" w:author="Frits Soepyan" w:date="2018-03-22T15:06:00Z">
-        <w:r>
-          <w:t xml:space="preserve"> (make sure there is a space before the dash)</w:t>
-        </w:r>
-      </w:ins>
+      <w:r>
+        <w:t xml:space="preserve"> (make sure there is a space before the dash)</w:t>
+      </w:r>
       <w:r>
         <w:t>.  The version number will be printed t</w:t>
       </w:r>
@@ -4817,21 +4402,21 @@
       <w:pPr>
         <w:pStyle w:val="Heading1"/>
       </w:pPr>
-      <w:bookmarkStart w:id="99" w:name="_Toc507148089"/>
+      <w:bookmarkStart w:id="17" w:name="_Toc507148089"/>
       <w:r>
         <w:t>Installation Problems</w:t>
       </w:r>
-      <w:bookmarkEnd w:id="99"/>
+      <w:bookmarkEnd w:id="17"/>
     </w:p>
     <w:p>
       <w:pPr>
         <w:pStyle w:val="Heading2"/>
       </w:pPr>
-      <w:bookmarkStart w:id="100" w:name="_Toc507148090"/>
+      <w:bookmarkStart w:id="18" w:name="_Toc507148090"/>
       <w:r>
         <w:t>Known Issues/Fixes</w:t>
       </w:r>
-      <w:bookmarkEnd w:id="100"/>
+      <w:bookmarkEnd w:id="18"/>
     </w:p>
     <w:p>
       <w:r>
@@ -4842,11 +4427,11 @@
       <w:pPr>
         <w:pStyle w:val="Heading2"/>
       </w:pPr>
-      <w:bookmarkStart w:id="101" w:name="_Toc507148091"/>
+      <w:bookmarkStart w:id="19" w:name="_Toc507148091"/>
       <w:r>
         <w:t>Reporting Installation issues</w:t>
       </w:r>
-      <w:bookmarkEnd w:id="101"/>
+      <w:bookmarkEnd w:id="19"/>
     </w:p>
     <w:p>
       <w:pPr>
@@ -4857,7 +4442,7 @@
       <w:r>
         <w:t xml:space="preserve">Contact </w:t>
       </w:r>
-      <w:hyperlink r:id="rId26" w:history="1">
+      <w:hyperlink r:id="rId27" w:history="1">
         <w:r>
           <w:rPr>
             <w:rStyle w:val="Hyperlink"/>
@@ -4906,7 +4491,7 @@
       </w:r>
     </w:p>
     <w:p>
-      <w:hyperlink r:id="rId27" w:history="1">
+      <w:hyperlink r:id="rId28" w:history="1">
         <w:r>
           <w:rPr>
             <w:rStyle w:val="Hyperlink"/>
@@ -4927,11 +4512,9 @@
           <w:szCs w:val="28"/>
         </w:rPr>
       </w:pPr>
-      <w:bookmarkStart w:id="102" w:name="_GoBack"/>
-      <w:bookmarkEnd w:id="102"/>
     </w:p>
     <w:sectPr>
-      <w:footerReference w:type="default" r:id="rId28"/>
+      <w:footerReference w:type="default" r:id="rId29"/>
       <w:pgSz w:w="12240" w:h="15840"/>
       <w:pgMar w:top="1440" w:right="1440" w:bottom="1440" w:left="1440" w:header="720" w:footer="720" w:gutter="0"/>
       <w:pgNumType w:start="1"/>
@@ -4943,7 +4526,7 @@
 </file>
 
 <file path=word/endnotes.xml><?xml version="1.0" encoding="utf-8"?>
-<w:endnotes xmlns:wpc="http://schemas.microsoft.com/office/word/2010/wordprocessingCanvas" xmlns:cx="http://schemas.microsoft.com/office/drawing/2014/chartex" xmlns:cx1="http://schemas.microsoft.com/office/drawing/2015/9/8/chartex" xmlns:cx2="http://schemas.microsoft.com/office/drawing/2015/10/21/chartex" xmlns:cx3="http://schemas.microsoft.com/office/drawing/2016/5/9/chartex" xmlns:cx4="http://schemas.microsoft.com/office/drawing/2016/5/10/chartex" xmlns:cx5="http://schemas.microsoft.com/office/drawing/2016/5/11/chartex" xmlns:cx6="http://schemas.microsoft.com/office/drawing/2016/5/12/chartex" xmlns:cx7="http://schemas.microsoft.com/office/drawing/2016/5/13/chartex" xmlns:cx8="http://schemas.microsoft.com/office/drawing/2016/5/14/chartex" xmlns:mc="http://schemas.openxmlformats.org/markup-compatibility/2006" xmlns:aink="http://schemas.microsoft.com/office/drawing/2016/ink" xmlns:am3d="http://schemas.microsoft.com/office/drawing/2017/model3d" xmlns:o="urn:schemas-microsoft-com:office:office" xmlns:r="http://schemas.openxmlformats.org/officeDocument/2006/relationships" xmlns:m="http://schemas.openxmlformats.org/officeDocument/2006/math" xmlns:v="urn:schemas-microsoft-com:vml" xmlns:wp14="http://schemas.microsoft.com/office/word/2010/wordprocessingDrawing" xmlns:wp="http://schemas.openxmlformats.org/drawingml/2006/wordprocessingDrawing" xmlns:w10="urn:schemas-microsoft-com:office:word" xmlns:w="http://schemas.openxmlformats.org/wordprocessingml/2006/main" xmlns:w14="http://schemas.microsoft.com/office/word/2010/wordml" xmlns:w15="http://schemas.microsoft.com/office/word/2012/wordml" xmlns:w16cid="http://schemas.microsoft.com/office/word/2016/wordml/cid" xmlns:w16se="http://schemas.microsoft.com/office/word/2015/wordml/symex" xmlns:wpg="http://schemas.microsoft.com/office/word/2010/wordprocessingGroup" xmlns:wpi="http://schemas.microsoft.com/office/word/2010/wordprocessingInk" xmlns:wne="http://schemas.microsoft.com/office/word/2006/wordml" xmlns:wps="http://schemas.microsoft.com/office/word/2010/wordprocessingShape" mc:Ignorable="w14 w15 w16se w16cid wp14">
+<w:endnotes xmlns:wpc="http://schemas.microsoft.com/office/word/2010/wordprocessingCanvas" xmlns:cx="http://schemas.microsoft.com/office/drawing/2014/chartex" xmlns:cx1="http://schemas.microsoft.com/office/drawing/2015/9/8/chartex" xmlns:mc="http://schemas.openxmlformats.org/markup-compatibility/2006" xmlns:o="urn:schemas-microsoft-com:office:office" xmlns:r="http://schemas.openxmlformats.org/officeDocument/2006/relationships" xmlns:m="http://schemas.openxmlformats.org/officeDocument/2006/math" xmlns:v="urn:schemas-microsoft-com:vml" xmlns:wp14="http://schemas.microsoft.com/office/word/2010/wordprocessingDrawing" xmlns:wp="http://schemas.openxmlformats.org/drawingml/2006/wordprocessingDrawing" xmlns:w10="urn:schemas-microsoft-com:office:word" xmlns:w="http://schemas.openxmlformats.org/wordprocessingml/2006/main" xmlns:w14="http://schemas.microsoft.com/office/word/2010/wordml" xmlns:w15="http://schemas.microsoft.com/office/word/2012/wordml" xmlns:w16se="http://schemas.microsoft.com/office/word/2015/wordml/symex" xmlns:wpg="http://schemas.microsoft.com/office/word/2010/wordprocessingGroup" xmlns:wpi="http://schemas.microsoft.com/office/word/2010/wordprocessingInk" xmlns:wne="http://schemas.microsoft.com/office/word/2006/wordml" xmlns:wps="http://schemas.microsoft.com/office/word/2010/wordprocessingShape" mc:Ignorable="w14 w15 w16se wp14">
   <w:endnote w:type="separator" w:id="-1">
     <w:p>
       <w:r>
@@ -4972,7 +4555,7 @@
 </file>
 
 <file path=word/footer1.xml><?xml version="1.0" encoding="utf-8"?>
-<w:ftr xmlns:wpc="http://schemas.microsoft.com/office/word/2010/wordprocessingCanvas" xmlns:cx="http://schemas.microsoft.com/office/drawing/2014/chartex" xmlns:cx1="http://schemas.microsoft.com/office/drawing/2015/9/8/chartex" xmlns:cx2="http://schemas.microsoft.com/office/drawing/2015/10/21/chartex" xmlns:cx3="http://schemas.microsoft.com/office/drawing/2016/5/9/chartex" xmlns:cx4="http://schemas.microsoft.com/office/drawing/2016/5/10/chartex" xmlns:cx5="http://schemas.microsoft.com/office/drawing/2016/5/11/chartex" xmlns:cx6="http://schemas.microsoft.com/office/drawing/2016/5/12/chartex" xmlns:cx7="http://schemas.microsoft.com/office/drawing/2016/5/13/chartex" xmlns:cx8="http://schemas.microsoft.com/office/drawing/2016/5/14/chartex" xmlns:mc="http://schemas.openxmlformats.org/markup-compatibility/2006" xmlns:aink="http://schemas.microsoft.com/office/drawing/2016/ink" xmlns:am3d="http://schemas.microsoft.com/office/drawing/2017/model3d" xmlns:o="urn:schemas-microsoft-com:office:office" xmlns:r="http://schemas.openxmlformats.org/officeDocument/2006/relationships" xmlns:m="http://schemas.openxmlformats.org/officeDocument/2006/math" xmlns:v="urn:schemas-microsoft-com:vml" xmlns:wp14="http://schemas.microsoft.com/office/word/2010/wordprocessingDrawing" xmlns:wp="http://schemas.openxmlformats.org/drawingml/2006/wordprocessingDrawing" xmlns:w10="urn:schemas-microsoft-com:office:word" xmlns:w="http://schemas.openxmlformats.org/wordprocessingml/2006/main" xmlns:w14="http://schemas.microsoft.com/office/word/2010/wordml" xmlns:w15="http://schemas.microsoft.com/office/word/2012/wordml" xmlns:w16cid="http://schemas.microsoft.com/office/word/2016/wordml/cid" xmlns:w16se="http://schemas.microsoft.com/office/word/2015/wordml/symex" xmlns:wpg="http://schemas.microsoft.com/office/word/2010/wordprocessingGroup" xmlns:wpi="http://schemas.microsoft.com/office/word/2010/wordprocessingInk" xmlns:wne="http://schemas.microsoft.com/office/word/2006/wordml" xmlns:wps="http://schemas.microsoft.com/office/word/2010/wordprocessingShape" mc:Ignorable="w14 w15 w16se w16cid wp14">
+<w:ftr xmlns:wpc="http://schemas.microsoft.com/office/word/2010/wordprocessingCanvas" xmlns:cx="http://schemas.microsoft.com/office/drawing/2014/chartex" xmlns:cx1="http://schemas.microsoft.com/office/drawing/2015/9/8/chartex" xmlns:mc="http://schemas.openxmlformats.org/markup-compatibility/2006" xmlns:o="urn:schemas-microsoft-com:office:office" xmlns:r="http://schemas.openxmlformats.org/officeDocument/2006/relationships" xmlns:m="http://schemas.openxmlformats.org/officeDocument/2006/math" xmlns:v="urn:schemas-microsoft-com:vml" xmlns:wp14="http://schemas.microsoft.com/office/word/2010/wordprocessingDrawing" xmlns:wp="http://schemas.openxmlformats.org/drawingml/2006/wordprocessingDrawing" xmlns:w10="urn:schemas-microsoft-com:office:word" xmlns:w="http://schemas.openxmlformats.org/wordprocessingml/2006/main" xmlns:w14="http://schemas.microsoft.com/office/word/2010/wordml" xmlns:w15="http://schemas.microsoft.com/office/word/2012/wordml" xmlns:w16se="http://schemas.microsoft.com/office/word/2015/wordml/symex" xmlns:wpg="http://schemas.microsoft.com/office/word/2010/wordprocessingGroup" xmlns:wpi="http://schemas.microsoft.com/office/word/2010/wordprocessingInk" xmlns:wne="http://schemas.microsoft.com/office/word/2006/wordml" xmlns:wps="http://schemas.microsoft.com/office/word/2010/wordprocessingShape" mc:Ignorable="w14 w15 w16se wp14">
   <w:sdt>
     <w:sdtPr>
       <w:id w:val="-693457495"/>
@@ -5046,7 +4629,7 @@
 </file>
 
 <file path=word/footer2.xml><?xml version="1.0" encoding="utf-8"?>
-<w:ftr xmlns:wpc="http://schemas.microsoft.com/office/word/2010/wordprocessingCanvas" xmlns:cx="http://schemas.microsoft.com/office/drawing/2014/chartex" xmlns:cx1="http://schemas.microsoft.com/office/drawing/2015/9/8/chartex" xmlns:cx2="http://schemas.microsoft.com/office/drawing/2015/10/21/chartex" xmlns:cx3="http://schemas.microsoft.com/office/drawing/2016/5/9/chartex" xmlns:cx4="http://schemas.microsoft.com/office/drawing/2016/5/10/chartex" xmlns:cx5="http://schemas.microsoft.com/office/drawing/2016/5/11/chartex" xmlns:cx6="http://schemas.microsoft.com/office/drawing/2016/5/12/chartex" xmlns:cx7="http://schemas.microsoft.com/office/drawing/2016/5/13/chartex" xmlns:cx8="http://schemas.microsoft.com/office/drawing/2016/5/14/chartex" xmlns:mc="http://schemas.openxmlformats.org/markup-compatibility/2006" xmlns:aink="http://schemas.microsoft.com/office/drawing/2016/ink" xmlns:am3d="http://schemas.microsoft.com/office/drawing/2017/model3d" xmlns:o="urn:schemas-microsoft-com:office:office" xmlns:r="http://schemas.openxmlformats.org/officeDocument/2006/relationships" xmlns:m="http://schemas.openxmlformats.org/officeDocument/2006/math" xmlns:v="urn:schemas-microsoft-com:vml" xmlns:wp14="http://schemas.microsoft.com/office/word/2010/wordprocessingDrawing" xmlns:wp="http://schemas.openxmlformats.org/drawingml/2006/wordprocessingDrawing" xmlns:w10="urn:schemas-microsoft-com:office:word" xmlns:w="http://schemas.openxmlformats.org/wordprocessingml/2006/main" xmlns:w14="http://schemas.microsoft.com/office/word/2010/wordml" xmlns:w15="http://schemas.microsoft.com/office/word/2012/wordml" xmlns:w16cid="http://schemas.microsoft.com/office/word/2016/wordml/cid" xmlns:w16se="http://schemas.microsoft.com/office/word/2015/wordml/symex" xmlns:wpg="http://schemas.microsoft.com/office/word/2010/wordprocessingGroup" xmlns:wpi="http://schemas.microsoft.com/office/word/2010/wordprocessingInk" xmlns:wne="http://schemas.microsoft.com/office/word/2006/wordml" xmlns:wps="http://schemas.microsoft.com/office/word/2010/wordprocessingShape" mc:Ignorable="w14 w15 w16se w16cid wp14">
+<w:ftr xmlns:wpc="http://schemas.microsoft.com/office/word/2010/wordprocessingCanvas" xmlns:cx="http://schemas.microsoft.com/office/drawing/2014/chartex" xmlns:cx1="http://schemas.microsoft.com/office/drawing/2015/9/8/chartex" xmlns:mc="http://schemas.openxmlformats.org/markup-compatibility/2006" xmlns:o="urn:schemas-microsoft-com:office:office" xmlns:r="http://schemas.openxmlformats.org/officeDocument/2006/relationships" xmlns:m="http://schemas.openxmlformats.org/officeDocument/2006/math" xmlns:v="urn:schemas-microsoft-com:vml" xmlns:wp14="http://schemas.microsoft.com/office/word/2010/wordprocessingDrawing" xmlns:wp="http://schemas.openxmlformats.org/drawingml/2006/wordprocessingDrawing" xmlns:w10="urn:schemas-microsoft-com:office:word" xmlns:w="http://schemas.openxmlformats.org/wordprocessingml/2006/main" xmlns:w14="http://schemas.microsoft.com/office/word/2010/wordml" xmlns:w15="http://schemas.microsoft.com/office/word/2012/wordml" xmlns:w16se="http://schemas.microsoft.com/office/word/2015/wordml/symex" xmlns:wpg="http://schemas.microsoft.com/office/word/2010/wordprocessingGroup" xmlns:wpi="http://schemas.microsoft.com/office/word/2010/wordprocessingInk" xmlns:wne="http://schemas.microsoft.com/office/word/2006/wordml" xmlns:wps="http://schemas.microsoft.com/office/word/2010/wordprocessingShape" mc:Ignorable="w14 w15 w16se wp14">
   <w:sdt>
     <w:sdtPr>
       <w:id w:val="1957628208"/>
@@ -5121,7 +4704,7 @@
 </file>
 
 <file path=word/footnotes.xml><?xml version="1.0" encoding="utf-8"?>
-<w:footnotes xmlns:wpc="http://schemas.microsoft.com/office/word/2010/wordprocessingCanvas" xmlns:cx="http://schemas.microsoft.com/office/drawing/2014/chartex" xmlns:cx1="http://schemas.microsoft.com/office/drawing/2015/9/8/chartex" xmlns:cx2="http://schemas.microsoft.com/office/drawing/2015/10/21/chartex" xmlns:cx3="http://schemas.microsoft.com/office/drawing/2016/5/9/chartex" xmlns:cx4="http://schemas.microsoft.com/office/drawing/2016/5/10/chartex" xmlns:cx5="http://schemas.microsoft.com/office/drawing/2016/5/11/chartex" xmlns:cx6="http://schemas.microsoft.com/office/drawing/2016/5/12/chartex" xmlns:cx7="http://schemas.microsoft.com/office/drawing/2016/5/13/chartex" xmlns:cx8="http://schemas.microsoft.com/office/drawing/2016/5/14/chartex" xmlns:mc="http://schemas.openxmlformats.org/markup-compatibility/2006" xmlns:aink="http://schemas.microsoft.com/office/drawing/2016/ink" xmlns:am3d="http://schemas.microsoft.com/office/drawing/2017/model3d" xmlns:o="urn:schemas-microsoft-com:office:office" xmlns:r="http://schemas.openxmlformats.org/officeDocument/2006/relationships" xmlns:m="http://schemas.openxmlformats.org/officeDocument/2006/math" xmlns:v="urn:schemas-microsoft-com:vml" xmlns:wp14="http://schemas.microsoft.com/office/word/2010/wordprocessingDrawing" xmlns:wp="http://schemas.openxmlformats.org/drawingml/2006/wordprocessingDrawing" xmlns:w10="urn:schemas-microsoft-com:office:word" xmlns:w="http://schemas.openxmlformats.org/wordprocessingml/2006/main" xmlns:w14="http://schemas.microsoft.com/office/word/2010/wordml" xmlns:w15="http://schemas.microsoft.com/office/word/2012/wordml" xmlns:w16cid="http://schemas.microsoft.com/office/word/2016/wordml/cid" xmlns:w16se="http://schemas.microsoft.com/office/word/2015/wordml/symex" xmlns:wpg="http://schemas.microsoft.com/office/word/2010/wordprocessingGroup" xmlns:wpi="http://schemas.microsoft.com/office/word/2010/wordprocessingInk" xmlns:wne="http://schemas.microsoft.com/office/word/2006/wordml" xmlns:wps="http://schemas.microsoft.com/office/word/2010/wordprocessingShape" mc:Ignorable="w14 w15 w16se w16cid wp14">
+<w:footnotes xmlns:wpc="http://schemas.microsoft.com/office/word/2010/wordprocessingCanvas" xmlns:cx="http://schemas.microsoft.com/office/drawing/2014/chartex" xmlns:cx1="http://schemas.microsoft.com/office/drawing/2015/9/8/chartex" xmlns:mc="http://schemas.openxmlformats.org/markup-compatibility/2006" xmlns:o="urn:schemas-microsoft-com:office:office" xmlns:r="http://schemas.openxmlformats.org/officeDocument/2006/relationships" xmlns:m="http://schemas.openxmlformats.org/officeDocument/2006/math" xmlns:v="urn:schemas-microsoft-com:vml" xmlns:wp14="http://schemas.microsoft.com/office/word/2010/wordprocessingDrawing" xmlns:wp="http://schemas.openxmlformats.org/drawingml/2006/wordprocessingDrawing" xmlns:w10="urn:schemas-microsoft-com:office:word" xmlns:w="http://schemas.openxmlformats.org/wordprocessingml/2006/main" xmlns:w14="http://schemas.microsoft.com/office/word/2010/wordml" xmlns:w15="http://schemas.microsoft.com/office/word/2012/wordml" xmlns:w16se="http://schemas.microsoft.com/office/word/2015/wordml/symex" xmlns:wpg="http://schemas.microsoft.com/office/word/2010/wordprocessingGroup" xmlns:wpi="http://schemas.microsoft.com/office/word/2010/wordprocessingInk" xmlns:wne="http://schemas.microsoft.com/office/word/2006/wordml" xmlns:wps="http://schemas.microsoft.com/office/word/2010/wordprocessingShape" mc:Ignorable="w14 w15 w16se wp14">
   <w:footnote w:type="separator" w:id="-1">
     <w:p>
       <w:r>
@@ -5150,7 +4733,7 @@
 </file>
 
 <file path=word/header1.xml><?xml version="1.0" encoding="utf-8"?>
-<w:hdr xmlns:wpc="http://schemas.microsoft.com/office/word/2010/wordprocessingCanvas" xmlns:cx="http://schemas.microsoft.com/office/drawing/2014/chartex" xmlns:cx1="http://schemas.microsoft.com/office/drawing/2015/9/8/chartex" xmlns:cx2="http://schemas.microsoft.com/office/drawing/2015/10/21/chartex" xmlns:cx3="http://schemas.microsoft.com/office/drawing/2016/5/9/chartex" xmlns:cx4="http://schemas.microsoft.com/office/drawing/2016/5/10/chartex" xmlns:cx5="http://schemas.microsoft.com/office/drawing/2016/5/11/chartex" xmlns:cx6="http://schemas.microsoft.com/office/drawing/2016/5/12/chartex" xmlns:cx7="http://schemas.microsoft.com/office/drawing/2016/5/13/chartex" xmlns:cx8="http://schemas.microsoft.com/office/drawing/2016/5/14/chartex" xmlns:mc="http://schemas.openxmlformats.org/markup-compatibility/2006" xmlns:aink="http://schemas.microsoft.com/office/drawing/2016/ink" xmlns:am3d="http://schemas.microsoft.com/office/drawing/2017/model3d" xmlns:o="urn:schemas-microsoft-com:office:office" xmlns:r="http://schemas.openxmlformats.org/officeDocument/2006/relationships" xmlns:m="http://schemas.openxmlformats.org/officeDocument/2006/math" xmlns:v="urn:schemas-microsoft-com:vml" xmlns:wp14="http://schemas.microsoft.com/office/word/2010/wordprocessingDrawing" xmlns:wp="http://schemas.openxmlformats.org/drawingml/2006/wordprocessingDrawing" xmlns:w10="urn:schemas-microsoft-com:office:word" xmlns:w="http://schemas.openxmlformats.org/wordprocessingml/2006/main" xmlns:w14="http://schemas.microsoft.com/office/word/2010/wordml" xmlns:w15="http://schemas.microsoft.com/office/word/2012/wordml" xmlns:w16cid="http://schemas.microsoft.com/office/word/2016/wordml/cid" xmlns:w16se="http://schemas.microsoft.com/office/word/2015/wordml/symex" xmlns:wpg="http://schemas.microsoft.com/office/word/2010/wordprocessingGroup" xmlns:wpi="http://schemas.microsoft.com/office/word/2010/wordprocessingInk" xmlns:wne="http://schemas.microsoft.com/office/word/2006/wordml" xmlns:wps="http://schemas.microsoft.com/office/word/2010/wordprocessingShape" mc:Ignorable="w14 w15 w16se w16cid wp14">
+<w:hdr xmlns:wpc="http://schemas.microsoft.com/office/word/2010/wordprocessingCanvas" xmlns:cx="http://schemas.microsoft.com/office/drawing/2014/chartex" xmlns:cx1="http://schemas.microsoft.com/office/drawing/2015/9/8/chartex" xmlns:mc="http://schemas.openxmlformats.org/markup-compatibility/2006" xmlns:o="urn:schemas-microsoft-com:office:office" xmlns:r="http://schemas.openxmlformats.org/officeDocument/2006/relationships" xmlns:m="http://schemas.openxmlformats.org/officeDocument/2006/math" xmlns:v="urn:schemas-microsoft-com:vml" xmlns:wp14="http://schemas.microsoft.com/office/word/2010/wordprocessingDrawing" xmlns:wp="http://schemas.openxmlformats.org/drawingml/2006/wordprocessingDrawing" xmlns:w10="urn:schemas-microsoft-com:office:word" xmlns:w="http://schemas.openxmlformats.org/wordprocessingml/2006/main" xmlns:w14="http://schemas.microsoft.com/office/word/2010/wordml" xmlns:w15="http://schemas.microsoft.com/office/word/2012/wordml" xmlns:w16se="http://schemas.microsoft.com/office/word/2015/wordml/symex" xmlns:wpg="http://schemas.microsoft.com/office/word/2010/wordprocessingGroup" xmlns:wpi="http://schemas.microsoft.com/office/word/2010/wordprocessingInk" xmlns:wne="http://schemas.microsoft.com/office/word/2006/wordml" xmlns:wps="http://schemas.microsoft.com/office/word/2010/wordprocessingShape" mc:Ignorable="w14 w15 w16se wp14">
   <w:p>
     <w:pPr>
       <w:pStyle w:val="Header"/>
@@ -5161,36 +4744,35 @@
       </w:rPr>
     </w:pPr>
     <w:proofErr w:type="spellStart"/>
+    <w:proofErr w:type="gramStart"/>
     <w:r>
       <w:rPr>
         <w:sz w:val="20"/>
         <w:szCs w:val="20"/>
       </w:rPr>
-      <w:t>i</w:t>
+      <w:t>iRevealLite</w:t>
     </w:r>
+    <w:proofErr w:type="spellEnd"/>
+    <w:proofErr w:type="gramEnd"/>
     <w:r>
       <w:rPr>
         <w:sz w:val="20"/>
         <w:szCs w:val="20"/>
       </w:rPr>
-      <w:t>RevealLite</w:t>
-    </w:r>
-    <w:proofErr w:type="spellEnd"/>
-    <w:r>
-      <w:rPr>
-        <w:sz w:val="20"/>
-        <w:szCs w:val="20"/>
-      </w:rPr>
-      <w:t xml:space="preserve"> </w:t>
-    </w:r>
-    <w:r>
-      <w:rPr>
-        <w:sz w:val="20"/>
-        <w:szCs w:val="20"/>
-      </w:rPr>
-      <w:t>Installation Guide</w:t>
+      <w:t xml:space="preserve"> Installation Guide</w:t>
     </w:r>
   </w:p>
+  <w:p>
+    <w:pPr>
+      <w:pStyle w:val="Header"/>
+      <w:jc w:val="right"/>
+    </w:pPr>
+  </w:p>
+</w:hdr>
+</file>
+
+<file path=word/header2.xml><?xml version="1.0" encoding="utf-8"?>
+<w:hdr xmlns:wpc="http://schemas.microsoft.com/office/word/2010/wordprocessingCanvas" xmlns:cx="http://schemas.microsoft.com/office/drawing/2014/chartex" xmlns:cx1="http://schemas.microsoft.com/office/drawing/2015/9/8/chartex" xmlns:mc="http://schemas.openxmlformats.org/markup-compatibility/2006" xmlns:o="urn:schemas-microsoft-com:office:office" xmlns:r="http://schemas.openxmlformats.org/officeDocument/2006/relationships" xmlns:m="http://schemas.openxmlformats.org/officeDocument/2006/math" xmlns:v="urn:schemas-microsoft-com:vml" xmlns:wp14="http://schemas.microsoft.com/office/word/2010/wordprocessingDrawing" xmlns:wp="http://schemas.openxmlformats.org/drawingml/2006/wordprocessingDrawing" xmlns:w10="urn:schemas-microsoft-com:office:word" xmlns:w="http://schemas.openxmlformats.org/wordprocessingml/2006/main" xmlns:w14="http://schemas.microsoft.com/office/word/2010/wordml" xmlns:w15="http://schemas.microsoft.com/office/word/2012/wordml" xmlns:w16se="http://schemas.microsoft.com/office/word/2015/wordml/symex" xmlns:wpg="http://schemas.microsoft.com/office/word/2010/wordprocessingGroup" xmlns:wpi="http://schemas.microsoft.com/office/word/2010/wordprocessingInk" xmlns:wne="http://schemas.microsoft.com/office/word/2006/wordml" xmlns:wps="http://schemas.microsoft.com/office/word/2010/wordprocessingShape" mc:Ignorable="w14 w15 w16se wp14">
   <w:p>
     <w:pPr>
       <w:pStyle w:val="Header"/>
@@ -5219,7 +4801,7 @@
 </file>
 
 <file path=word/numbering.xml><?xml version="1.0" encoding="utf-8"?>
-<w:numbering xmlns:wpc="http://schemas.microsoft.com/office/word/2010/wordprocessingCanvas" xmlns:cx="http://schemas.microsoft.com/office/drawing/2014/chartex" xmlns:cx1="http://schemas.microsoft.com/office/drawing/2015/9/8/chartex" xmlns:cx2="http://schemas.microsoft.com/office/drawing/2015/10/21/chartex" xmlns:cx3="http://schemas.microsoft.com/office/drawing/2016/5/9/chartex" xmlns:cx4="http://schemas.microsoft.com/office/drawing/2016/5/10/chartex" xmlns:cx5="http://schemas.microsoft.com/office/drawing/2016/5/11/chartex" xmlns:cx6="http://schemas.microsoft.com/office/drawing/2016/5/12/chartex" xmlns:cx7="http://schemas.microsoft.com/office/drawing/2016/5/13/chartex" xmlns:cx8="http://schemas.microsoft.com/office/drawing/2016/5/14/chartex" xmlns:mc="http://schemas.openxmlformats.org/markup-compatibility/2006" xmlns:aink="http://schemas.microsoft.com/office/drawing/2016/ink" xmlns:am3d="http://schemas.microsoft.com/office/drawing/2017/model3d" xmlns:o="urn:schemas-microsoft-com:office:office" xmlns:r="http://schemas.openxmlformats.org/officeDocument/2006/relationships" xmlns:m="http://schemas.openxmlformats.org/officeDocument/2006/math" xmlns:v="urn:schemas-microsoft-com:vml" xmlns:wp14="http://schemas.microsoft.com/office/word/2010/wordprocessingDrawing" xmlns:wp="http://schemas.openxmlformats.org/drawingml/2006/wordprocessingDrawing" xmlns:w10="urn:schemas-microsoft-com:office:word" xmlns:w="http://schemas.openxmlformats.org/wordprocessingml/2006/main" xmlns:w14="http://schemas.microsoft.com/office/word/2010/wordml" xmlns:w15="http://schemas.microsoft.com/office/word/2012/wordml" xmlns:w16cid="http://schemas.microsoft.com/office/word/2016/wordml/cid" xmlns:w16se="http://schemas.microsoft.com/office/word/2015/wordml/symex" xmlns:wpg="http://schemas.microsoft.com/office/word/2010/wordprocessingGroup" xmlns:wpi="http://schemas.microsoft.com/office/word/2010/wordprocessingInk" xmlns:wne="http://schemas.microsoft.com/office/word/2006/wordml" xmlns:wps="http://schemas.microsoft.com/office/word/2010/wordprocessingShape" mc:Ignorable="w14 w15 w16se w16cid wp14">
+<w:numbering xmlns:wpc="http://schemas.microsoft.com/office/word/2010/wordprocessingCanvas" xmlns:cx="http://schemas.microsoft.com/office/drawing/2014/chartex" xmlns:cx1="http://schemas.microsoft.com/office/drawing/2015/9/8/chartex" xmlns:mc="http://schemas.openxmlformats.org/markup-compatibility/2006" xmlns:o="urn:schemas-microsoft-com:office:office" xmlns:r="http://schemas.openxmlformats.org/officeDocument/2006/relationships" xmlns:m="http://schemas.openxmlformats.org/officeDocument/2006/math" xmlns:v="urn:schemas-microsoft-com:vml" xmlns:wp14="http://schemas.microsoft.com/office/word/2010/wordprocessingDrawing" xmlns:wp="http://schemas.openxmlformats.org/drawingml/2006/wordprocessingDrawing" xmlns:w10="urn:schemas-microsoft-com:office:word" xmlns:w="http://schemas.openxmlformats.org/wordprocessingml/2006/main" xmlns:w14="http://schemas.microsoft.com/office/word/2010/wordml" xmlns:w15="http://schemas.microsoft.com/office/word/2012/wordml" xmlns:w16se="http://schemas.microsoft.com/office/word/2015/wordml/symex" xmlns:wpg="http://schemas.microsoft.com/office/word/2010/wordprocessingGroup" xmlns:wpi="http://schemas.microsoft.com/office/word/2010/wordprocessingInk" xmlns:wne="http://schemas.microsoft.com/office/word/2006/wordml" xmlns:wps="http://schemas.microsoft.com/office/word/2010/wordprocessingShape" mc:Ignorable="w14 w15 w16se wp14">
   <w:abstractNum w:abstractNumId="0" w15:restartNumberingAfterBreak="0">
     <w:nsid w:val="01F01611"/>
     <w:multiLevelType w:val="multilevel"/>
@@ -8821,16 +8403,8 @@
 </w:numbering>
 </file>
 
-<file path=word/people.xml><?xml version="1.0" encoding="utf-8"?>
-<w15:people xmlns:wpc="http://schemas.microsoft.com/office/word/2010/wordprocessingCanvas" xmlns:cx="http://schemas.microsoft.com/office/drawing/2014/chartex" xmlns:cx1="http://schemas.microsoft.com/office/drawing/2015/9/8/chartex" xmlns:cx2="http://schemas.microsoft.com/office/drawing/2015/10/21/chartex" xmlns:cx3="http://schemas.microsoft.com/office/drawing/2016/5/9/chartex" xmlns:cx4="http://schemas.microsoft.com/office/drawing/2016/5/10/chartex" xmlns:cx5="http://schemas.microsoft.com/office/drawing/2016/5/11/chartex" xmlns:cx6="http://schemas.microsoft.com/office/drawing/2016/5/12/chartex" xmlns:cx7="http://schemas.microsoft.com/office/drawing/2016/5/13/chartex" xmlns:cx8="http://schemas.microsoft.com/office/drawing/2016/5/14/chartex" xmlns:mc="http://schemas.openxmlformats.org/markup-compatibility/2006" xmlns:aink="http://schemas.microsoft.com/office/drawing/2016/ink" xmlns:am3d="http://schemas.microsoft.com/office/drawing/2017/model3d" xmlns:o="urn:schemas-microsoft-com:office:office" xmlns:r="http://schemas.openxmlformats.org/officeDocument/2006/relationships" xmlns:m="http://schemas.openxmlformats.org/officeDocument/2006/math" xmlns:v="urn:schemas-microsoft-com:vml" xmlns:wp14="http://schemas.microsoft.com/office/word/2010/wordprocessingDrawing" xmlns:wp="http://schemas.openxmlformats.org/drawingml/2006/wordprocessingDrawing" xmlns:w10="urn:schemas-microsoft-com:office:word" xmlns:w="http://schemas.openxmlformats.org/wordprocessingml/2006/main" xmlns:w14="http://schemas.microsoft.com/office/word/2010/wordml" xmlns:w15="http://schemas.microsoft.com/office/word/2012/wordml" xmlns:w16cid="http://schemas.microsoft.com/office/word/2016/wordml/cid" xmlns:w16se="http://schemas.microsoft.com/office/word/2015/wordml/symex" xmlns:wpg="http://schemas.microsoft.com/office/word/2010/wordprocessingGroup" xmlns:wpi="http://schemas.microsoft.com/office/word/2010/wordprocessingInk" xmlns:wne="http://schemas.microsoft.com/office/word/2006/wordml" xmlns:wps="http://schemas.microsoft.com/office/word/2010/wordprocessingShape" mc:Ignorable="w14 w15 w16se w16cid wp14">
-  <w15:person w15:author="Frits Soepyan">
-    <w15:presenceInfo w15:providerId="None" w15:userId="Frits Soepyan"/>
-  </w15:person>
-</w15:people>
-</file>
-
 <file path=word/styles.xml><?xml version="1.0" encoding="utf-8"?>
-<w:styles xmlns:mc="http://schemas.openxmlformats.org/markup-compatibility/2006" xmlns:r="http://schemas.openxmlformats.org/officeDocument/2006/relationships" xmlns:w="http://schemas.openxmlformats.org/wordprocessingml/2006/main" xmlns:w14="http://schemas.microsoft.com/office/word/2010/wordml" xmlns:w15="http://schemas.microsoft.com/office/word/2012/wordml" xmlns:w16cid="http://schemas.microsoft.com/office/word/2016/wordml/cid" xmlns:w16se="http://schemas.microsoft.com/office/word/2015/wordml/symex" mc:Ignorable="w14 w15 w16se w16cid">
+<w:styles xmlns:mc="http://schemas.openxmlformats.org/markup-compatibility/2006" xmlns:r="http://schemas.openxmlformats.org/officeDocument/2006/relationships" xmlns:w="http://schemas.openxmlformats.org/wordprocessingml/2006/main" xmlns:w14="http://schemas.microsoft.com/office/word/2010/wordml" xmlns:w15="http://schemas.microsoft.com/office/word/2012/wordml" xmlns:w16se="http://schemas.microsoft.com/office/word/2015/wordml/symex" mc:Ignorable="w14 w15 w16se">
   <w:docDefaults>
     <w:rPrDefault>
       <w:rPr>
@@ -8842,7 +8416,7 @@
     </w:rPrDefault>
     <w:pPrDefault/>
   </w:docDefaults>
-  <w:latentStyles w:defLockedState="0" w:defUIPriority="0" w:defSemiHidden="0" w:defUnhideWhenUsed="0" w:defQFormat="0" w:count="375">
+  <w:latentStyles w:defLockedState="0" w:defUIPriority="0" w:defSemiHidden="0" w:defUnhideWhenUsed="0" w:defQFormat="0" w:count="371">
     <w:lsdException w:name="heading 1" w:qFormat="1"/>
     <w:lsdException w:name="heading 2" w:qFormat="1"/>
     <w:lsdException w:name="heading 7" w:semiHidden="1" w:unhideWhenUsed="1"/>
@@ -8933,6 +8507,7 @@
     <w:lsdException w:name="HTML Sample" w:semiHidden="1" w:unhideWhenUsed="1"/>
     <w:lsdException w:name="HTML Typewriter" w:semiHidden="1" w:unhideWhenUsed="1"/>
     <w:lsdException w:name="HTML Variable" w:semiHidden="1" w:unhideWhenUsed="1"/>
+    <w:lsdException w:name="Normal Table" w:semiHidden="1" w:unhideWhenUsed="1"/>
     <w:lsdException w:name="annotation subject" w:semiHidden="1" w:unhideWhenUsed="1"/>
     <w:lsdException w:name="No List" w:semiHidden="1" w:unhideWhenUsed="1"/>
     <w:lsdException w:name="Outline List 1" w:semiHidden="1" w:unhideWhenUsed="1"/>
@@ -8976,8 +8551,10 @@
     <w:lsdException w:name="Table Elegant" w:semiHidden="1" w:unhideWhenUsed="1"/>
     <w:lsdException w:name="Table Professional" w:semiHidden="1" w:unhideWhenUsed="1"/>
     <w:lsdException w:name="Table Subtle 1" w:semiHidden="1" w:unhideWhenUsed="1"/>
+    <w:lsdException w:name="Table Subtle 2" w:semiHidden="1" w:unhideWhenUsed="1"/>
     <w:lsdException w:name="Table Web 1" w:semiHidden="1" w:unhideWhenUsed="1"/>
     <w:lsdException w:name="Table Web 2" w:semiHidden="1" w:unhideWhenUsed="1"/>
+    <w:lsdException w:name="Table Web 3" w:semiHidden="1" w:unhideWhenUsed="1"/>
     <w:lsdException w:name="Balloon Text" w:semiHidden="1" w:unhideWhenUsed="1"/>
     <w:lsdException w:name="Table Theme" w:semiHidden="1" w:unhideWhenUsed="1"/>
     <w:lsdException w:name="Placeholder Text" w:semiHidden="1"/>
@@ -8997,6 +8574,10 @@
     <w:lsdException w:name="Colorful Grid"/>
     <w:lsdException w:name="Light Shading Accent 1"/>
     <w:lsdException w:name="Light List Accent 1"/>
+    <w:lsdException w:name="Light Grid Accent 1"/>
+    <w:lsdException w:name="Medium Shading 1 Accent 1"/>
+    <w:lsdException w:name="Medium Shading 2 Accent 1"/>
+    <w:lsdException w:name="Medium List 1 Accent 1"/>
     <w:lsdException w:name="Revision" w:semiHidden="1"/>
     <w:lsdException w:name="List Paragraph" w:uiPriority="34" w:qFormat="1"/>
     <w:lsdException w:name="Medium List 2 Accent 1"/>
@@ -9073,6 +8654,10 @@
     <w:lsdException w:name="Medium Grid 1 Accent 6"/>
     <w:lsdException w:name="Medium Grid 2 Accent 6"/>
     <w:lsdException w:name="Medium Grid 3 Accent 6"/>
+    <w:lsdException w:name="Dark List Accent 6"/>
+    <w:lsdException w:name="Colorful Shading Accent 6"/>
+    <w:lsdException w:name="Colorful List Accent 6"/>
+    <w:lsdException w:name="Colorful Grid Accent 6"/>
     <w:lsdException w:name="Bibliography" w:semiHidden="1" w:unhideWhenUsed="1"/>
     <w:lsdException w:name="TOC Heading" w:semiHidden="1" w:uiPriority="39" w:unhideWhenUsed="1" w:qFormat="1"/>
     <w:lsdException w:name="Plain Table 1" w:uiPriority="41"/>
@@ -9179,10 +8764,6 @@
     <w:lsdException w:name="List Table 5 Dark Accent 6" w:uiPriority="50"/>
     <w:lsdException w:name="List Table 6 Colorful Accent 6" w:uiPriority="51"/>
     <w:lsdException w:name="List Table 7 Colorful Accent 6" w:uiPriority="52"/>
-    <w:lsdException w:name="Mention" w:semiHidden="1" w:uiPriority="99" w:unhideWhenUsed="1"/>
-    <w:lsdException w:name="Smart Hyperlink" w:semiHidden="1" w:uiPriority="99" w:unhideWhenUsed="1"/>
-    <w:lsdException w:name="Hashtag" w:semiHidden="1" w:uiPriority="99" w:unhideWhenUsed="1"/>
-    <w:lsdException w:name="Unresolved Mention" w:semiHidden="1" w:uiPriority="99" w:unhideWhenUsed="1"/>
   </w:latentStyles>
   <w:style w:type="paragraph" w:default="1" w:styleId="Normal">
     <w:name w:val="Normal"/>
@@ -10670,21 +10251,6 @@
 </file>
 
 <file path=customXml/item1.xml><?xml version="1.0" encoding="utf-8"?>
-<?mso-contentType ?>
-<FormTemplates xmlns="http://schemas.microsoft.com/sharepoint/v3/contenttype/forms">
-  <Display>DocumentLibraryForm</Display>
-  <Edit>DocumentLibraryForm</Edit>
-  <New>DocumentLibraryForm</New>
-</FormTemplates>
-</file>
-
-<file path=customXml/item2.xml><?xml version="1.0" encoding="utf-8"?>
-<p:properties xmlns:p="http://schemas.microsoft.com/office/2006/metadata/properties" xmlns:xsi="http://www.w3.org/2001/XMLSchema-instance">
-  <documentManagement/>
-</p:properties>
-</file>
-
-<file path=customXml/item3.xml><?xml version="1.0" encoding="utf-8"?>
 <ct:contentTypeSchema xmlns:ct="http://schemas.microsoft.com/office/2006/metadata/contentType" xmlns:ma="http://schemas.microsoft.com/office/2006/metadata/properties/metaAttributes" ct:_="" ma:_="" ma:contentTypeName="Document" ma:contentTypeID="0x010100F769815748284C4C85E97E42856F1492" ma:contentTypeVersion="2" ma:contentTypeDescription="Create a new document." ma:contentTypeScope="" ma:versionID="f3678cd88e440f4eb3515ed17f108f46">
   <xsd:schema xmlns:xsd="http://www.w3.org/2001/XMLSchema" xmlns:p="http://schemas.microsoft.com/office/2006/metadata/properties" targetNamespace="http://schemas.microsoft.com/office/2006/metadata/properties" ma:root="true" ma:fieldsID="787ef55d6e482a799c548363fedbcce5">
     <xsd:element name="properties">
@@ -10733,6 +10299,21 @@
 </ct:contentTypeSchema>
 </file>
 
+<file path=customXml/item2.xml><?xml version="1.0" encoding="utf-8"?>
+<p:properties xmlns:p="http://schemas.microsoft.com/office/2006/metadata/properties" xmlns:xsi="http://www.w3.org/2001/XMLSchema-instance">
+  <documentManagement/>
+</p:properties>
+</file>
+
+<file path=customXml/item3.xml><?xml version="1.0" encoding="utf-8"?>
+<?mso-contentType ?>
+<FormTemplates xmlns="http://schemas.microsoft.com/sharepoint/v3/contenttype/forms">
+  <Display>DocumentLibraryForm</Display>
+  <Edit>DocumentLibraryForm</Edit>
+  <New>DocumentLibraryForm</New>
+</FormTemplates>
+</file>
+
 <file path=customXml/item4.xml><?xml version="1.0" encoding="utf-8"?>
 <b:Sources xmlns:b="http://schemas.openxmlformats.org/officeDocument/2006/bibliography" xmlns="http://schemas.openxmlformats.org/officeDocument/2006/bibliography" SelectedStyle="\APA.XSL" StyleName="APA"/>
 </file>
@@ -10742,22 +10323,6 @@
 </file>
 
 <file path=customXml/itemProps1.xml><?xml version="1.0" encoding="utf-8"?>
-<ds:datastoreItem xmlns:ds="http://schemas.openxmlformats.org/officeDocument/2006/customXml" ds:itemID="{0A3DC13A-A79E-4F5B-BE57-657D878C4ABF}">
-  <ds:schemaRefs>
-    <ds:schemaRef ds:uri="http://schemas.microsoft.com/sharepoint/v3/contenttype/forms"/>
-  </ds:schemaRefs>
-</ds:datastoreItem>
-</file>
-
-<file path=customXml/itemProps2.xml><?xml version="1.0" encoding="utf-8"?>
-<ds:datastoreItem xmlns:ds="http://schemas.openxmlformats.org/officeDocument/2006/customXml" ds:itemID="{8E31C432-F2B4-4374-B7E4-1A5B2E809E00}">
-  <ds:schemaRefs>
-    <ds:schemaRef ds:uri="http://schemas.microsoft.com/office/2006/metadata/properties"/>
-  </ds:schemaRefs>
-</ds:datastoreItem>
-</file>
-
-<file path=customXml/itemProps3.xml><?xml version="1.0" encoding="utf-8"?>
 <ds:datastoreItem xmlns:ds="http://schemas.openxmlformats.org/officeDocument/2006/customXml" ds:itemID="{E0CEED9A-88AB-4F6B-A4E1-6D20CEF72624}">
   <ds:schemaRefs>
     <ds:schemaRef ds:uri="http://schemas.microsoft.com/office/2006/metadata/contentType"/>
@@ -10772,8 +10337,30 @@
 </ds:datastoreItem>
 </file>
 
+<file path=customXml/itemProps2.xml><?xml version="1.0" encoding="utf-8"?>
+<ds:datastoreItem xmlns:ds="http://schemas.openxmlformats.org/officeDocument/2006/customXml" ds:itemID="{8E31C432-F2B4-4374-B7E4-1A5B2E809E00}">
+  <ds:schemaRefs>
+    <ds:schemaRef ds:uri="http://www.w3.org/XML/1998/namespace"/>
+    <ds:schemaRef ds:uri="http://schemas.microsoft.com/office/2006/documentManagement/types"/>
+    <ds:schemaRef ds:uri="http://purl.org/dc/terms/"/>
+    <ds:schemaRef ds:uri="http://schemas.openxmlformats.org/package/2006/metadata/core-properties"/>
+    <ds:schemaRef ds:uri="http://schemas.microsoft.com/office/2006/metadata/properties"/>
+    <ds:schemaRef ds:uri="http://purl.org/dc/dcmitype/"/>
+    <ds:schemaRef ds:uri="http://purl.org/dc/elements/1.1/"/>
+  </ds:schemaRefs>
+</ds:datastoreItem>
+</file>
+
+<file path=customXml/itemProps3.xml><?xml version="1.0" encoding="utf-8"?>
+<ds:datastoreItem xmlns:ds="http://schemas.openxmlformats.org/officeDocument/2006/customXml" ds:itemID="{0A3DC13A-A79E-4F5B-BE57-657D878C4ABF}">
+  <ds:schemaRefs>
+    <ds:schemaRef ds:uri="http://schemas.microsoft.com/sharepoint/v3/contenttype/forms"/>
+  </ds:schemaRefs>
+</ds:datastoreItem>
+</file>
+
 <file path=customXml/itemProps4.xml><?xml version="1.0" encoding="utf-8"?>
-<ds:datastoreItem xmlns:ds="http://schemas.openxmlformats.org/officeDocument/2006/customXml" ds:itemID="{E76AD0B0-9363-468C-906A-000357804236}">
+<ds:datastoreItem xmlns:ds="http://schemas.openxmlformats.org/officeDocument/2006/customXml" ds:itemID="{65E008E4-3A49-4C6A-AE41-8DFF4ED63AE7}">
   <ds:schemaRefs>
     <ds:schemaRef ds:uri="http://schemas.openxmlformats.org/officeDocument/2006/bibliography"/>
   </ds:schemaRefs>
@@ -10781,7 +10368,7 @@
 </file>
 
 <file path=customXml/itemProps5.xml><?xml version="1.0" encoding="utf-8"?>
-<ds:datastoreItem xmlns:ds="http://schemas.openxmlformats.org/officeDocument/2006/customXml" ds:itemID="{9A5A86ED-36FA-4432-8851-064AB7ECA8F8}">
+<ds:datastoreItem xmlns:ds="http://schemas.openxmlformats.org/officeDocument/2006/customXml" ds:itemID="{A430B0D9-5D1E-4124-BCAC-05F2FC03648F}">
   <ds:schemaRefs>
     <ds:schemaRef ds:uri="http://schemas.openxmlformats.org/officeDocument/2006/bibliography"/>
   </ds:schemaRefs>

</xml_diff>

<commit_message>
Deleted gson jar file and revised installation manual to ask user to download the jar file for gson.
</commit_message>
<xml_diff>
--- a/docs/iRevealLite Installation Guide.docx
+++ b/docs/iRevealLite Installation Guide.docx
@@ -1,9 +1,7 @@
 
 <file path=word/document.xml><?xml version="1.0" encoding="utf-8"?>
-<w:document xmlns:wpc="http://schemas.microsoft.com/office/word/2010/wordprocessingCanvas" xmlns:cx="http://schemas.microsoft.com/office/drawing/2014/chartex" xmlns:cx1="http://schemas.microsoft.com/office/drawing/2015/9/8/chartex" xmlns:mc="http://schemas.openxmlformats.org/markup-compatibility/2006" xmlns:o="urn:schemas-microsoft-com:office:office" xmlns:r="http://schemas.openxmlformats.org/officeDocument/2006/relationships" xmlns:m="http://schemas.openxmlformats.org/officeDocument/2006/math" xmlns:v="urn:schemas-microsoft-com:vml" xmlns:wp14="http://schemas.microsoft.com/office/word/2010/wordprocessingDrawing" xmlns:wp="http://schemas.openxmlformats.org/drawingml/2006/wordprocessingDrawing" xmlns:w10="urn:schemas-microsoft-com:office:word" xmlns:w="http://schemas.openxmlformats.org/wordprocessingml/2006/main" xmlns:w14="http://schemas.microsoft.com/office/word/2010/wordml" xmlns:w15="http://schemas.microsoft.com/office/word/2012/wordml" xmlns:w16se="http://schemas.microsoft.com/office/word/2015/wordml/symex" xmlns:wpg="http://schemas.microsoft.com/office/word/2010/wordprocessingGroup" xmlns:wpi="http://schemas.microsoft.com/office/word/2010/wordprocessingInk" xmlns:wne="http://schemas.microsoft.com/office/word/2006/wordml" xmlns:wps="http://schemas.microsoft.com/office/word/2010/wordprocessingShape" mc:Ignorable="w14 w15 w16se wp14">
+<w:document xmlns:wpc="http://schemas.microsoft.com/office/word/2010/wordprocessingCanvas" xmlns:mc="http://schemas.openxmlformats.org/markup-compatibility/2006" xmlns:o="urn:schemas-microsoft-com:office:office" xmlns:r="http://schemas.openxmlformats.org/officeDocument/2006/relationships" xmlns:m="http://schemas.openxmlformats.org/officeDocument/2006/math" xmlns:v="urn:schemas-microsoft-com:vml" xmlns:wp14="http://schemas.microsoft.com/office/word/2010/wordprocessingDrawing" xmlns:wp="http://schemas.openxmlformats.org/drawingml/2006/wordprocessingDrawing" xmlns:w10="urn:schemas-microsoft-com:office:word" xmlns:w="http://schemas.openxmlformats.org/wordprocessingml/2006/main" xmlns:w14="http://schemas.microsoft.com/office/word/2010/wordml" xmlns:w15="http://schemas.microsoft.com/office/word/2012/wordml" xmlns:wpg="http://schemas.microsoft.com/office/word/2010/wordprocessingGroup" xmlns:wpi="http://schemas.microsoft.com/office/word/2010/wordprocessingInk" xmlns:wne="http://schemas.microsoft.com/office/word/2006/wordml" xmlns:wps="http://schemas.microsoft.com/office/word/2010/wordprocessingShape" mc:Ignorable="w14 w15 wp14">
   <w:body>
-    <w:bookmarkStart w:id="0" w:name="_GoBack"/>
-    <w:bookmarkEnd w:id="0"/>
     <w:p>
       <w:pPr>
         <w:tabs>
@@ -268,7 +266,7 @@
               </wp:anchor>
             </w:drawing>
           </mc:Choice>
-          <mc:Fallback xmlns:w16cid="http://schemas.microsoft.com/office/word/2016/wordml/cid" xmlns:am3d="http://schemas.microsoft.com/office/drawing/2017/model3d" xmlns:aink="http://schemas.microsoft.com/office/drawing/2016/ink" xmlns:cx8="http://schemas.microsoft.com/office/drawing/2016/5/14/chartex" xmlns:cx7="http://schemas.microsoft.com/office/drawing/2016/5/13/chartex" xmlns:cx6="http://schemas.microsoft.com/office/drawing/2016/5/12/chartex" xmlns:cx5="http://schemas.microsoft.com/office/drawing/2016/5/11/chartex" xmlns:cx4="http://schemas.microsoft.com/office/drawing/2016/5/10/chartex" xmlns:cx3="http://schemas.microsoft.com/office/drawing/2016/5/9/chartex" xmlns:cx2="http://schemas.microsoft.com/office/drawing/2015/10/21/chartex">
+          <mc:Fallback xmlns:cx="http://schemas.microsoft.com/office/drawing/2014/chartex" xmlns:cx1="http://schemas.microsoft.com/office/drawing/2015/9/8/chartex" xmlns:w16se="http://schemas.microsoft.com/office/word/2015/wordml/symex" xmlns:w16cid="http://schemas.microsoft.com/office/word/2016/wordml/cid" xmlns:am3d="http://schemas.microsoft.com/office/drawing/2017/model3d" xmlns:aink="http://schemas.microsoft.com/office/drawing/2016/ink" xmlns:cx8="http://schemas.microsoft.com/office/drawing/2016/5/14/chartex" xmlns:cx7="http://schemas.microsoft.com/office/drawing/2016/5/13/chartex" xmlns:cx6="http://schemas.microsoft.com/office/drawing/2016/5/12/chartex" xmlns:cx5="http://schemas.microsoft.com/office/drawing/2016/5/11/chartex" xmlns:cx4="http://schemas.microsoft.com/office/drawing/2016/5/10/chartex" xmlns:cx3="http://schemas.microsoft.com/office/drawing/2016/5/9/chartex" xmlns:cx2="http://schemas.microsoft.com/office/drawing/2015/10/21/chartex">
             <w:pict>
               <v:group w14:anchorId="7C493A40" id="Group 3" o:spid="_x0000_s1026" style="position:absolute;margin-left:17.3pt;margin-top:560.3pt;width:433.5pt;height:56.35pt;z-index:251662336" coordorigin="1786,12457" coordsize="8670,1127" o:gfxdata="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">
                 <v:shapetype id="_x0000_t75" coordsize="21600,21600" o:spt="75" o:preferrelative="t" path="m@4@5l@4@11@9@11@9@5xe" filled="f" stroked="f">
@@ -448,7 +446,7 @@
               </wp:anchor>
             </w:drawing>
           </mc:Choice>
-          <mc:Fallback xmlns:w16cid="http://schemas.microsoft.com/office/word/2016/wordml/cid" xmlns:am3d="http://schemas.microsoft.com/office/drawing/2017/model3d" xmlns:aink="http://schemas.microsoft.com/office/drawing/2016/ink" xmlns:cx8="http://schemas.microsoft.com/office/drawing/2016/5/14/chartex" xmlns:cx7="http://schemas.microsoft.com/office/drawing/2016/5/13/chartex" xmlns:cx6="http://schemas.microsoft.com/office/drawing/2016/5/12/chartex" xmlns:cx5="http://schemas.microsoft.com/office/drawing/2016/5/11/chartex" xmlns:cx4="http://schemas.microsoft.com/office/drawing/2016/5/10/chartex" xmlns:cx3="http://schemas.microsoft.com/office/drawing/2016/5/9/chartex" xmlns:cx2="http://schemas.microsoft.com/office/drawing/2015/10/21/chartex">
+          <mc:Fallback>
             <w:pict>
               <v:shapetype w14:anchorId="1137F0AA" id="_x0000_t202" coordsize="21600,21600" o:spt="202" path="m,l,21600r21600,l21600,xe">
                 <v:stroke joinstyle="miter"/>
@@ -816,7 +814,7 @@
           <w:rFonts w:ascii="Arial" w:eastAsia="Arial" w:hAnsi="Arial" w:cs="Arial"/>
         </w:rPr>
       </w:pPr>
-      <w:bookmarkStart w:id="1" w:name="_Toc313865661"/>
+      <w:bookmarkStart w:id="0" w:name="_Toc313865661"/>
       <w:r>
         <w:rPr>
           <w:rFonts w:ascii="Arial" w:eastAsia="Arial" w:hAnsi="Arial" w:cs="Arial"/>
@@ -921,14 +919,7 @@
         <w:rPr>
           <w:rFonts w:ascii="Arial" w:eastAsia="Arial" w:hAnsi="Arial" w:cs="Arial"/>
         </w:rPr>
-        <w:t xml:space="preserve"> Copyright (c) 2012 - 2018, by the software owners: Oak Ridge Institute for Science and Education (ORISE), Los Alamos National Security, LLC., Lawrence Livermore National Security, LLC., The Regents of </w:t>
-      </w:r>
-      <w:r>
-        <w:rPr>
-          <w:rFonts w:ascii="Arial" w:eastAsia="Arial" w:hAnsi="Arial" w:cs="Arial"/>
-        </w:rPr>
-        <w:lastRenderedPageBreak/>
-        <w:t>the University of California, through Lawrence Berkeley National Laboratory, Battelle Memorial Institute, Pacific Northwest Division through Pacific Northwest National Laboratory, Carnegie Mellon University, West Virginia University, Boston University, the Trustees of Princeton University, The University of Texas at Austin, URS Energy &amp; Construction, Inc., et al. All rights reserved.</w:t>
+        <w:t xml:space="preserve"> Copyright (c) 2012 - 2018, by the software owners: Oak Ridge Institute for Science and Education (ORISE), Los Alamos National Security, LLC., Lawrence Livermore National Security, LLC., The Regents of the University of California, through Lawrence Berkeley National Laboratory, Battelle Memorial Institute, Pacific Northwest Division through Pacific Northwest National Laboratory, Carnegie Mellon University, West Virginia University, Boston University, the Trustees of Princeton University, The University of Texas at Austin, URS Energy &amp; Construction, Inc., et al. All rights reserved.</w:t>
       </w:r>
     </w:p>
     <w:p>
@@ -993,6 +984,7 @@
         <w:rPr>
           <w:rFonts w:ascii="Arial" w:eastAsia="Arial" w:hAnsi="Arial" w:cs="Arial"/>
         </w:rPr>
+        <w:lastRenderedPageBreak/>
         <w:t>Redistributions in binary form must reproduce the above copyright notice, this list of conditions and the following disclaimer in the documentation and/or other materials provided with the distribution.</w:t>
       </w:r>
     </w:p>
@@ -1033,7 +1025,6 @@
         <w:rPr>
           <w:rFonts w:ascii="Arial" w:eastAsia="Arial" w:hAnsi="Arial" w:cs="Arial"/>
         </w:rPr>
-        <w:lastRenderedPageBreak/>
         <w:t>THIS SOFTWARE IS PROVIDED BY THE COPYRIGHT HOLDERS AND CONTRIBUTORS "AS IS" AND ANY EXPRESS OR IMPLIED WARRANTIES, INCLUDING, BUT NOT LIMITED TO, THE IMPLIED WARRANTIES OF MERCHANTABILITY AND FITNESS FOR A PARTICULAR PURPOSE ARE DISCLAIMED. IN NO EVENT SHALL THE COPYRIGHT OWNER OR CONTRIBUTORS BE LIABLE FOR ANY DIRECT, INDIRECT, INCIDENTAL, SPECIAL, EXEMPLARY, OR CONSEQUENTIAL DAMAGES (INCLUDING, BUT NOT LIMITED TO, PROCUREMENT OF SUBSTITUTE GOODS OR SERVICES; LOSS OF USE, DATA, OR PROFITS; OR BUSINESS INTERRUPTION) HOWEVER CAUSED AND ON ANY THEORY OF LIABILITY, WHETHER IN CONTRACT, STRICT LIABILITY, OR TORT (INCLUDING NEGLIGENCE OR OTHERWISE) ARISING IN ANY WAY OUT OF THE USE OF THIS SOFTWARE, EVEN IF ADVISED OF THE POSSIBILITY OF SUCH DAMAGE.</w:t>
       </w:r>
     </w:p>
@@ -1117,13 +1108,150 @@
           <w:r>
             <w:fldChar w:fldCharType="separate"/>
           </w:r>
-          <w:hyperlink w:anchor="_Toc507148075" w:history="1">
+          <w:bookmarkStart w:id="1" w:name="_GoBack"/>
+          <w:bookmarkEnd w:id="1"/>
+          <w:r>
+            <w:rPr>
+              <w:rStyle w:val="Hyperlink"/>
+              <w:noProof/>
+            </w:rPr>
+            <w:fldChar w:fldCharType="begin"/>
+          </w:r>
+          <w:r>
+            <w:rPr>
+              <w:rStyle w:val="Hyperlink"/>
+              <w:noProof/>
+            </w:rPr>
+            <w:instrText xml:space="preserve"> </w:instrText>
+          </w:r>
+          <w:r>
+            <w:rPr>
+              <w:noProof/>
+            </w:rPr>
+            <w:instrText>HYPERLINK \l "_Toc510018584"</w:instrText>
+          </w:r>
+          <w:r>
+            <w:rPr>
+              <w:rStyle w:val="Hyperlink"/>
+              <w:noProof/>
+            </w:rPr>
+            <w:instrText xml:space="preserve"> </w:instrText>
+          </w:r>
+          <w:r>
+            <w:rPr>
+              <w:rStyle w:val="Hyperlink"/>
+              <w:noProof/>
+            </w:rPr>
+          </w:r>
+          <w:r>
+            <w:rPr>
+              <w:rStyle w:val="Hyperlink"/>
+              <w:noProof/>
+            </w:rPr>
+            <w:fldChar w:fldCharType="separate"/>
+          </w:r>
+          <w:r>
+            <w:rPr>
+              <w:rStyle w:val="Hyperlink"/>
+              <w:noProof/>
+            </w:rPr>
+            <w:t>1.</w:t>
+          </w:r>
+          <w:r>
+            <w:rPr>
+              <w:rFonts w:eastAsiaTheme="minorEastAsia" w:cstheme="minorBidi"/>
+              <w:b w:val="0"/>
+              <w:noProof/>
+              <w:sz w:val="22"/>
+              <w:szCs w:val="22"/>
+            </w:rPr>
+            <w:tab/>
+          </w:r>
+          <w:r>
+            <w:rPr>
+              <w:rStyle w:val="Hyperlink"/>
+              <w:noProof/>
+            </w:rPr>
+            <w:t>Introduction</w:t>
+          </w:r>
+          <w:r>
+            <w:rPr>
+              <w:noProof/>
+              <w:webHidden/>
+            </w:rPr>
+            <w:tab/>
+          </w:r>
+          <w:r>
+            <w:rPr>
+              <w:noProof/>
+              <w:webHidden/>
+            </w:rPr>
+            <w:fldChar w:fldCharType="begin"/>
+          </w:r>
+          <w:r>
+            <w:rPr>
+              <w:noProof/>
+              <w:webHidden/>
+            </w:rPr>
+            <w:instrText xml:space="preserve"> PAGEREF _Toc510018584 \h </w:instrText>
+          </w:r>
+          <w:r>
+            <w:rPr>
+              <w:noProof/>
+              <w:webHidden/>
+            </w:rPr>
+          </w:r>
+          <w:r>
+            <w:rPr>
+              <w:noProof/>
+              <w:webHidden/>
+            </w:rPr>
+            <w:fldChar w:fldCharType="separate"/>
+          </w:r>
+          <w:r>
+            <w:rPr>
+              <w:noProof/>
+              <w:webHidden/>
+            </w:rPr>
+            <w:t>1</w:t>
+          </w:r>
+          <w:r>
+            <w:rPr>
+              <w:noProof/>
+              <w:webHidden/>
+            </w:rPr>
+            <w:fldChar w:fldCharType="end"/>
+          </w:r>
+          <w:r>
+            <w:rPr>
+              <w:rStyle w:val="Hyperlink"/>
+              <w:noProof/>
+            </w:rPr>
+            <w:fldChar w:fldCharType="end"/>
+          </w:r>
+        </w:p>
+        <w:p>
+          <w:pPr>
+            <w:pStyle w:val="TOC1"/>
+            <w:tabs>
+              <w:tab w:val="left" w:pos="480"/>
+              <w:tab w:val="right" w:leader="dot" w:pos="9350"/>
+            </w:tabs>
+            <w:rPr>
+              <w:rFonts w:eastAsiaTheme="minorEastAsia" w:cstheme="minorBidi"/>
+              <w:b w:val="0"/>
+              <w:noProof/>
+              <w:sz w:val="22"/>
+              <w:szCs w:val="22"/>
+            </w:rPr>
+          </w:pPr>
+          <w:hyperlink w:anchor="_Toc510018585" w:history="1">
             <w:r>
               <w:rPr>
                 <w:rStyle w:val="Hyperlink"/>
                 <w:noProof/>
               </w:rPr>
-              <w:t>1.</w:t>
+              <w:t>2.</w:t>
             </w:r>
             <w:r>
               <w:rPr>
@@ -1140,7 +1268,7 @@
                 <w:rStyle w:val="Hyperlink"/>
                 <w:noProof/>
               </w:rPr>
-              <w:t>Introduction</w:t>
+              <w:t>Prerequisites</w:t>
             </w:r>
             <w:r>
               <w:rPr>
@@ -1161,7 +1289,386 @@
                 <w:noProof/>
                 <w:webHidden/>
               </w:rPr>
-              <w:instrText xml:space="preserve"> PAGEREF _Toc507148075 \h </w:instrText>
+              <w:instrText xml:space="preserve"> PAGEREF _Toc510018585 \h </w:instrText>
+            </w:r>
+            <w:r>
+              <w:rPr>
+                <w:noProof/>
+                <w:webHidden/>
+              </w:rPr>
+            </w:r>
+            <w:r>
+              <w:rPr>
+                <w:noProof/>
+                <w:webHidden/>
+              </w:rPr>
+              <w:fldChar w:fldCharType="separate"/>
+            </w:r>
+            <w:r>
+              <w:rPr>
+                <w:noProof/>
+                <w:webHidden/>
+              </w:rPr>
+              <w:t>1</w:t>
+            </w:r>
+            <w:r>
+              <w:rPr>
+                <w:noProof/>
+                <w:webHidden/>
+              </w:rPr>
+              <w:fldChar w:fldCharType="end"/>
+            </w:r>
+          </w:hyperlink>
+        </w:p>
+        <w:p>
+          <w:pPr>
+            <w:pStyle w:val="TOC2"/>
+            <w:tabs>
+              <w:tab w:val="left" w:pos="960"/>
+              <w:tab w:val="right" w:leader="dot" w:pos="9350"/>
+            </w:tabs>
+            <w:rPr>
+              <w:rFonts w:eastAsiaTheme="minorEastAsia" w:cstheme="minorBidi"/>
+              <w:b w:val="0"/>
+              <w:noProof/>
+            </w:rPr>
+          </w:pPr>
+          <w:hyperlink w:anchor="_Toc510018586" w:history="1">
+            <w:r>
+              <w:rPr>
+                <w:rStyle w:val="Hyperlink"/>
+                <w:noProof/>
+              </w:rPr>
+              <w:t>2.1.</w:t>
+            </w:r>
+            <w:r>
+              <w:rPr>
+                <w:rFonts w:eastAsiaTheme="minorEastAsia" w:cstheme="minorBidi"/>
+                <w:b w:val="0"/>
+                <w:noProof/>
+              </w:rPr>
+              <w:tab/>
+            </w:r>
+            <w:r>
+              <w:rPr>
+                <w:rStyle w:val="Hyperlink"/>
+                <w:noProof/>
+              </w:rPr>
+              <w:t>Hardware</w:t>
+            </w:r>
+            <w:r>
+              <w:rPr>
+                <w:noProof/>
+                <w:webHidden/>
+              </w:rPr>
+              <w:tab/>
+            </w:r>
+            <w:r>
+              <w:rPr>
+                <w:noProof/>
+                <w:webHidden/>
+              </w:rPr>
+              <w:fldChar w:fldCharType="begin"/>
+            </w:r>
+            <w:r>
+              <w:rPr>
+                <w:noProof/>
+                <w:webHidden/>
+              </w:rPr>
+              <w:instrText xml:space="preserve"> PAGEREF _Toc510018586 \h </w:instrText>
+            </w:r>
+            <w:r>
+              <w:rPr>
+                <w:noProof/>
+                <w:webHidden/>
+              </w:rPr>
+            </w:r>
+            <w:r>
+              <w:rPr>
+                <w:noProof/>
+                <w:webHidden/>
+              </w:rPr>
+              <w:fldChar w:fldCharType="separate"/>
+            </w:r>
+            <w:r>
+              <w:rPr>
+                <w:noProof/>
+                <w:webHidden/>
+              </w:rPr>
+              <w:t>1</w:t>
+            </w:r>
+            <w:r>
+              <w:rPr>
+                <w:noProof/>
+                <w:webHidden/>
+              </w:rPr>
+              <w:fldChar w:fldCharType="end"/>
+            </w:r>
+          </w:hyperlink>
+        </w:p>
+        <w:p>
+          <w:pPr>
+            <w:pStyle w:val="TOC2"/>
+            <w:tabs>
+              <w:tab w:val="left" w:pos="960"/>
+              <w:tab w:val="right" w:leader="dot" w:pos="9350"/>
+            </w:tabs>
+            <w:rPr>
+              <w:rFonts w:eastAsiaTheme="minorEastAsia" w:cstheme="minorBidi"/>
+              <w:b w:val="0"/>
+              <w:noProof/>
+            </w:rPr>
+          </w:pPr>
+          <w:hyperlink w:anchor="_Toc510018587" w:history="1">
+            <w:r>
+              <w:rPr>
+                <w:rStyle w:val="Hyperlink"/>
+                <w:noProof/>
+              </w:rPr>
+              <w:t>2.2.</w:t>
+            </w:r>
+            <w:r>
+              <w:rPr>
+                <w:rFonts w:eastAsiaTheme="minorEastAsia" w:cstheme="minorBidi"/>
+                <w:b w:val="0"/>
+                <w:noProof/>
+              </w:rPr>
+              <w:tab/>
+            </w:r>
+            <w:r>
+              <w:rPr>
+                <w:rStyle w:val="Hyperlink"/>
+                <w:noProof/>
+              </w:rPr>
+              <w:t>Software</w:t>
+            </w:r>
+            <w:r>
+              <w:rPr>
+                <w:noProof/>
+                <w:webHidden/>
+              </w:rPr>
+              <w:tab/>
+            </w:r>
+            <w:r>
+              <w:rPr>
+                <w:noProof/>
+                <w:webHidden/>
+              </w:rPr>
+              <w:fldChar w:fldCharType="begin"/>
+            </w:r>
+            <w:r>
+              <w:rPr>
+                <w:noProof/>
+                <w:webHidden/>
+              </w:rPr>
+              <w:instrText xml:space="preserve"> PAGEREF _Toc510018587 \h </w:instrText>
+            </w:r>
+            <w:r>
+              <w:rPr>
+                <w:noProof/>
+                <w:webHidden/>
+              </w:rPr>
+            </w:r>
+            <w:r>
+              <w:rPr>
+                <w:noProof/>
+                <w:webHidden/>
+              </w:rPr>
+              <w:fldChar w:fldCharType="separate"/>
+            </w:r>
+            <w:r>
+              <w:rPr>
+                <w:noProof/>
+                <w:webHidden/>
+              </w:rPr>
+              <w:t>1</w:t>
+            </w:r>
+            <w:r>
+              <w:rPr>
+                <w:noProof/>
+                <w:webHidden/>
+              </w:rPr>
+              <w:fldChar w:fldCharType="end"/>
+            </w:r>
+          </w:hyperlink>
+        </w:p>
+        <w:p>
+          <w:pPr>
+            <w:pStyle w:val="TOC3"/>
+            <w:tabs>
+              <w:tab w:val="right" w:leader="dot" w:pos="9350"/>
+            </w:tabs>
+            <w:rPr>
+              <w:rFonts w:eastAsiaTheme="minorEastAsia" w:cstheme="minorBidi"/>
+              <w:noProof/>
+            </w:rPr>
+          </w:pPr>
+          <w:hyperlink w:anchor="_Toc510018588" w:history="1">
+            <w:r>
+              <w:rPr>
+                <w:rStyle w:val="Hyperlink"/>
+                <w:noProof/>
+              </w:rPr>
+              <w:t>2.2.1 Required third party software packages for end users</w:t>
+            </w:r>
+            <w:r>
+              <w:rPr>
+                <w:noProof/>
+                <w:webHidden/>
+              </w:rPr>
+              <w:tab/>
+            </w:r>
+            <w:r>
+              <w:rPr>
+                <w:noProof/>
+                <w:webHidden/>
+              </w:rPr>
+              <w:fldChar w:fldCharType="begin"/>
+            </w:r>
+            <w:r>
+              <w:rPr>
+                <w:noProof/>
+                <w:webHidden/>
+              </w:rPr>
+              <w:instrText xml:space="preserve"> PAGEREF _Toc510018588 \h </w:instrText>
+            </w:r>
+            <w:r>
+              <w:rPr>
+                <w:noProof/>
+                <w:webHidden/>
+              </w:rPr>
+            </w:r>
+            <w:r>
+              <w:rPr>
+                <w:noProof/>
+                <w:webHidden/>
+              </w:rPr>
+              <w:fldChar w:fldCharType="separate"/>
+            </w:r>
+            <w:r>
+              <w:rPr>
+                <w:noProof/>
+                <w:webHidden/>
+              </w:rPr>
+              <w:t>1</w:t>
+            </w:r>
+            <w:r>
+              <w:rPr>
+                <w:noProof/>
+                <w:webHidden/>
+              </w:rPr>
+              <w:fldChar w:fldCharType="end"/>
+            </w:r>
+          </w:hyperlink>
+        </w:p>
+        <w:p>
+          <w:pPr>
+            <w:pStyle w:val="TOC3"/>
+            <w:tabs>
+              <w:tab w:val="right" w:leader="dot" w:pos="9350"/>
+            </w:tabs>
+            <w:rPr>
+              <w:rFonts w:eastAsiaTheme="minorEastAsia" w:cstheme="minorBidi"/>
+              <w:noProof/>
+            </w:rPr>
+          </w:pPr>
+          <w:hyperlink w:anchor="_Toc510018589" w:history="1">
+            <w:r>
+              <w:rPr>
+                <w:rStyle w:val="Hyperlink"/>
+                <w:noProof/>
+              </w:rPr>
+              <w:t>2.2.2 Required third party software packages for developers</w:t>
+            </w:r>
+            <w:r>
+              <w:rPr>
+                <w:noProof/>
+                <w:webHidden/>
+              </w:rPr>
+              <w:tab/>
+            </w:r>
+            <w:r>
+              <w:rPr>
+                <w:noProof/>
+                <w:webHidden/>
+              </w:rPr>
+              <w:fldChar w:fldCharType="begin"/>
+            </w:r>
+            <w:r>
+              <w:rPr>
+                <w:noProof/>
+                <w:webHidden/>
+              </w:rPr>
+              <w:instrText xml:space="preserve"> PAGEREF _Toc510018589 \h </w:instrText>
+            </w:r>
+            <w:r>
+              <w:rPr>
+                <w:noProof/>
+                <w:webHidden/>
+              </w:rPr>
+            </w:r>
+            <w:r>
+              <w:rPr>
+                <w:noProof/>
+                <w:webHidden/>
+              </w:rPr>
+              <w:fldChar w:fldCharType="separate"/>
+            </w:r>
+            <w:r>
+              <w:rPr>
+                <w:noProof/>
+                <w:webHidden/>
+              </w:rPr>
+              <w:t>1</w:t>
+            </w:r>
+            <w:r>
+              <w:rPr>
+                <w:noProof/>
+                <w:webHidden/>
+              </w:rPr>
+              <w:fldChar w:fldCharType="end"/>
+            </w:r>
+          </w:hyperlink>
+        </w:p>
+        <w:p>
+          <w:pPr>
+            <w:pStyle w:val="TOC3"/>
+            <w:tabs>
+              <w:tab w:val="right" w:leader="dot" w:pos="9350"/>
+            </w:tabs>
+            <w:rPr>
+              <w:rFonts w:eastAsiaTheme="minorEastAsia" w:cstheme="minorBidi"/>
+              <w:noProof/>
+            </w:rPr>
+          </w:pPr>
+          <w:hyperlink w:anchor="_Toc510018590" w:history="1">
+            <w:r>
+              <w:rPr>
+                <w:rStyle w:val="Hyperlink"/>
+                <w:noProof/>
+              </w:rPr>
+              <w:t>2.2.3 Software packages for integrating ROM with process system engineering package</w:t>
+            </w:r>
+            <w:r>
+              <w:rPr>
+                <w:noProof/>
+                <w:webHidden/>
+              </w:rPr>
+              <w:tab/>
+            </w:r>
+            <w:r>
+              <w:rPr>
+                <w:noProof/>
+                <w:webHidden/>
+              </w:rPr>
+              <w:fldChar w:fldCharType="begin"/>
+            </w:r>
+            <w:r>
+              <w:rPr>
+                <w:noProof/>
+                <w:webHidden/>
+              </w:rPr>
+              <w:instrText xml:space="preserve"> PAGEREF _Toc510018590 \h </w:instrText>
             </w:r>
             <w:r>
               <w:rPr>
@@ -1207,13 +1714,13 @@
               <w:szCs w:val="22"/>
             </w:rPr>
           </w:pPr>
-          <w:hyperlink w:anchor="_Toc507148076" w:history="1">
+          <w:hyperlink w:anchor="_Toc510018591" w:history="1">
             <w:r>
               <w:rPr>
                 <w:rStyle w:val="Hyperlink"/>
                 <w:noProof/>
               </w:rPr>
-              <w:t>2.</w:t>
+              <w:t>3.</w:t>
             </w:r>
             <w:r>
               <w:rPr>
@@ -1230,7 +1737,7 @@
                 <w:rStyle w:val="Hyperlink"/>
                 <w:noProof/>
               </w:rPr>
-              <w:t>Prerequisites</w:t>
+              <w:t>Basic Installation</w:t>
             </w:r>
             <w:r>
               <w:rPr>
@@ -1251,7 +1758,7 @@
                 <w:noProof/>
                 <w:webHidden/>
               </w:rPr>
-              <w:instrText xml:space="preserve"> PAGEREF _Toc507148076 \h </w:instrText>
+              <w:instrText xml:space="preserve"> PAGEREF _Toc510018591 \h </w:instrText>
             </w:r>
             <w:r>
               <w:rPr>
@@ -1271,7 +1778,7 @@
                 <w:noProof/>
                 <w:webHidden/>
               </w:rPr>
-              <w:t>1</w:t>
+              <w:t>2</w:t>
             </w:r>
             <w:r>
               <w:rPr>
@@ -1295,13 +1802,13 @@
               <w:noProof/>
             </w:rPr>
           </w:pPr>
-          <w:hyperlink w:anchor="_Toc507148077" w:history="1">
+          <w:hyperlink w:anchor="_Toc510018592" w:history="1">
             <w:r>
               <w:rPr>
                 <w:rStyle w:val="Hyperlink"/>
                 <w:noProof/>
               </w:rPr>
-              <w:t>2.1.</w:t>
+              <w:t>3.1.</w:t>
             </w:r>
             <w:r>
               <w:rPr>
@@ -1316,7 +1823,7 @@
                 <w:rStyle w:val="Hyperlink"/>
                 <w:noProof/>
               </w:rPr>
-              <w:t>Hardware</w:t>
+              <w:t>Third Party Software Installation</w:t>
             </w:r>
             <w:r>
               <w:rPr>
@@ -1337,7 +1844,7 @@
                 <w:noProof/>
                 <w:webHidden/>
               </w:rPr>
-              <w:instrText xml:space="preserve"> PAGEREF _Toc507148077 \h </w:instrText>
+              <w:instrText xml:space="preserve"> PAGEREF _Toc510018592 \h </w:instrText>
             </w:r>
             <w:r>
               <w:rPr>
@@ -1357,7 +1864,214 @@
                 <w:noProof/>
                 <w:webHidden/>
               </w:rPr>
-              <w:t>1</w:t>
+              <w:t>2</w:t>
+            </w:r>
+            <w:r>
+              <w:rPr>
+                <w:noProof/>
+                <w:webHidden/>
+              </w:rPr>
+              <w:fldChar w:fldCharType="end"/>
+            </w:r>
+          </w:hyperlink>
+        </w:p>
+        <w:p>
+          <w:pPr>
+            <w:pStyle w:val="TOC3"/>
+            <w:tabs>
+              <w:tab w:val="right" w:leader="dot" w:pos="9350"/>
+            </w:tabs>
+            <w:rPr>
+              <w:rFonts w:eastAsiaTheme="minorEastAsia" w:cstheme="minorBidi"/>
+              <w:noProof/>
+            </w:rPr>
+          </w:pPr>
+          <w:hyperlink w:anchor="_Toc510018593" w:history="1">
+            <w:r>
+              <w:rPr>
+                <w:rStyle w:val="Hyperlink"/>
+                <w:noProof/>
+              </w:rPr>
+              <w:t>3.1.1 Java installation</w:t>
+            </w:r>
+            <w:r>
+              <w:rPr>
+                <w:noProof/>
+                <w:webHidden/>
+              </w:rPr>
+              <w:tab/>
+            </w:r>
+            <w:r>
+              <w:rPr>
+                <w:noProof/>
+                <w:webHidden/>
+              </w:rPr>
+              <w:fldChar w:fldCharType="begin"/>
+            </w:r>
+            <w:r>
+              <w:rPr>
+                <w:noProof/>
+                <w:webHidden/>
+              </w:rPr>
+              <w:instrText xml:space="preserve"> PAGEREF _Toc510018593 \h </w:instrText>
+            </w:r>
+            <w:r>
+              <w:rPr>
+                <w:noProof/>
+                <w:webHidden/>
+              </w:rPr>
+            </w:r>
+            <w:r>
+              <w:rPr>
+                <w:noProof/>
+                <w:webHidden/>
+              </w:rPr>
+              <w:fldChar w:fldCharType="separate"/>
+            </w:r>
+            <w:r>
+              <w:rPr>
+                <w:noProof/>
+                <w:webHidden/>
+              </w:rPr>
+              <w:t>2</w:t>
+            </w:r>
+            <w:r>
+              <w:rPr>
+                <w:noProof/>
+                <w:webHidden/>
+              </w:rPr>
+              <w:fldChar w:fldCharType="end"/>
+            </w:r>
+          </w:hyperlink>
+        </w:p>
+        <w:p>
+          <w:pPr>
+            <w:pStyle w:val="TOC3"/>
+            <w:tabs>
+              <w:tab w:val="right" w:leader="dot" w:pos="9350"/>
+            </w:tabs>
+            <w:rPr>
+              <w:rFonts w:eastAsiaTheme="minorEastAsia" w:cstheme="minorBidi"/>
+              <w:noProof/>
+            </w:rPr>
+          </w:pPr>
+          <w:hyperlink w:anchor="_Toc510018594" w:history="1">
+            <w:r>
+              <w:rPr>
+                <w:rStyle w:val="Hyperlink"/>
+                <w:noProof/>
+              </w:rPr>
+              <w:t>3.1.2 Aspen Installation</w:t>
+            </w:r>
+            <w:r>
+              <w:rPr>
+                <w:noProof/>
+                <w:webHidden/>
+              </w:rPr>
+              <w:tab/>
+            </w:r>
+            <w:r>
+              <w:rPr>
+                <w:noProof/>
+                <w:webHidden/>
+              </w:rPr>
+              <w:fldChar w:fldCharType="begin"/>
+            </w:r>
+            <w:r>
+              <w:rPr>
+                <w:noProof/>
+                <w:webHidden/>
+              </w:rPr>
+              <w:instrText xml:space="preserve"> PAGEREF _Toc510018594 \h </w:instrText>
+            </w:r>
+            <w:r>
+              <w:rPr>
+                <w:noProof/>
+                <w:webHidden/>
+              </w:rPr>
+            </w:r>
+            <w:r>
+              <w:rPr>
+                <w:noProof/>
+                <w:webHidden/>
+              </w:rPr>
+              <w:fldChar w:fldCharType="separate"/>
+            </w:r>
+            <w:r>
+              <w:rPr>
+                <w:noProof/>
+                <w:webHidden/>
+              </w:rPr>
+              <w:t>2</w:t>
+            </w:r>
+            <w:r>
+              <w:rPr>
+                <w:noProof/>
+                <w:webHidden/>
+              </w:rPr>
+              <w:fldChar w:fldCharType="end"/>
+            </w:r>
+          </w:hyperlink>
+        </w:p>
+        <w:p>
+          <w:pPr>
+            <w:pStyle w:val="TOC3"/>
+            <w:tabs>
+              <w:tab w:val="right" w:leader="dot" w:pos="9350"/>
+            </w:tabs>
+            <w:rPr>
+              <w:rFonts w:eastAsiaTheme="minorEastAsia" w:cstheme="minorBidi"/>
+              <w:noProof/>
+            </w:rPr>
+          </w:pPr>
+          <w:hyperlink w:anchor="_Toc510018595" w:history="1">
+            <w:r>
+              <w:rPr>
+                <w:rStyle w:val="Hyperlink"/>
+                <w:noProof/>
+              </w:rPr>
+              <w:t>Follow AspenTech’s installation guide to install ACM and Aspen Plus version 9 or higher.</w:t>
+            </w:r>
+            <w:r>
+              <w:rPr>
+                <w:noProof/>
+                <w:webHidden/>
+              </w:rPr>
+              <w:tab/>
+            </w:r>
+            <w:r>
+              <w:rPr>
+                <w:noProof/>
+                <w:webHidden/>
+              </w:rPr>
+              <w:fldChar w:fldCharType="begin"/>
+            </w:r>
+            <w:r>
+              <w:rPr>
+                <w:noProof/>
+                <w:webHidden/>
+              </w:rPr>
+              <w:instrText xml:space="preserve"> PAGEREF _Toc510018595 \h </w:instrText>
+            </w:r>
+            <w:r>
+              <w:rPr>
+                <w:noProof/>
+                <w:webHidden/>
+              </w:rPr>
+            </w:r>
+            <w:r>
+              <w:rPr>
+                <w:noProof/>
+                <w:webHidden/>
+              </w:rPr>
+              <w:fldChar w:fldCharType="separate"/>
+            </w:r>
+            <w:r>
+              <w:rPr>
+                <w:noProof/>
+                <w:webHidden/>
+              </w:rPr>
+              <w:t>2</w:t>
             </w:r>
             <w:r>
               <w:rPr>
@@ -1381,13 +2095,13 @@
               <w:noProof/>
             </w:rPr>
           </w:pPr>
-          <w:hyperlink w:anchor="_Toc507148078" w:history="1">
+          <w:hyperlink w:anchor="_Toc510018596" w:history="1">
             <w:r>
               <w:rPr>
                 <w:rStyle w:val="Hyperlink"/>
                 <w:noProof/>
               </w:rPr>
-              <w:t>2.2.</w:t>
+              <w:t>3.2.</w:t>
             </w:r>
             <w:r>
               <w:rPr>
@@ -1402,7 +2116,7 @@
                 <w:rStyle w:val="Hyperlink"/>
                 <w:noProof/>
               </w:rPr>
-              <w:t>Software</w:t>
+              <w:t>Product Build</w:t>
             </w:r>
             <w:r>
               <w:rPr>
@@ -1423,7 +2137,7 @@
                 <w:noProof/>
                 <w:webHidden/>
               </w:rPr>
-              <w:instrText xml:space="preserve"> PAGEREF _Toc507148078 \h </w:instrText>
+              <w:instrText xml:space="preserve"> PAGEREF _Toc510018596 \h </w:instrText>
             </w:r>
             <w:r>
               <w:rPr>
@@ -1443,7 +2157,93 @@
                 <w:noProof/>
                 <w:webHidden/>
               </w:rPr>
-              <w:t>1</w:t>
+              <w:t>2</w:t>
+            </w:r>
+            <w:r>
+              <w:rPr>
+                <w:noProof/>
+                <w:webHidden/>
+              </w:rPr>
+              <w:fldChar w:fldCharType="end"/>
+            </w:r>
+          </w:hyperlink>
+        </w:p>
+        <w:p>
+          <w:pPr>
+            <w:pStyle w:val="TOC2"/>
+            <w:tabs>
+              <w:tab w:val="left" w:pos="960"/>
+              <w:tab w:val="right" w:leader="dot" w:pos="9350"/>
+            </w:tabs>
+            <w:rPr>
+              <w:rFonts w:eastAsiaTheme="minorEastAsia" w:cstheme="minorBidi"/>
+              <w:b w:val="0"/>
+              <w:noProof/>
+            </w:rPr>
+          </w:pPr>
+          <w:hyperlink w:anchor="_Toc510018597" w:history="1">
+            <w:r>
+              <w:rPr>
+                <w:rStyle w:val="Hyperlink"/>
+                <w:noProof/>
+              </w:rPr>
+              <w:t>3.3.</w:t>
+            </w:r>
+            <w:r>
+              <w:rPr>
+                <w:rFonts w:eastAsiaTheme="minorEastAsia" w:cstheme="minorBidi"/>
+                <w:b w:val="0"/>
+                <w:noProof/>
+              </w:rPr>
+              <w:tab/>
+            </w:r>
+            <w:r>
+              <w:rPr>
+                <w:rStyle w:val="Hyperlink"/>
+                <w:noProof/>
+              </w:rPr>
+              <w:t>Product Installation</w:t>
+            </w:r>
+            <w:r>
+              <w:rPr>
+                <w:noProof/>
+                <w:webHidden/>
+              </w:rPr>
+              <w:tab/>
+            </w:r>
+            <w:r>
+              <w:rPr>
+                <w:noProof/>
+                <w:webHidden/>
+              </w:rPr>
+              <w:fldChar w:fldCharType="begin"/>
+            </w:r>
+            <w:r>
+              <w:rPr>
+                <w:noProof/>
+                <w:webHidden/>
+              </w:rPr>
+              <w:instrText xml:space="preserve"> PAGEREF _Toc510018597 \h </w:instrText>
+            </w:r>
+            <w:r>
+              <w:rPr>
+                <w:noProof/>
+                <w:webHidden/>
+              </w:rPr>
+            </w:r>
+            <w:r>
+              <w:rPr>
+                <w:noProof/>
+                <w:webHidden/>
+              </w:rPr>
+              <w:fldChar w:fldCharType="separate"/>
+            </w:r>
+            <w:r>
+              <w:rPr>
+                <w:noProof/>
+                <w:webHidden/>
+              </w:rPr>
+              <w:t>3</w:t>
             </w:r>
             <w:r>
               <w:rPr>
@@ -1465,13 +2265,13 @@
               <w:noProof/>
             </w:rPr>
           </w:pPr>
-          <w:hyperlink w:anchor="_Toc507148079" w:history="1">
+          <w:hyperlink w:anchor="_Toc510018598" w:history="1">
             <w:r>
               <w:rPr>
                 <w:rStyle w:val="Hyperlink"/>
                 <w:noProof/>
               </w:rPr>
-              <w:t>2.2.1 Required third party software packages</w:t>
+              <w:t>3.3.1 Install iRevealLite Manually</w:t>
             </w:r>
             <w:r>
               <w:rPr>
@@ -1492,7 +2292,7 @@
                 <w:noProof/>
                 <w:webHidden/>
               </w:rPr>
-              <w:instrText xml:space="preserve"> PAGEREF _Toc507148079 \h </w:instrText>
+              <w:instrText xml:space="preserve"> PAGEREF _Toc510018598 \h </w:instrText>
             </w:r>
             <w:r>
               <w:rPr>
@@ -1512,7 +2312,7 @@
                 <w:noProof/>
                 <w:webHidden/>
               </w:rPr>
-              <w:t>1</w:t>
+              <w:t>3</w:t>
             </w:r>
             <w:r>
               <w:rPr>
@@ -1534,13 +2334,13 @@
               <w:noProof/>
             </w:rPr>
           </w:pPr>
-          <w:hyperlink w:anchor="_Toc507148080" w:history="1">
+          <w:hyperlink w:anchor="_Toc510018599" w:history="1">
             <w:r>
               <w:rPr>
                 <w:rStyle w:val="Hyperlink"/>
                 <w:noProof/>
               </w:rPr>
-              <w:t>2.2.2 Software packages for integrating ROM with process system engineering package</w:t>
+              <w:t>3.3.2 Install iRevealLite Through MSI Installer on Windows</w:t>
             </w:r>
             <w:r>
               <w:rPr>
@@ -1561,7 +2361,7 @@
                 <w:noProof/>
                 <w:webHidden/>
               </w:rPr>
-              <w:instrText xml:space="preserve"> PAGEREF _Toc507148080 \h </w:instrText>
+              <w:instrText xml:space="preserve"> PAGEREF _Toc510018599 \h </w:instrText>
             </w:r>
             <w:r>
               <w:rPr>
@@ -1581,7 +2381,7 @@
                 <w:noProof/>
                 <w:webHidden/>
               </w:rPr>
-              <w:t>1</w:t>
+              <w:t>3</w:t>
             </w:r>
             <w:r>
               <w:rPr>
@@ -1607,13 +2407,13 @@
               <w:szCs w:val="22"/>
             </w:rPr>
           </w:pPr>
-          <w:hyperlink w:anchor="_Toc507148081" w:history="1">
+          <w:hyperlink w:anchor="_Toc510018600" w:history="1">
             <w:r>
               <w:rPr>
                 <w:rStyle w:val="Hyperlink"/>
                 <w:noProof/>
               </w:rPr>
-              <w:t>3.</w:t>
+              <w:t>4.</w:t>
             </w:r>
             <w:r>
               <w:rPr>
@@ -1630,7 +2430,7 @@
                 <w:rStyle w:val="Hyperlink"/>
                 <w:noProof/>
               </w:rPr>
-              <w:t>Basic Installation</w:t>
+              <w:t>Installation Test</w:t>
             </w:r>
             <w:r>
               <w:rPr>
@@ -1651,472 +2451,7 @@
                 <w:noProof/>
                 <w:webHidden/>
               </w:rPr>
-              <w:instrText xml:space="preserve"> PAGEREF _Toc507148081 \h </w:instrText>
-            </w:r>
-            <w:r>
-              <w:rPr>
-                <w:noProof/>
-                <w:webHidden/>
-              </w:rPr>
-            </w:r>
-            <w:r>
-              <w:rPr>
-                <w:noProof/>
-                <w:webHidden/>
-              </w:rPr>
-              <w:fldChar w:fldCharType="separate"/>
-            </w:r>
-            <w:r>
-              <w:rPr>
-                <w:noProof/>
-                <w:webHidden/>
-              </w:rPr>
-              <w:t>2</w:t>
-            </w:r>
-            <w:r>
-              <w:rPr>
-                <w:noProof/>
-                <w:webHidden/>
-              </w:rPr>
-              <w:fldChar w:fldCharType="end"/>
-            </w:r>
-          </w:hyperlink>
-        </w:p>
-        <w:p>
-          <w:pPr>
-            <w:pStyle w:val="TOC2"/>
-            <w:tabs>
-              <w:tab w:val="left" w:pos="960"/>
-              <w:tab w:val="right" w:leader="dot" w:pos="9350"/>
-            </w:tabs>
-            <w:rPr>
-              <w:rFonts w:eastAsiaTheme="minorEastAsia" w:cstheme="minorBidi"/>
-              <w:b w:val="0"/>
-              <w:noProof/>
-            </w:rPr>
-          </w:pPr>
-          <w:hyperlink w:anchor="_Toc507148082" w:history="1">
-            <w:r>
-              <w:rPr>
-                <w:rStyle w:val="Hyperlink"/>
-                <w:noProof/>
-              </w:rPr>
-              <w:t>3.1.</w:t>
-            </w:r>
-            <w:r>
-              <w:rPr>
-                <w:rFonts w:eastAsiaTheme="minorEastAsia" w:cstheme="minorBidi"/>
-                <w:b w:val="0"/>
-                <w:noProof/>
-              </w:rPr>
-              <w:tab/>
-            </w:r>
-            <w:r>
-              <w:rPr>
-                <w:rStyle w:val="Hyperlink"/>
-                <w:noProof/>
-              </w:rPr>
-              <w:t>Third Party Software Installation</w:t>
-            </w:r>
-            <w:r>
-              <w:rPr>
-                <w:noProof/>
-                <w:webHidden/>
-              </w:rPr>
-              <w:tab/>
-            </w:r>
-            <w:r>
-              <w:rPr>
-                <w:noProof/>
-                <w:webHidden/>
-              </w:rPr>
-              <w:fldChar w:fldCharType="begin"/>
-            </w:r>
-            <w:r>
-              <w:rPr>
-                <w:noProof/>
-                <w:webHidden/>
-              </w:rPr>
-              <w:instrText xml:space="preserve"> PAGEREF _Toc507148082 \h </w:instrText>
-            </w:r>
-            <w:r>
-              <w:rPr>
-                <w:noProof/>
-                <w:webHidden/>
-              </w:rPr>
-            </w:r>
-            <w:r>
-              <w:rPr>
-                <w:noProof/>
-                <w:webHidden/>
-              </w:rPr>
-              <w:fldChar w:fldCharType="separate"/>
-            </w:r>
-            <w:r>
-              <w:rPr>
-                <w:noProof/>
-                <w:webHidden/>
-              </w:rPr>
-              <w:t>2</w:t>
-            </w:r>
-            <w:r>
-              <w:rPr>
-                <w:noProof/>
-                <w:webHidden/>
-              </w:rPr>
-              <w:fldChar w:fldCharType="end"/>
-            </w:r>
-          </w:hyperlink>
-        </w:p>
-        <w:p>
-          <w:pPr>
-            <w:pStyle w:val="TOC3"/>
-            <w:tabs>
-              <w:tab w:val="right" w:leader="dot" w:pos="9350"/>
-            </w:tabs>
-            <w:rPr>
-              <w:rFonts w:eastAsiaTheme="minorEastAsia" w:cstheme="minorBidi"/>
-              <w:noProof/>
-            </w:rPr>
-          </w:pPr>
-          <w:hyperlink w:anchor="_Toc507148083" w:history="1">
-            <w:r>
-              <w:rPr>
-                <w:rStyle w:val="Hyperlink"/>
-                <w:noProof/>
-              </w:rPr>
-              <w:t>3.1.1 Java installation</w:t>
-            </w:r>
-            <w:r>
-              <w:rPr>
-                <w:noProof/>
-                <w:webHidden/>
-              </w:rPr>
-              <w:tab/>
-            </w:r>
-            <w:r>
-              <w:rPr>
-                <w:noProof/>
-                <w:webHidden/>
-              </w:rPr>
-              <w:fldChar w:fldCharType="begin"/>
-            </w:r>
-            <w:r>
-              <w:rPr>
-                <w:noProof/>
-                <w:webHidden/>
-              </w:rPr>
-              <w:instrText xml:space="preserve"> PAGEREF _Toc507148083 \h </w:instrText>
-            </w:r>
-            <w:r>
-              <w:rPr>
-                <w:noProof/>
-                <w:webHidden/>
-              </w:rPr>
-            </w:r>
-            <w:r>
-              <w:rPr>
-                <w:noProof/>
-                <w:webHidden/>
-              </w:rPr>
-              <w:fldChar w:fldCharType="separate"/>
-            </w:r>
-            <w:r>
-              <w:rPr>
-                <w:noProof/>
-                <w:webHidden/>
-              </w:rPr>
-              <w:t>2</w:t>
-            </w:r>
-            <w:r>
-              <w:rPr>
-                <w:noProof/>
-                <w:webHidden/>
-              </w:rPr>
-              <w:fldChar w:fldCharType="end"/>
-            </w:r>
-          </w:hyperlink>
-        </w:p>
-        <w:p>
-          <w:pPr>
-            <w:pStyle w:val="TOC3"/>
-            <w:tabs>
-              <w:tab w:val="right" w:leader="dot" w:pos="9350"/>
-            </w:tabs>
-            <w:rPr>
-              <w:rFonts w:eastAsiaTheme="minorEastAsia" w:cstheme="minorBidi"/>
-              <w:noProof/>
-            </w:rPr>
-          </w:pPr>
-          <w:hyperlink w:anchor="_Toc507148084" w:history="1">
-            <w:r>
-              <w:rPr>
-                <w:rStyle w:val="Hyperlink"/>
-                <w:noProof/>
-              </w:rPr>
-              <w:t>3.1.2 Aspen Installation</w:t>
-            </w:r>
-            <w:r>
-              <w:rPr>
-                <w:noProof/>
-                <w:webHidden/>
-              </w:rPr>
-              <w:tab/>
-            </w:r>
-            <w:r>
-              <w:rPr>
-                <w:noProof/>
-                <w:webHidden/>
-              </w:rPr>
-              <w:fldChar w:fldCharType="begin"/>
-            </w:r>
-            <w:r>
-              <w:rPr>
-                <w:noProof/>
-                <w:webHidden/>
-              </w:rPr>
-              <w:instrText xml:space="preserve"> PAGEREF _Toc507148084 \h </w:instrText>
-            </w:r>
-            <w:r>
-              <w:rPr>
-                <w:noProof/>
-                <w:webHidden/>
-              </w:rPr>
-            </w:r>
-            <w:r>
-              <w:rPr>
-                <w:noProof/>
-                <w:webHidden/>
-              </w:rPr>
-              <w:fldChar w:fldCharType="separate"/>
-            </w:r>
-            <w:r>
-              <w:rPr>
-                <w:noProof/>
-                <w:webHidden/>
-              </w:rPr>
-              <w:t>2</w:t>
-            </w:r>
-            <w:r>
-              <w:rPr>
-                <w:noProof/>
-                <w:webHidden/>
-              </w:rPr>
-              <w:fldChar w:fldCharType="end"/>
-            </w:r>
-          </w:hyperlink>
-        </w:p>
-        <w:p>
-          <w:pPr>
-            <w:pStyle w:val="TOC3"/>
-            <w:tabs>
-              <w:tab w:val="right" w:leader="dot" w:pos="9350"/>
-            </w:tabs>
-            <w:rPr>
-              <w:rFonts w:eastAsiaTheme="minorEastAsia" w:cstheme="minorBidi"/>
-              <w:noProof/>
-            </w:rPr>
-          </w:pPr>
-          <w:hyperlink w:anchor="_Toc507148085" w:history="1">
-            <w:r>
-              <w:rPr>
-                <w:rStyle w:val="Hyperlink"/>
-                <w:noProof/>
-              </w:rPr>
-              <w:t>Follow AspenTech’s installation guide to install ACM and Aspen Plus version 9 or higher.</w:t>
-            </w:r>
-            <w:r>
-              <w:rPr>
-                <w:noProof/>
-                <w:webHidden/>
-              </w:rPr>
-              <w:tab/>
-            </w:r>
-            <w:r>
-              <w:rPr>
-                <w:noProof/>
-                <w:webHidden/>
-              </w:rPr>
-              <w:fldChar w:fldCharType="begin"/>
-            </w:r>
-            <w:r>
-              <w:rPr>
-                <w:noProof/>
-                <w:webHidden/>
-              </w:rPr>
-              <w:instrText xml:space="preserve"> PAGEREF _Toc507148085 \h </w:instrText>
-            </w:r>
-            <w:r>
-              <w:rPr>
-                <w:noProof/>
-                <w:webHidden/>
-              </w:rPr>
-            </w:r>
-            <w:r>
-              <w:rPr>
-                <w:noProof/>
-                <w:webHidden/>
-              </w:rPr>
-              <w:fldChar w:fldCharType="separate"/>
-            </w:r>
-            <w:r>
-              <w:rPr>
-                <w:noProof/>
-                <w:webHidden/>
-              </w:rPr>
-              <w:t>2</w:t>
-            </w:r>
-            <w:r>
-              <w:rPr>
-                <w:noProof/>
-                <w:webHidden/>
-              </w:rPr>
-              <w:fldChar w:fldCharType="end"/>
-            </w:r>
-          </w:hyperlink>
-        </w:p>
-        <w:p>
-          <w:pPr>
-            <w:pStyle w:val="TOC2"/>
-            <w:tabs>
-              <w:tab w:val="left" w:pos="960"/>
-              <w:tab w:val="right" w:leader="dot" w:pos="9350"/>
-            </w:tabs>
-            <w:rPr>
-              <w:rFonts w:eastAsiaTheme="minorEastAsia" w:cstheme="minorBidi"/>
-              <w:b w:val="0"/>
-              <w:noProof/>
-            </w:rPr>
-          </w:pPr>
-          <w:hyperlink w:anchor="_Toc507148086" w:history="1">
-            <w:r>
-              <w:rPr>
-                <w:rStyle w:val="Hyperlink"/>
-                <w:noProof/>
-              </w:rPr>
-              <w:t>3.2.</w:t>
-            </w:r>
-            <w:r>
-              <w:rPr>
-                <w:rFonts w:eastAsiaTheme="minorEastAsia" w:cstheme="minorBidi"/>
-                <w:b w:val="0"/>
-                <w:noProof/>
-              </w:rPr>
-              <w:tab/>
-            </w:r>
-            <w:r>
-              <w:rPr>
-                <w:rStyle w:val="Hyperlink"/>
-                <w:noProof/>
-              </w:rPr>
-              <w:t>Product Build (For Developers Only)</w:t>
-            </w:r>
-            <w:r>
-              <w:rPr>
-                <w:noProof/>
-                <w:webHidden/>
-              </w:rPr>
-              <w:tab/>
-            </w:r>
-            <w:r>
-              <w:rPr>
-                <w:noProof/>
-                <w:webHidden/>
-              </w:rPr>
-              <w:fldChar w:fldCharType="begin"/>
-            </w:r>
-            <w:r>
-              <w:rPr>
-                <w:noProof/>
-                <w:webHidden/>
-              </w:rPr>
-              <w:instrText xml:space="preserve"> PAGEREF _Toc507148086 \h </w:instrText>
-            </w:r>
-            <w:r>
-              <w:rPr>
-                <w:noProof/>
-                <w:webHidden/>
-              </w:rPr>
-            </w:r>
-            <w:r>
-              <w:rPr>
-                <w:noProof/>
-                <w:webHidden/>
-              </w:rPr>
-              <w:fldChar w:fldCharType="separate"/>
-            </w:r>
-            <w:r>
-              <w:rPr>
-                <w:noProof/>
-                <w:webHidden/>
-              </w:rPr>
-              <w:t>2</w:t>
-            </w:r>
-            <w:r>
-              <w:rPr>
-                <w:noProof/>
-                <w:webHidden/>
-              </w:rPr>
-              <w:fldChar w:fldCharType="end"/>
-            </w:r>
-          </w:hyperlink>
-        </w:p>
-        <w:p>
-          <w:pPr>
-            <w:pStyle w:val="TOC2"/>
-            <w:tabs>
-              <w:tab w:val="left" w:pos="960"/>
-              <w:tab w:val="right" w:leader="dot" w:pos="9350"/>
-            </w:tabs>
-            <w:rPr>
-              <w:rFonts w:eastAsiaTheme="minorEastAsia" w:cstheme="minorBidi"/>
-              <w:b w:val="0"/>
-              <w:noProof/>
-            </w:rPr>
-          </w:pPr>
-          <w:hyperlink w:anchor="_Toc507148087" w:history="1">
-            <w:r>
-              <w:rPr>
-                <w:rStyle w:val="Hyperlink"/>
-                <w:noProof/>
-              </w:rPr>
-              <w:t>3.3.</w:t>
-            </w:r>
-            <w:r>
-              <w:rPr>
-                <w:rFonts w:eastAsiaTheme="minorEastAsia" w:cstheme="minorBidi"/>
-                <w:b w:val="0"/>
-                <w:noProof/>
-              </w:rPr>
-              <w:tab/>
-            </w:r>
-            <w:r>
-              <w:rPr>
-                <w:rStyle w:val="Hyperlink"/>
-                <w:noProof/>
-              </w:rPr>
-              <w:t>Product Installation</w:t>
-            </w:r>
-            <w:r>
-              <w:rPr>
-                <w:noProof/>
-                <w:webHidden/>
-              </w:rPr>
-              <w:tab/>
-            </w:r>
-            <w:r>
-              <w:rPr>
-                <w:noProof/>
-                <w:webHidden/>
-              </w:rPr>
-              <w:fldChar w:fldCharType="begin"/>
-            </w:r>
-            <w:r>
-              <w:rPr>
-                <w:noProof/>
-                <w:webHidden/>
-              </w:rPr>
-              <w:instrText xml:space="preserve"> PAGEREF _Toc507148087 \h </w:instrText>
+              <w:instrText xml:space="preserve"> PAGEREF _Toc510018600 \h </w:instrText>
             </w:r>
             <w:r>
               <w:rPr>
@@ -2162,13 +2497,13 @@
               <w:szCs w:val="22"/>
             </w:rPr>
           </w:pPr>
-          <w:hyperlink w:anchor="_Toc507148088" w:history="1">
+          <w:hyperlink w:anchor="_Toc510018601" w:history="1">
             <w:r>
               <w:rPr>
                 <w:rStyle w:val="Hyperlink"/>
                 <w:noProof/>
               </w:rPr>
-              <w:t>4.</w:t>
+              <w:t>5.</w:t>
             </w:r>
             <w:r>
               <w:rPr>
@@ -2185,7 +2520,7 @@
                 <w:rStyle w:val="Hyperlink"/>
                 <w:noProof/>
               </w:rPr>
-              <w:t>Installation Test</w:t>
+              <w:t>Installation Problems</w:t>
             </w:r>
             <w:r>
               <w:rPr>
@@ -2206,7 +2541,7 @@
                 <w:noProof/>
                 <w:webHidden/>
               </w:rPr>
-              <w:instrText xml:space="preserve"> PAGEREF _Toc507148088 \h </w:instrText>
+              <w:instrText xml:space="preserve"> PAGEREF _Toc510018601 \h </w:instrText>
             </w:r>
             <w:r>
               <w:rPr>
@@ -2226,97 +2561,7 @@
                 <w:noProof/>
                 <w:webHidden/>
               </w:rPr>
-              <w:t>3</w:t>
-            </w:r>
-            <w:r>
-              <w:rPr>
-                <w:noProof/>
-                <w:webHidden/>
-              </w:rPr>
-              <w:fldChar w:fldCharType="end"/>
-            </w:r>
-          </w:hyperlink>
-        </w:p>
-        <w:p>
-          <w:pPr>
-            <w:pStyle w:val="TOC1"/>
-            <w:tabs>
-              <w:tab w:val="left" w:pos="480"/>
-              <w:tab w:val="right" w:leader="dot" w:pos="9350"/>
-            </w:tabs>
-            <w:rPr>
-              <w:rFonts w:eastAsiaTheme="minorEastAsia" w:cstheme="minorBidi"/>
-              <w:b w:val="0"/>
-              <w:noProof/>
-              <w:sz w:val="22"/>
-              <w:szCs w:val="22"/>
-            </w:rPr>
-          </w:pPr>
-          <w:hyperlink w:anchor="_Toc507148089" w:history="1">
-            <w:r>
-              <w:rPr>
-                <w:rStyle w:val="Hyperlink"/>
-                <w:noProof/>
-              </w:rPr>
-              <w:t>5.</w:t>
-            </w:r>
-            <w:r>
-              <w:rPr>
-                <w:rFonts w:eastAsiaTheme="minorEastAsia" w:cstheme="minorBidi"/>
-                <w:b w:val="0"/>
-                <w:noProof/>
-                <w:sz w:val="22"/>
-                <w:szCs w:val="22"/>
-              </w:rPr>
-              <w:tab/>
-            </w:r>
-            <w:r>
-              <w:rPr>
-                <w:rStyle w:val="Hyperlink"/>
-                <w:noProof/>
-              </w:rPr>
-              <w:t>Installation Problems</w:t>
-            </w:r>
-            <w:r>
-              <w:rPr>
-                <w:noProof/>
-                <w:webHidden/>
-              </w:rPr>
-              <w:tab/>
-            </w:r>
-            <w:r>
-              <w:rPr>
-                <w:noProof/>
-                <w:webHidden/>
-              </w:rPr>
-              <w:fldChar w:fldCharType="begin"/>
-            </w:r>
-            <w:r>
-              <w:rPr>
-                <w:noProof/>
-                <w:webHidden/>
-              </w:rPr>
-              <w:instrText xml:space="preserve"> PAGEREF _Toc507148089 \h </w:instrText>
-            </w:r>
-            <w:r>
-              <w:rPr>
-                <w:noProof/>
-                <w:webHidden/>
-              </w:rPr>
-            </w:r>
-            <w:r>
-              <w:rPr>
-                <w:noProof/>
-                <w:webHidden/>
-              </w:rPr>
-              <w:fldChar w:fldCharType="separate"/>
-            </w:r>
-            <w:r>
-              <w:rPr>
-                <w:noProof/>
-                <w:webHidden/>
-              </w:rPr>
-              <w:t>3</w:t>
+              <w:t>4</w:t>
             </w:r>
             <w:r>
               <w:rPr>
@@ -2340,7 +2585,7 @@
               <w:noProof/>
             </w:rPr>
           </w:pPr>
-          <w:hyperlink w:anchor="_Toc507148090" w:history="1">
+          <w:hyperlink w:anchor="_Toc510018602" w:history="1">
             <w:r>
               <w:rPr>
                 <w:rStyle w:val="Hyperlink"/>
@@ -2382,7 +2627,7 @@
                 <w:noProof/>
                 <w:webHidden/>
               </w:rPr>
-              <w:instrText xml:space="preserve"> PAGEREF _Toc507148090 \h </w:instrText>
+              <w:instrText xml:space="preserve"> PAGEREF _Toc510018602 \h </w:instrText>
             </w:r>
             <w:r>
               <w:rPr>
@@ -2402,7 +2647,7 @@
                 <w:noProof/>
                 <w:webHidden/>
               </w:rPr>
-              <w:t>3</w:t>
+              <w:t>4</w:t>
             </w:r>
             <w:r>
               <w:rPr>
@@ -2426,7 +2671,7 @@
               <w:noProof/>
             </w:rPr>
           </w:pPr>
-          <w:hyperlink w:anchor="_Toc507148091" w:history="1">
+          <w:hyperlink w:anchor="_Toc510018603" w:history="1">
             <w:r>
               <w:rPr>
                 <w:rStyle w:val="Hyperlink"/>
@@ -2468,7 +2713,7 @@
                 <w:noProof/>
                 <w:webHidden/>
               </w:rPr>
-              <w:instrText xml:space="preserve"> PAGEREF _Toc507148091 \h </w:instrText>
+              <w:instrText xml:space="preserve"> PAGEREF _Toc510018603 \h </w:instrText>
             </w:r>
             <w:r>
               <w:rPr>
@@ -2488,7 +2733,7 @@
                 <w:noProof/>
                 <w:webHidden/>
               </w:rPr>
-              <w:t>3</w:t>
+              <w:t>4</w:t>
             </w:r>
             <w:r>
               <w:rPr>
@@ -2532,8 +2777,8 @@
       <w:pPr>
         <w:pStyle w:val="Heading1"/>
       </w:pPr>
-      <w:bookmarkStart w:id="2" w:name="_Toc507148075"/>
-      <w:bookmarkEnd w:id="1"/>
+      <w:bookmarkStart w:id="2" w:name="_Toc510018584"/>
+      <w:bookmarkEnd w:id="0"/>
       <w:r>
         <w:lastRenderedPageBreak/>
         <w:t>Introduction</w:t>
@@ -2621,7 +2866,7 @@
       <w:pPr>
         <w:pStyle w:val="Heading1"/>
       </w:pPr>
-      <w:bookmarkStart w:id="3" w:name="_Toc507148076"/>
+      <w:bookmarkStart w:id="3" w:name="_Toc510018585"/>
       <w:r>
         <w:t>Prerequisites</w:t>
       </w:r>
@@ -2631,7 +2876,7 @@
       <w:pPr>
         <w:pStyle w:val="Heading2"/>
       </w:pPr>
-      <w:bookmarkStart w:id="4" w:name="_Toc507148077"/>
+      <w:bookmarkStart w:id="4" w:name="_Toc510018586"/>
       <w:r>
         <w:t>Hardware</w:t>
       </w:r>
@@ -2646,7 +2891,7 @@
       <w:pPr>
         <w:pStyle w:val="Heading2"/>
       </w:pPr>
-      <w:bookmarkStart w:id="5" w:name="_Toc507148078"/>
+      <w:bookmarkStart w:id="5" w:name="_Toc510018587"/>
       <w:r>
         <w:t>Software</w:t>
       </w:r>
@@ -2750,12 +2995,15 @@
       <w:pPr>
         <w:pStyle w:val="Heading3"/>
       </w:pPr>
-      <w:bookmarkStart w:id="6" w:name="_Toc507148079"/>
+      <w:bookmarkStart w:id="6" w:name="_Toc510018588"/>
       <w:r>
         <w:t>2.2.1</w:t>
       </w:r>
       <w:r>
         <w:t xml:space="preserve"> Required third party software packages</w:t>
+      </w:r>
+      <w:r>
+        <w:t xml:space="preserve"> for end users</w:t>
       </w:r>
       <w:bookmarkEnd w:id="6"/>
     </w:p>
@@ -2768,6 +3016,7 @@
         </w:rPr>
       </w:pPr>
       <w:proofErr w:type="spellStart"/>
+      <w:proofErr w:type="gramStart"/>
       <w:r>
         <w:rPr>
           <w:rFonts w:ascii="Times New Roman" w:hAnsi="Times New Roman" w:cs="Times New Roman"/>
@@ -2775,6 +3024,7 @@
         <w:t>iRevealLite</w:t>
       </w:r>
       <w:proofErr w:type="spellEnd"/>
+      <w:proofErr w:type="gramEnd"/>
       <w:r>
         <w:rPr>
           <w:rFonts w:ascii="Times New Roman" w:hAnsi="Times New Roman" w:cs="Times New Roman"/>
@@ -2797,67 +3047,37 @@
         <w:rPr>
           <w:rFonts w:ascii="Times New Roman" w:hAnsi="Times New Roman" w:cs="Times New Roman"/>
         </w:rPr>
-        <w:t xml:space="preserve">vironment to run the executable.  </w:t>
+        <w:t xml:space="preserve">vironment </w:t>
       </w:r>
       <w:r>
         <w:rPr>
           <w:rFonts w:ascii="Times New Roman" w:hAnsi="Times New Roman" w:cs="Times New Roman"/>
         </w:rPr>
-        <w:t xml:space="preserve">For developers who are interested in further development, </w:t>
+        <w:t xml:space="preserve">(JRE) </w:t>
       </w:r>
       <w:r>
         <w:rPr>
           <w:rFonts w:ascii="Times New Roman" w:hAnsi="Times New Roman" w:cs="Times New Roman"/>
         </w:rPr>
-        <w:t xml:space="preserve">Java Development </w:t>
+        <w:t xml:space="preserve">to run the executable.  </w:t>
       </w:r>
       <w:r>
         <w:rPr>
           <w:rFonts w:ascii="Times New Roman" w:hAnsi="Times New Roman" w:cs="Times New Roman"/>
         </w:rPr>
-        <w:t xml:space="preserve">Kit </w:t>
+        <w:t xml:space="preserve">The latest JRE can be downloaded at </w:t>
       </w:r>
       <w:r>
         <w:rPr>
           <w:rFonts w:ascii="Times New Roman" w:hAnsi="Times New Roman" w:cs="Times New Roman"/>
         </w:rPr>
-        <w:t xml:space="preserve">(JDK) </w:t>
+        <w:t>http://www.oracle.com/technetwork/java/javase/downloads/jre8-downloads-2133155.html</w:t>
       </w:r>
       <w:r>
         <w:rPr>
           <w:rFonts w:ascii="Times New Roman" w:hAnsi="Times New Roman" w:cs="Times New Roman"/>
         </w:rPr>
-        <w:t xml:space="preserve">is required </w:t>
-      </w:r>
-      <w:r>
-        <w:rPr>
-          <w:rFonts w:ascii="Times New Roman" w:hAnsi="Times New Roman" w:cs="Times New Roman"/>
-        </w:rPr>
-        <w:t>to compile the Java source code</w:t>
-      </w:r>
-      <w:r>
-        <w:rPr>
-          <w:rFonts w:ascii="Times New Roman" w:hAnsi="Times New Roman" w:cs="Times New Roman"/>
-        </w:rPr>
-        <w:t xml:space="preserve">. </w:t>
-      </w:r>
-      <w:r>
-        <w:rPr>
-          <w:rFonts w:ascii="Times New Roman" w:hAnsi="Times New Roman" w:cs="Times New Roman"/>
-        </w:rPr>
-        <w:t xml:space="preserve"> </w:t>
-      </w:r>
-      <w:r>
-        <w:rPr>
-          <w:rFonts w:ascii="Times New Roman" w:hAnsi="Times New Roman" w:cs="Times New Roman"/>
-        </w:rPr>
-        <w:t xml:space="preserve">Java Development Kit can be downloaded from the following website: </w:t>
-      </w:r>
-      <w:r>
-        <w:rPr>
-          <w:rFonts w:ascii="Times New Roman" w:hAnsi="Times New Roman" w:cs="Times New Roman"/>
-        </w:rPr>
-        <w:t>http://www.oracle.com/technetwork/java/javase/downloads/jdk8-downloads-2133151.html</w:t>
+        <w:t>.</w:t>
       </w:r>
     </w:p>
     <w:p>
@@ -2871,13 +3091,72 @@
     </w:p>
     <w:p>
       <w:pPr>
+        <w:pStyle w:val="Heading3"/>
+      </w:pPr>
+      <w:bookmarkStart w:id="7" w:name="_Toc510018589"/>
+      <w:r>
+        <w:t>2.2.2 Required third party software packages for developers</w:t>
+      </w:r>
+      <w:bookmarkEnd w:id="7"/>
+    </w:p>
+    <w:p>
+      <w:pPr>
         <w:pStyle w:val="Default"/>
         <w:jc w:val="both"/>
         <w:rPr>
           <w:rFonts w:ascii="Times New Roman" w:hAnsi="Times New Roman" w:cs="Times New Roman"/>
         </w:rPr>
       </w:pPr>
+      <w:r>
+        <w:rPr>
+          <w:rFonts w:ascii="Times New Roman" w:hAnsi="Times New Roman" w:cs="Times New Roman"/>
+        </w:rPr>
+        <w:t xml:space="preserve">For developers who are interested in further development, Java Development Kit (JDK) is required to compile the Java source code. </w:t>
+      </w:r>
+      <w:r>
+        <w:rPr>
+          <w:rFonts w:ascii="Times New Roman" w:hAnsi="Times New Roman" w:cs="Times New Roman"/>
+        </w:rPr>
+        <w:t>JDK</w:t>
+      </w:r>
+      <w:r>
+        <w:rPr>
+          <w:rFonts w:ascii="Times New Roman" w:hAnsi="Times New Roman" w:cs="Times New Roman"/>
+        </w:rPr>
+        <w:t xml:space="preserve"> can be downloaded from the following website: </w:t>
+      </w:r>
+      <w:r>
+        <w:rPr>
+          <w:rFonts w:ascii="Times New Roman" w:hAnsi="Times New Roman" w:cs="Times New Roman"/>
+        </w:rPr>
+        <w:t>http://www.oracle.com/technetwork/java/javase/downloads/jdk8-downloads-2133151.html</w:t>
+      </w:r>
+      <w:r>
+        <w:rPr>
+          <w:rFonts w:ascii="Times New Roman" w:hAnsi="Times New Roman" w:cs="Times New Roman"/>
+        </w:rPr>
+        <w:t>.</w:t>
+      </w:r>
+    </w:p>
+    <w:p>
+      <w:pPr>
+        <w:pStyle w:val="Default"/>
+        <w:jc w:val="both"/>
+        <w:rPr>
+          <w:rFonts w:ascii="Times New Roman" w:hAnsi="Times New Roman" w:cs="Times New Roman"/>
+        </w:rPr>
+      </w:pPr>
+    </w:p>
+    <w:p>
+      <w:pPr>
+        <w:pStyle w:val="Default"/>
+        <w:jc w:val="both"/>
+        <w:rPr>
+          <w:rFonts w:ascii="Times New Roman" w:hAnsi="Times New Roman" w:cs="Times New Roman"/>
+        </w:rPr>
+      </w:pPr>
       <w:proofErr w:type="spellStart"/>
+      <w:proofErr w:type="gramStart"/>
       <w:r>
         <w:rPr>
           <w:rFonts w:ascii="Times New Roman" w:hAnsi="Times New Roman" w:cs="Times New Roman"/>
@@ -2891,6 +3170,7 @@
         <w:t>’s</w:t>
       </w:r>
       <w:proofErr w:type="spellEnd"/>
+      <w:proofErr w:type="gramEnd"/>
       <w:r>
         <w:rPr>
           <w:rFonts w:ascii="Times New Roman" w:hAnsi="Times New Roman" w:cs="Times New Roman"/>
@@ -2949,6 +3229,7 @@
     <w:p>
       <w:pPr>
         <w:pStyle w:val="Default"/>
+        <w:jc w:val="both"/>
         <w:rPr>
           <w:rFonts w:ascii="Times New Roman" w:hAnsi="Times New Roman" w:cs="Times New Roman"/>
         </w:rPr>
@@ -2957,6 +3238,7 @@
     <w:p>
       <w:pPr>
         <w:pStyle w:val="Default"/>
+        <w:jc w:val="both"/>
         <w:rPr>
           <w:rFonts w:ascii="Times New Roman" w:hAnsi="Times New Roman" w:cs="Times New Roman"/>
         </w:rPr>
@@ -2965,7 +3247,6 @@
         <w:rPr>
           <w:rFonts w:ascii="Times New Roman" w:hAnsi="Times New Roman" w:cs="Times New Roman"/>
         </w:rPr>
-        <w:lastRenderedPageBreak/>
         <w:t xml:space="preserve">During the installation process, </w:t>
       </w:r>
       <w:r>
@@ -2978,6 +3259,7 @@
     <w:p>
       <w:pPr>
         <w:pStyle w:val="Default"/>
+        <w:jc w:val="both"/>
         <w:rPr>
           <w:rFonts w:ascii="Times New Roman" w:hAnsi="Times New Roman" w:cs="Times New Roman"/>
         </w:rPr>
@@ -2986,6 +3268,7 @@
     <w:p>
       <w:pPr>
         <w:pStyle w:val="Default"/>
+        <w:jc w:val="both"/>
         <w:rPr>
           <w:rFonts w:ascii="Times New Roman" w:hAnsi="Times New Roman" w:cs="Times New Roman"/>
         </w:rPr>
@@ -3048,6 +3331,7 @@
     <w:p>
       <w:pPr>
         <w:pStyle w:val="Default"/>
+        <w:jc w:val="both"/>
         <w:rPr>
           <w:rFonts w:ascii="Times New Roman" w:hAnsi="Times New Roman" w:cs="Times New Roman"/>
         </w:rPr>
@@ -3057,9 +3341,15 @@
       <w:pPr>
         <w:pStyle w:val="Heading3"/>
       </w:pPr>
-      <w:bookmarkStart w:id="7" w:name="_Toc507148080"/>
-      <w:r>
-        <w:t xml:space="preserve">2.2.2 </w:t>
+      <w:bookmarkStart w:id="8" w:name="_Toc510018590"/>
+      <w:r>
+        <w:t>2.2.</w:t>
+      </w:r>
+      <w:r>
+        <w:t>3</w:t>
+      </w:r>
+      <w:r>
+        <w:t xml:space="preserve"> </w:t>
       </w:r>
       <w:r>
         <w:t>Software packages for integrat</w:t>
@@ -3067,7 +3357,7 @@
       <w:r>
         <w:t>ing ROM with process system engineering package</w:t>
       </w:r>
-      <w:bookmarkEnd w:id="7"/>
+      <w:bookmarkEnd w:id="8"/>
     </w:p>
     <w:p>
       <w:pPr>
@@ -3142,31 +3432,32 @@
       <w:pPr>
         <w:pStyle w:val="Heading1"/>
       </w:pPr>
-      <w:bookmarkStart w:id="8" w:name="_Toc507148081"/>
-      <w:r>
+      <w:bookmarkStart w:id="9" w:name="_Toc510018591"/>
+      <w:r>
+        <w:lastRenderedPageBreak/>
         <w:t>Basic Installation</w:t>
       </w:r>
-      <w:bookmarkEnd w:id="8"/>
+      <w:bookmarkEnd w:id="9"/>
     </w:p>
     <w:p>
       <w:pPr>
         <w:pStyle w:val="Heading2"/>
       </w:pPr>
-      <w:bookmarkStart w:id="9" w:name="_Toc507148082"/>
+      <w:bookmarkStart w:id="10" w:name="_Toc510018592"/>
       <w:r>
         <w:t>Third Party Software Installation</w:t>
       </w:r>
-      <w:bookmarkEnd w:id="9"/>
+      <w:bookmarkEnd w:id="10"/>
     </w:p>
     <w:p>
       <w:pPr>
         <w:pStyle w:val="Heading3"/>
       </w:pPr>
-      <w:bookmarkStart w:id="10" w:name="_Toc507148083"/>
+      <w:bookmarkStart w:id="11" w:name="_Toc510018593"/>
       <w:r>
         <w:t>3.1.1 Java installation</w:t>
       </w:r>
-      <w:bookmarkEnd w:id="10"/>
+      <w:bookmarkEnd w:id="11"/>
     </w:p>
     <w:p>
       <w:pPr>
@@ -3361,49 +3652,50 @@
           <w:color w:val="000000"/>
         </w:rPr>
       </w:pPr>
-    </w:p>
-    <w:p>
-      <w:pPr>
+      <w:r>
         <w:rPr>
           <w:color w:val="000000"/>
         </w:rPr>
-      </w:pPr>
+        <w:t>For a developer who wants to modify the Java source code, JDK needs to be installed.  Usually JDK contains the JRE.</w:t>
+      </w:r>
       <w:r>
         <w:rPr>
           <w:color w:val="000000"/>
         </w:rPr>
-        <w:t>For a developer who wants to modify the Java source code, JDK needs to be installed.  Usually JDK contains the JRE.</w:t>
-      </w:r>
+        <w:t xml:space="preserve"> </w:t>
+      </w:r>
+    </w:p>
+    <w:p>
+      <w:pPr>
+        <w:rPr>
+          <w:color w:val="000000"/>
+        </w:rPr>
+      </w:pPr>
     </w:p>
     <w:p>
       <w:pPr>
         <w:pStyle w:val="Heading3"/>
       </w:pPr>
+      <w:bookmarkStart w:id="12" w:name="_Toc510018594"/>
+      <w:r>
+        <w:t>3.1.</w:t>
+      </w:r>
+      <w:r>
+        <w:t xml:space="preserve">2 </w:t>
+      </w:r>
+      <w:r>
+        <w:t>Aspen Installation</w:t>
+      </w:r>
+      <w:bookmarkEnd w:id="12"/>
     </w:p>
     <w:p>
       <w:pPr>
         <w:pStyle w:val="Heading3"/>
-      </w:pPr>
-      <w:bookmarkStart w:id="11" w:name="_Toc507148084"/>
-      <w:r>
-        <w:t>3.1.</w:t>
-      </w:r>
-      <w:r>
-        <w:t xml:space="preserve">2 </w:t>
-      </w:r>
-      <w:r>
-        <w:t>Aspen Installation</w:t>
-      </w:r>
-      <w:bookmarkEnd w:id="11"/>
-    </w:p>
-    <w:p>
-      <w:pPr>
-        <w:pStyle w:val="Heading3"/>
         <w:rPr>
           <w:b w:val="0"/>
         </w:rPr>
       </w:pPr>
-      <w:bookmarkStart w:id="12" w:name="_Toc507148085"/>
+      <w:bookmarkStart w:id="13" w:name="_Toc510018595"/>
       <w:r>
         <w:rPr>
           <w:b w:val="0"/>
@@ -3430,7 +3722,7 @@
         </w:rPr>
         <w:t>.</w:t>
       </w:r>
-      <w:bookmarkEnd w:id="12"/>
+      <w:bookmarkEnd w:id="13"/>
     </w:p>
     <w:p>
       <w:pPr>
@@ -3443,11 +3735,11 @@
       <w:pPr>
         <w:pStyle w:val="Heading2"/>
       </w:pPr>
-      <w:bookmarkStart w:id="13" w:name="_Toc507148086"/>
+      <w:bookmarkStart w:id="14" w:name="_Toc510018596"/>
       <w:r>
         <w:t>Product Build</w:t>
       </w:r>
-      <w:bookmarkEnd w:id="13"/>
+      <w:bookmarkEnd w:id="14"/>
     </w:p>
     <w:p>
       <w:pPr>
@@ -3538,6 +3830,48 @@
       </w:r>
       <w:r>
         <w:t xml:space="preserve">: </w:t>
+      </w:r>
+    </w:p>
+    <w:p>
+      <w:pPr>
+        <w:pStyle w:val="ListParagraph"/>
+        <w:numPr>
+          <w:ilvl w:val="0"/>
+          <w:numId w:val="33"/>
+        </w:numPr>
+        <w:ind w:hanging="720"/>
+        <w:jc w:val="both"/>
+      </w:pPr>
+      <w:r>
+        <w:t xml:space="preserve">Checkout the </w:t>
+      </w:r>
+      <w:proofErr w:type="spellStart"/>
+      <w:r>
+        <w:t>iRevealLite</w:t>
+      </w:r>
+      <w:proofErr w:type="spellEnd"/>
+      <w:r>
+        <w:t xml:space="preserve"> code from </w:t>
+      </w:r>
+      <w:r>
+        <w:t>our GitH</w:t>
+      </w:r>
+      <w:r>
+        <w:t>ub site</w:t>
+      </w:r>
+      <w:r>
+        <w:t xml:space="preserve">, </w:t>
+      </w:r>
+      <w:hyperlink r:id="rId27" w:history="1">
+        <w:r>
+          <w:rPr>
+            <w:rStyle w:val="Hyperlink"/>
+          </w:rPr>
+          <w:t>www.github.com/CCSI-toolset/iRevealLite</w:t>
+        </w:r>
+      </w:hyperlink>
+      <w:r>
+        <w:t>.</w:t>
       </w:r>
     </w:p>
     <w:p>
@@ -3549,31 +3883,54 @@
         </w:numPr>
         <w:ind w:left="0" w:firstLine="0"/>
         <w:jc w:val="both"/>
+      </w:pPr>
+      <w:r>
+        <w:t>Download Google’s GSON package (gson-2.8.0.jar) from MVN repository site:</w:t>
+      </w:r>
+    </w:p>
+    <w:p>
+      <w:pPr>
+        <w:pStyle w:val="ListParagraph"/>
+        <w:jc w:val="both"/>
         <w:rPr>
           <w:rStyle w:val="Hyperlink"/>
           <w:color w:val="auto"/>
           <w:u w:val="none"/>
         </w:rPr>
       </w:pPr>
-      <w:r>
-        <w:t xml:space="preserve">Checkout the </w:t>
+      <w:hyperlink r:id="rId28" w:history="1">
+        <w:r>
+          <w:rPr>
+            <w:rStyle w:val="Hyperlink"/>
+          </w:rPr>
+          <w:t>https://mvnrepository.com/artifact/com.google.code.gson/gson/2.8.0</w:t>
+        </w:r>
+      </w:hyperlink>
+      <w:r>
+        <w:rPr>
+          <w:rStyle w:val="Hyperlink"/>
+          <w:color w:val="auto"/>
+          <w:u w:val="none"/>
+        </w:rPr>
+        <w:t xml:space="preserve">. Make sure to choose jar to download. Copy the jar file to the “Java” folder of the </w:t>
       </w:r>
       <w:proofErr w:type="spellStart"/>
       <w:r>
+        <w:rPr>
+          <w:rStyle w:val="Hyperlink"/>
+          <w:color w:val="auto"/>
+          <w:u w:val="none"/>
+        </w:rPr>
         <w:t>iRevealLite</w:t>
       </w:r>
       <w:proofErr w:type="spellEnd"/>
       <w:r>
-        <w:t xml:space="preserve"> code from </w:t>
-      </w:r>
-      <w:r>
-        <w:t>our GitH</w:t>
-      </w:r>
-      <w:r>
-        <w:t>ub site</w:t>
-      </w:r>
-      <w:r>
-        <w:t>, www.github.com/CCSI-toolset</w:t>
+        <w:rPr>
+          <w:rStyle w:val="Hyperlink"/>
+          <w:color w:val="auto"/>
+          <w:u w:val="none"/>
+        </w:rPr>
+        <w:t xml:space="preserve"> project downloaded in Step 1.</w:t>
       </w:r>
     </w:p>
     <w:p>
@@ -3699,7 +4056,15 @@
           <w:color w:val="000000" w:themeColor="text1"/>
           <w:u w:val="none"/>
         </w:rPr>
-        <w:t>Go to Anaconda, or a the DOS Command Window</w:t>
+        <w:t>Open a</w:t>
+      </w:r>
+      <w:r>
+        <w:rPr>
+          <w:rStyle w:val="Hyperlink"/>
+          <w:color w:val="000000" w:themeColor="text1"/>
+          <w:u w:val="none"/>
+        </w:rPr>
+        <w:t xml:space="preserve"> DOS Command Window</w:t>
       </w:r>
     </w:p>
     <w:p>
@@ -3774,6 +4139,17 @@
       <w:r>
         <w:t>.</w:t>
       </w:r>
+      <w:r>
+        <w:t xml:space="preserve">  Note: If the downloaded </w:t>
+      </w:r>
+      <w:proofErr w:type="spellStart"/>
+      <w:r>
+        <w:t>gson</w:t>
+      </w:r>
+      <w:proofErr w:type="spellEnd"/>
+      <w:r>
+        <w:t xml:space="preserve"> jar file version is not 2.8.0, revise the batch or script file accordingly before running them.</w:t>
+      </w:r>
     </w:p>
     <w:p>
       <w:pPr>
@@ -3846,22 +4222,7 @@
         <w:jc w:val="both"/>
       </w:pPr>
       <w:r>
-        <w:t>R</w:t>
-      </w:r>
-      <w:r>
-        <w:t xml:space="preserve">un </w:t>
-      </w:r>
-      <w:r>
-        <w:t xml:space="preserve">the </w:t>
-      </w:r>
-      <w:r>
-        <w:t>“Build” command</w:t>
-      </w:r>
-      <w:r>
-        <w:t xml:space="preserve"> by clicking the green play button at the top menu</w:t>
-      </w:r>
-      <w:r>
-        <w:t xml:space="preserve">.  </w:t>
+        <w:t>From the dropdown toolbar menu “Debug”, select “Release” to build a release version.</w:t>
       </w:r>
     </w:p>
     <w:p>
@@ -3874,34 +4235,30 @@
         <w:jc w:val="both"/>
       </w:pPr>
       <w:r>
-        <w:t>A</w:t>
-      </w:r>
-      <w:r>
-        <w:t xml:space="preserve">n error message </w:t>
-      </w:r>
-      <w:r>
-        <w:t xml:space="preserve">may appear, where the user is notified that a particular file cannot be found. </w:t>
-      </w:r>
-      <w:r>
-        <w:t xml:space="preserve">If </w:t>
-      </w:r>
-      <w:r>
-        <w:t>this is the case</w:t>
-      </w:r>
-      <w:r>
-        <w:t xml:space="preserve">, </w:t>
-      </w:r>
-      <w:r>
-        <w:t>the user will need to go to the “Project” menu at the top, and select “</w:t>
-      </w:r>
-      <w:r>
-        <w:t>Retarget solution</w:t>
-      </w:r>
-      <w:r>
-        <w:t>”</w:t>
-      </w:r>
-      <w:r>
-        <w:t>.</w:t>
+        <w:t xml:space="preserve">Issue a </w:t>
+      </w:r>
+      <w:proofErr w:type="spellStart"/>
+      <w:r>
+        <w:rPr>
+          <w:b/>
+        </w:rPr>
+        <w:t>BUILD→Build</w:t>
+      </w:r>
+      <w:proofErr w:type="spellEnd"/>
+      <w:r>
+        <w:rPr>
+          <w:b/>
+        </w:rPr>
+        <w:t xml:space="preserve"> Solution</w:t>
+      </w:r>
+      <w:r>
+        <w:t xml:space="preserve"> command</w:t>
+      </w:r>
+      <w:r>
+        <w:t xml:space="preserve"> </w:t>
+      </w:r>
+      <w:r>
+        <w:t>or hit F7 key to build the executable.</w:t>
       </w:r>
     </w:p>
     <w:p>
@@ -3914,13 +4271,17 @@
         <w:jc w:val="both"/>
       </w:pPr>
       <w:r>
+        <w:lastRenderedPageBreak/>
         <w:t xml:space="preserve">When the process is finished, the </w:t>
       </w:r>
       <w:r>
         <w:t xml:space="preserve">executable file will be in </w:t>
       </w:r>
       <w:r>
-        <w:t xml:space="preserve">a new folder called “Debug”, which can be found in the downloaded </w:t>
+        <w:t>a new folder called “Release</w:t>
+      </w:r>
+      <w:r>
+        <w:t xml:space="preserve">”, which can be found in the downloaded </w:t>
       </w:r>
       <w:proofErr w:type="spellStart"/>
       <w:r>
@@ -4017,13 +4378,36 @@
       <w:pPr>
         <w:pStyle w:val="Heading2"/>
       </w:pPr>
-      <w:bookmarkStart w:id="14" w:name="_Toc333225022"/>
-      <w:bookmarkStart w:id="15" w:name="_Toc507148087"/>
+      <w:bookmarkStart w:id="15" w:name="_Toc333225022"/>
+      <w:bookmarkStart w:id="16" w:name="_Toc510018597"/>
       <w:r>
         <w:t>Product Installation</w:t>
       </w:r>
-      <w:bookmarkEnd w:id="14"/>
       <w:bookmarkEnd w:id="15"/>
+      <w:bookmarkEnd w:id="16"/>
+    </w:p>
+    <w:p>
+      <w:pPr>
+        <w:pStyle w:val="Heading3"/>
+      </w:pPr>
+      <w:bookmarkStart w:id="17" w:name="_Toc510018598"/>
+      <w:r>
+        <w:t xml:space="preserve">3.3.1 Install </w:t>
+      </w:r>
+      <w:proofErr w:type="spellStart"/>
+      <w:r>
+        <w:t>iRevealLite</w:t>
+      </w:r>
+      <w:proofErr w:type="spellEnd"/>
+      <w:r>
+        <w:t xml:space="preserve"> </w:t>
+      </w:r>
+      <w:proofErr w:type="gramStart"/>
+      <w:r>
+        <w:t>Manually</w:t>
+      </w:r>
+      <w:bookmarkEnd w:id="17"/>
+      <w:proofErr w:type="gramEnd"/>
     </w:p>
     <w:p>
       <w:pPr>
@@ -4135,7 +4519,19 @@
         <w:rPr>
           <w:color w:val="000000"/>
         </w:rPr>
-        <w:t xml:space="preserve"> built as discussed in Section 2.  To install the software, simply copy the two files and paste </w:t>
+        <w:t xml:space="preserve"> built as discussed in Section </w:t>
+      </w:r>
+      <w:r>
+        <w:rPr>
+          <w:color w:val="000000"/>
+        </w:rPr>
+        <w:t>3.</w:t>
+      </w:r>
+      <w:r>
+        <w:rPr>
+          <w:color w:val="000000"/>
+        </w:rPr>
+        <w:t xml:space="preserve">2.  To install the software, simply copy the two files and paste </w:t>
       </w:r>
       <w:r>
         <w:rPr>
@@ -4315,13 +4711,84 @@
     </w:p>
     <w:p>
       <w:pPr>
+        <w:pStyle w:val="Heading3"/>
+      </w:pPr>
+      <w:bookmarkStart w:id="18" w:name="_Toc510018599"/>
+      <w:r>
+        <w:t xml:space="preserve">3.3.2 Install </w:t>
+      </w:r>
+      <w:proofErr w:type="spellStart"/>
+      <w:r>
+        <w:t>iRevealLite</w:t>
+      </w:r>
+      <w:proofErr w:type="spellEnd"/>
+      <w:r>
+        <w:t xml:space="preserve"> Through MSI Installer on Windows</w:t>
+      </w:r>
+      <w:bookmarkEnd w:id="18"/>
+    </w:p>
+    <w:p>
+      <w:pPr>
+        <w:jc w:val="both"/>
+      </w:pPr>
+      <w:r>
+        <w:t xml:space="preserve">For Windows version, the binary release in Microsoft Installer format file “iRevealLiteSetup.msi” is provided.  User can run the installer and follow the instructions of the installer to install </w:t>
+      </w:r>
+      <w:proofErr w:type="spellStart"/>
+      <w:r>
+        <w:t>iRevealLite</w:t>
+      </w:r>
+      <w:proofErr w:type="spellEnd"/>
+      <w:r>
+        <w:t xml:space="preserve">.  To run </w:t>
+      </w:r>
+      <w:proofErr w:type="spellStart"/>
+      <w:r>
+        <w:t>iRevealLite</w:t>
+      </w:r>
+      <w:proofErr w:type="spellEnd"/>
+      <w:r>
+        <w:t xml:space="preserve"> in any working directory, please add the folder name of the executable to Windows “PATH” environmental variable.  For example, if </w:t>
+      </w:r>
+      <w:proofErr w:type="spellStart"/>
+      <w:r>
+        <w:t>iRevealLite</w:t>
+      </w:r>
+      <w:proofErr w:type="spellEnd"/>
+      <w:r>
+        <w:t xml:space="preserve"> is installed in the default directory “C:\Program Files (x86)\CCSI\</w:t>
+      </w:r>
+      <w:proofErr w:type="spellStart"/>
+      <w:r>
+        <w:t>iRevealLite</w:t>
+      </w:r>
+      <w:proofErr w:type="spellEnd"/>
+      <w:r>
+        <w:t>”, the “iRevealLite.exe” file will be located at “C:\Program Files (x86)\CCSI\</w:t>
+      </w:r>
+      <w:proofErr w:type="spellStart"/>
+      <w:r>
+        <w:t>iRevealLite</w:t>
+      </w:r>
+      <w:proofErr w:type="spellEnd"/>
+      <w:r>
+        <w:t>\bin” directory, which should be added to the PATH.</w:t>
+      </w:r>
+    </w:p>
+    <w:p>
+      <w:pPr>
+        <w:jc w:val="both"/>
+      </w:pPr>
+    </w:p>
+    <w:p>
+      <w:pPr>
         <w:pStyle w:val="Heading1"/>
       </w:pPr>
-      <w:bookmarkStart w:id="16" w:name="_Toc507148088"/>
+      <w:bookmarkStart w:id="19" w:name="_Toc510018600"/>
       <w:r>
         <w:t>Installation Test</w:t>
       </w:r>
-      <w:bookmarkEnd w:id="16"/>
+      <w:bookmarkEnd w:id="19"/>
       <w:r>
         <w:t xml:space="preserve">  </w:t>
       </w:r>
@@ -4402,21 +4869,22 @@
       <w:pPr>
         <w:pStyle w:val="Heading1"/>
       </w:pPr>
-      <w:bookmarkStart w:id="17" w:name="_Toc507148089"/>
-      <w:r>
+      <w:bookmarkStart w:id="20" w:name="_Toc510018601"/>
+      <w:r>
+        <w:lastRenderedPageBreak/>
         <w:t>Installation Problems</w:t>
       </w:r>
-      <w:bookmarkEnd w:id="17"/>
+      <w:bookmarkEnd w:id="20"/>
     </w:p>
     <w:p>
       <w:pPr>
         <w:pStyle w:val="Heading2"/>
       </w:pPr>
-      <w:bookmarkStart w:id="18" w:name="_Toc507148090"/>
+      <w:bookmarkStart w:id="21" w:name="_Toc510018602"/>
       <w:r>
         <w:t>Known Issues/Fixes</w:t>
       </w:r>
-      <w:bookmarkEnd w:id="18"/>
+      <w:bookmarkEnd w:id="21"/>
     </w:p>
     <w:p>
       <w:r>
@@ -4427,11 +4895,11 @@
       <w:pPr>
         <w:pStyle w:val="Heading2"/>
       </w:pPr>
-      <w:bookmarkStart w:id="19" w:name="_Toc507148091"/>
+      <w:bookmarkStart w:id="22" w:name="_Toc510018603"/>
       <w:r>
         <w:t>Reporting Installation issues</w:t>
       </w:r>
-      <w:bookmarkEnd w:id="19"/>
+      <w:bookmarkEnd w:id="22"/>
     </w:p>
     <w:p>
       <w:pPr>
@@ -4442,7 +4910,7 @@
       <w:r>
         <w:t xml:space="preserve">Contact </w:t>
       </w:r>
-      <w:hyperlink r:id="rId27" w:history="1">
+      <w:hyperlink r:id="rId29" w:history="1">
         <w:r>
           <w:rPr>
             <w:rStyle w:val="Hyperlink"/>
@@ -4491,7 +4959,7 @@
       </w:r>
     </w:p>
     <w:p>
-      <w:hyperlink r:id="rId28" w:history="1">
+      <w:hyperlink r:id="rId30" w:history="1">
         <w:r>
           <w:rPr>
             <w:rStyle w:val="Hyperlink"/>
@@ -4514,7 +4982,7 @@
       </w:pPr>
     </w:p>
     <w:sectPr>
-      <w:footerReference w:type="default" r:id="rId29"/>
+      <w:footerReference w:type="default" r:id="rId31"/>
       <w:pgSz w:w="12240" w:h="15840"/>
       <w:pgMar w:top="1440" w:right="1440" w:bottom="1440" w:left="1440" w:header="720" w:footer="720" w:gutter="0"/>
       <w:pgNumType w:start="1"/>
@@ -4526,7 +4994,7 @@
 </file>
 
 <file path=word/endnotes.xml><?xml version="1.0" encoding="utf-8"?>
-<w:endnotes xmlns:wpc="http://schemas.microsoft.com/office/word/2010/wordprocessingCanvas" xmlns:cx="http://schemas.microsoft.com/office/drawing/2014/chartex" xmlns:cx1="http://schemas.microsoft.com/office/drawing/2015/9/8/chartex" xmlns:mc="http://schemas.openxmlformats.org/markup-compatibility/2006" xmlns:o="urn:schemas-microsoft-com:office:office" xmlns:r="http://schemas.openxmlformats.org/officeDocument/2006/relationships" xmlns:m="http://schemas.openxmlformats.org/officeDocument/2006/math" xmlns:v="urn:schemas-microsoft-com:vml" xmlns:wp14="http://schemas.microsoft.com/office/word/2010/wordprocessingDrawing" xmlns:wp="http://schemas.openxmlformats.org/drawingml/2006/wordprocessingDrawing" xmlns:w10="urn:schemas-microsoft-com:office:word" xmlns:w="http://schemas.openxmlformats.org/wordprocessingml/2006/main" xmlns:w14="http://schemas.microsoft.com/office/word/2010/wordml" xmlns:w15="http://schemas.microsoft.com/office/word/2012/wordml" xmlns:w16se="http://schemas.microsoft.com/office/word/2015/wordml/symex" xmlns:wpg="http://schemas.microsoft.com/office/word/2010/wordprocessingGroup" xmlns:wpi="http://schemas.microsoft.com/office/word/2010/wordprocessingInk" xmlns:wne="http://schemas.microsoft.com/office/word/2006/wordml" xmlns:wps="http://schemas.microsoft.com/office/word/2010/wordprocessingShape" mc:Ignorable="w14 w15 w16se wp14">
+<w:endnotes xmlns:wpc="http://schemas.microsoft.com/office/word/2010/wordprocessingCanvas" xmlns:mc="http://schemas.openxmlformats.org/markup-compatibility/2006" xmlns:o="urn:schemas-microsoft-com:office:office" xmlns:r="http://schemas.openxmlformats.org/officeDocument/2006/relationships" xmlns:m="http://schemas.openxmlformats.org/officeDocument/2006/math" xmlns:v="urn:schemas-microsoft-com:vml" xmlns:wp14="http://schemas.microsoft.com/office/word/2010/wordprocessingDrawing" xmlns:wp="http://schemas.openxmlformats.org/drawingml/2006/wordprocessingDrawing" xmlns:w10="urn:schemas-microsoft-com:office:word" xmlns:w="http://schemas.openxmlformats.org/wordprocessingml/2006/main" xmlns:w14="http://schemas.microsoft.com/office/word/2010/wordml" xmlns:w15="http://schemas.microsoft.com/office/word/2012/wordml" xmlns:wpg="http://schemas.microsoft.com/office/word/2010/wordprocessingGroup" xmlns:wpi="http://schemas.microsoft.com/office/word/2010/wordprocessingInk" xmlns:wne="http://schemas.microsoft.com/office/word/2006/wordml" xmlns:wps="http://schemas.microsoft.com/office/word/2010/wordprocessingShape" mc:Ignorable="w14 w15 wp14">
   <w:endnote w:type="separator" w:id="-1">
     <w:p>
       <w:r>
@@ -4555,7 +5023,7 @@
 </file>
 
 <file path=word/footer1.xml><?xml version="1.0" encoding="utf-8"?>
-<w:ftr xmlns:wpc="http://schemas.microsoft.com/office/word/2010/wordprocessingCanvas" xmlns:cx="http://schemas.microsoft.com/office/drawing/2014/chartex" xmlns:cx1="http://schemas.microsoft.com/office/drawing/2015/9/8/chartex" xmlns:mc="http://schemas.openxmlformats.org/markup-compatibility/2006" xmlns:o="urn:schemas-microsoft-com:office:office" xmlns:r="http://schemas.openxmlformats.org/officeDocument/2006/relationships" xmlns:m="http://schemas.openxmlformats.org/officeDocument/2006/math" xmlns:v="urn:schemas-microsoft-com:vml" xmlns:wp14="http://schemas.microsoft.com/office/word/2010/wordprocessingDrawing" xmlns:wp="http://schemas.openxmlformats.org/drawingml/2006/wordprocessingDrawing" xmlns:w10="urn:schemas-microsoft-com:office:word" xmlns:w="http://schemas.openxmlformats.org/wordprocessingml/2006/main" xmlns:w14="http://schemas.microsoft.com/office/word/2010/wordml" xmlns:w15="http://schemas.microsoft.com/office/word/2012/wordml" xmlns:w16se="http://schemas.microsoft.com/office/word/2015/wordml/symex" xmlns:wpg="http://schemas.microsoft.com/office/word/2010/wordprocessingGroup" xmlns:wpi="http://schemas.microsoft.com/office/word/2010/wordprocessingInk" xmlns:wne="http://schemas.microsoft.com/office/word/2006/wordml" xmlns:wps="http://schemas.microsoft.com/office/word/2010/wordprocessingShape" mc:Ignorable="w14 w15 w16se wp14">
+<w:ftr xmlns:wpc="http://schemas.microsoft.com/office/word/2010/wordprocessingCanvas" xmlns:mc="http://schemas.openxmlformats.org/markup-compatibility/2006" xmlns:o="urn:schemas-microsoft-com:office:office" xmlns:r="http://schemas.openxmlformats.org/officeDocument/2006/relationships" xmlns:m="http://schemas.openxmlformats.org/officeDocument/2006/math" xmlns:v="urn:schemas-microsoft-com:vml" xmlns:wp14="http://schemas.microsoft.com/office/word/2010/wordprocessingDrawing" xmlns:wp="http://schemas.openxmlformats.org/drawingml/2006/wordprocessingDrawing" xmlns:w10="urn:schemas-microsoft-com:office:word" xmlns:w="http://schemas.openxmlformats.org/wordprocessingml/2006/main" xmlns:w14="http://schemas.microsoft.com/office/word/2010/wordml" xmlns:w15="http://schemas.microsoft.com/office/word/2012/wordml" xmlns:wpg="http://schemas.microsoft.com/office/word/2010/wordprocessingGroup" xmlns:wpi="http://schemas.microsoft.com/office/word/2010/wordprocessingInk" xmlns:wne="http://schemas.microsoft.com/office/word/2006/wordml" xmlns:wps="http://schemas.microsoft.com/office/word/2010/wordprocessingShape" mc:Ignorable="w14 w15 wp14">
   <w:sdt>
     <w:sdtPr>
       <w:id w:val="-693457495"/>
@@ -4629,7 +5097,7 @@
 </file>
 
 <file path=word/footer2.xml><?xml version="1.0" encoding="utf-8"?>
-<w:ftr xmlns:wpc="http://schemas.microsoft.com/office/word/2010/wordprocessingCanvas" xmlns:cx="http://schemas.microsoft.com/office/drawing/2014/chartex" xmlns:cx1="http://schemas.microsoft.com/office/drawing/2015/9/8/chartex" xmlns:mc="http://schemas.openxmlformats.org/markup-compatibility/2006" xmlns:o="urn:schemas-microsoft-com:office:office" xmlns:r="http://schemas.openxmlformats.org/officeDocument/2006/relationships" xmlns:m="http://schemas.openxmlformats.org/officeDocument/2006/math" xmlns:v="urn:schemas-microsoft-com:vml" xmlns:wp14="http://schemas.microsoft.com/office/word/2010/wordprocessingDrawing" xmlns:wp="http://schemas.openxmlformats.org/drawingml/2006/wordprocessingDrawing" xmlns:w10="urn:schemas-microsoft-com:office:word" xmlns:w="http://schemas.openxmlformats.org/wordprocessingml/2006/main" xmlns:w14="http://schemas.microsoft.com/office/word/2010/wordml" xmlns:w15="http://schemas.microsoft.com/office/word/2012/wordml" xmlns:w16se="http://schemas.microsoft.com/office/word/2015/wordml/symex" xmlns:wpg="http://schemas.microsoft.com/office/word/2010/wordprocessingGroup" xmlns:wpi="http://schemas.microsoft.com/office/word/2010/wordprocessingInk" xmlns:wne="http://schemas.microsoft.com/office/word/2006/wordml" xmlns:wps="http://schemas.microsoft.com/office/word/2010/wordprocessingShape" mc:Ignorable="w14 w15 w16se wp14">
+<w:ftr xmlns:wpc="http://schemas.microsoft.com/office/word/2010/wordprocessingCanvas" xmlns:mc="http://schemas.openxmlformats.org/markup-compatibility/2006" xmlns:o="urn:schemas-microsoft-com:office:office" xmlns:r="http://schemas.openxmlformats.org/officeDocument/2006/relationships" xmlns:m="http://schemas.openxmlformats.org/officeDocument/2006/math" xmlns:v="urn:schemas-microsoft-com:vml" xmlns:wp14="http://schemas.microsoft.com/office/word/2010/wordprocessingDrawing" xmlns:wp="http://schemas.openxmlformats.org/drawingml/2006/wordprocessingDrawing" xmlns:w10="urn:schemas-microsoft-com:office:word" xmlns:w="http://schemas.openxmlformats.org/wordprocessingml/2006/main" xmlns:w14="http://schemas.microsoft.com/office/word/2010/wordml" xmlns:w15="http://schemas.microsoft.com/office/word/2012/wordml" xmlns:wpg="http://schemas.microsoft.com/office/word/2010/wordprocessingGroup" xmlns:wpi="http://schemas.microsoft.com/office/word/2010/wordprocessingInk" xmlns:wne="http://schemas.microsoft.com/office/word/2006/wordml" xmlns:wps="http://schemas.microsoft.com/office/word/2010/wordprocessingShape" mc:Ignorable="w14 w15 wp14">
   <w:sdt>
     <w:sdtPr>
       <w:id w:val="1957628208"/>
@@ -4687,7 +5155,7 @@
             <w:sz w:val="20"/>
             <w:szCs w:val="20"/>
           </w:rPr>
-          <w:t>3</w:t>
+          <w:t>4</w:t>
         </w:r>
         <w:r>
           <w:rPr>
@@ -4704,7 +5172,7 @@
 </file>
 
 <file path=word/footnotes.xml><?xml version="1.0" encoding="utf-8"?>
-<w:footnotes xmlns:wpc="http://schemas.microsoft.com/office/word/2010/wordprocessingCanvas" xmlns:cx="http://schemas.microsoft.com/office/drawing/2014/chartex" xmlns:cx1="http://schemas.microsoft.com/office/drawing/2015/9/8/chartex" xmlns:mc="http://schemas.openxmlformats.org/markup-compatibility/2006" xmlns:o="urn:schemas-microsoft-com:office:office" xmlns:r="http://schemas.openxmlformats.org/officeDocument/2006/relationships" xmlns:m="http://schemas.openxmlformats.org/officeDocument/2006/math" xmlns:v="urn:schemas-microsoft-com:vml" xmlns:wp14="http://schemas.microsoft.com/office/word/2010/wordprocessingDrawing" xmlns:wp="http://schemas.openxmlformats.org/drawingml/2006/wordprocessingDrawing" xmlns:w10="urn:schemas-microsoft-com:office:word" xmlns:w="http://schemas.openxmlformats.org/wordprocessingml/2006/main" xmlns:w14="http://schemas.microsoft.com/office/word/2010/wordml" xmlns:w15="http://schemas.microsoft.com/office/word/2012/wordml" xmlns:w16se="http://schemas.microsoft.com/office/word/2015/wordml/symex" xmlns:wpg="http://schemas.microsoft.com/office/word/2010/wordprocessingGroup" xmlns:wpi="http://schemas.microsoft.com/office/word/2010/wordprocessingInk" xmlns:wne="http://schemas.microsoft.com/office/word/2006/wordml" xmlns:wps="http://schemas.microsoft.com/office/word/2010/wordprocessingShape" mc:Ignorable="w14 w15 w16se wp14">
+<w:footnotes xmlns:wpc="http://schemas.microsoft.com/office/word/2010/wordprocessingCanvas" xmlns:mc="http://schemas.openxmlformats.org/markup-compatibility/2006" xmlns:o="urn:schemas-microsoft-com:office:office" xmlns:r="http://schemas.openxmlformats.org/officeDocument/2006/relationships" xmlns:m="http://schemas.openxmlformats.org/officeDocument/2006/math" xmlns:v="urn:schemas-microsoft-com:vml" xmlns:wp14="http://schemas.microsoft.com/office/word/2010/wordprocessingDrawing" xmlns:wp="http://schemas.openxmlformats.org/drawingml/2006/wordprocessingDrawing" xmlns:w10="urn:schemas-microsoft-com:office:word" xmlns:w="http://schemas.openxmlformats.org/wordprocessingml/2006/main" xmlns:w14="http://schemas.microsoft.com/office/word/2010/wordml" xmlns:w15="http://schemas.microsoft.com/office/word/2012/wordml" xmlns:wpg="http://schemas.microsoft.com/office/word/2010/wordprocessingGroup" xmlns:wpi="http://schemas.microsoft.com/office/word/2010/wordprocessingInk" xmlns:wne="http://schemas.microsoft.com/office/word/2006/wordml" xmlns:wps="http://schemas.microsoft.com/office/word/2010/wordprocessingShape" mc:Ignorable="w14 w15 wp14">
   <w:footnote w:type="separator" w:id="-1">
     <w:p>
       <w:r>
@@ -4733,7 +5201,7 @@
 </file>
 
 <file path=word/header1.xml><?xml version="1.0" encoding="utf-8"?>
-<w:hdr xmlns:wpc="http://schemas.microsoft.com/office/word/2010/wordprocessingCanvas" xmlns:cx="http://schemas.microsoft.com/office/drawing/2014/chartex" xmlns:cx1="http://schemas.microsoft.com/office/drawing/2015/9/8/chartex" xmlns:mc="http://schemas.openxmlformats.org/markup-compatibility/2006" xmlns:o="urn:schemas-microsoft-com:office:office" xmlns:r="http://schemas.openxmlformats.org/officeDocument/2006/relationships" xmlns:m="http://schemas.openxmlformats.org/officeDocument/2006/math" xmlns:v="urn:schemas-microsoft-com:vml" xmlns:wp14="http://schemas.microsoft.com/office/word/2010/wordprocessingDrawing" xmlns:wp="http://schemas.openxmlformats.org/drawingml/2006/wordprocessingDrawing" xmlns:w10="urn:schemas-microsoft-com:office:word" xmlns:w="http://schemas.openxmlformats.org/wordprocessingml/2006/main" xmlns:w14="http://schemas.microsoft.com/office/word/2010/wordml" xmlns:w15="http://schemas.microsoft.com/office/word/2012/wordml" xmlns:w16se="http://schemas.microsoft.com/office/word/2015/wordml/symex" xmlns:wpg="http://schemas.microsoft.com/office/word/2010/wordprocessingGroup" xmlns:wpi="http://schemas.microsoft.com/office/word/2010/wordprocessingInk" xmlns:wne="http://schemas.microsoft.com/office/word/2006/wordml" xmlns:wps="http://schemas.microsoft.com/office/word/2010/wordprocessingShape" mc:Ignorable="w14 w15 w16se wp14">
+<w:hdr xmlns:wpc="http://schemas.microsoft.com/office/word/2010/wordprocessingCanvas" xmlns:mc="http://schemas.openxmlformats.org/markup-compatibility/2006" xmlns:o="urn:schemas-microsoft-com:office:office" xmlns:r="http://schemas.openxmlformats.org/officeDocument/2006/relationships" xmlns:m="http://schemas.openxmlformats.org/officeDocument/2006/math" xmlns:v="urn:schemas-microsoft-com:vml" xmlns:wp14="http://schemas.microsoft.com/office/word/2010/wordprocessingDrawing" xmlns:wp="http://schemas.openxmlformats.org/drawingml/2006/wordprocessingDrawing" xmlns:w10="urn:schemas-microsoft-com:office:word" xmlns:w="http://schemas.openxmlformats.org/wordprocessingml/2006/main" xmlns:w14="http://schemas.microsoft.com/office/word/2010/wordml" xmlns:w15="http://schemas.microsoft.com/office/word/2012/wordml" xmlns:wpg="http://schemas.microsoft.com/office/word/2010/wordprocessingGroup" xmlns:wpi="http://schemas.microsoft.com/office/word/2010/wordprocessingInk" xmlns:wne="http://schemas.microsoft.com/office/word/2006/wordml" xmlns:wps="http://schemas.microsoft.com/office/word/2010/wordprocessingShape" mc:Ignorable="w14 w15 wp14">
   <w:p>
     <w:pPr>
       <w:pStyle w:val="Header"/>
@@ -4772,7 +5240,7 @@
 </file>
 
 <file path=word/header2.xml><?xml version="1.0" encoding="utf-8"?>
-<w:hdr xmlns:wpc="http://schemas.microsoft.com/office/word/2010/wordprocessingCanvas" xmlns:cx="http://schemas.microsoft.com/office/drawing/2014/chartex" xmlns:cx1="http://schemas.microsoft.com/office/drawing/2015/9/8/chartex" xmlns:mc="http://schemas.openxmlformats.org/markup-compatibility/2006" xmlns:o="urn:schemas-microsoft-com:office:office" xmlns:r="http://schemas.openxmlformats.org/officeDocument/2006/relationships" xmlns:m="http://schemas.openxmlformats.org/officeDocument/2006/math" xmlns:v="urn:schemas-microsoft-com:vml" xmlns:wp14="http://schemas.microsoft.com/office/word/2010/wordprocessingDrawing" xmlns:wp="http://schemas.openxmlformats.org/drawingml/2006/wordprocessingDrawing" xmlns:w10="urn:schemas-microsoft-com:office:word" xmlns:w="http://schemas.openxmlformats.org/wordprocessingml/2006/main" xmlns:w14="http://schemas.microsoft.com/office/word/2010/wordml" xmlns:w15="http://schemas.microsoft.com/office/word/2012/wordml" xmlns:w16se="http://schemas.microsoft.com/office/word/2015/wordml/symex" xmlns:wpg="http://schemas.microsoft.com/office/word/2010/wordprocessingGroup" xmlns:wpi="http://schemas.microsoft.com/office/word/2010/wordprocessingInk" xmlns:wne="http://schemas.microsoft.com/office/word/2006/wordml" xmlns:wps="http://schemas.microsoft.com/office/word/2010/wordprocessingShape" mc:Ignorable="w14 w15 w16se wp14">
+<w:hdr xmlns:wpc="http://schemas.microsoft.com/office/word/2010/wordprocessingCanvas" xmlns:mc="http://schemas.openxmlformats.org/markup-compatibility/2006" xmlns:o="urn:schemas-microsoft-com:office:office" xmlns:r="http://schemas.openxmlformats.org/officeDocument/2006/relationships" xmlns:m="http://schemas.openxmlformats.org/officeDocument/2006/math" xmlns:v="urn:schemas-microsoft-com:vml" xmlns:wp14="http://schemas.microsoft.com/office/word/2010/wordprocessingDrawing" xmlns:wp="http://schemas.openxmlformats.org/drawingml/2006/wordprocessingDrawing" xmlns:w10="urn:schemas-microsoft-com:office:word" xmlns:w="http://schemas.openxmlformats.org/wordprocessingml/2006/main" xmlns:w14="http://schemas.microsoft.com/office/word/2010/wordml" xmlns:w15="http://schemas.microsoft.com/office/word/2012/wordml" xmlns:wpg="http://schemas.microsoft.com/office/word/2010/wordprocessingGroup" xmlns:wpi="http://schemas.microsoft.com/office/word/2010/wordprocessingInk" xmlns:wne="http://schemas.microsoft.com/office/word/2006/wordml" xmlns:wps="http://schemas.microsoft.com/office/word/2010/wordprocessingShape" mc:Ignorable="w14 w15 wp14">
   <w:p>
     <w:pPr>
       <w:pStyle w:val="Header"/>
@@ -4801,7 +5269,7 @@
 </file>
 
 <file path=word/numbering.xml><?xml version="1.0" encoding="utf-8"?>
-<w:numbering xmlns:wpc="http://schemas.microsoft.com/office/word/2010/wordprocessingCanvas" xmlns:cx="http://schemas.microsoft.com/office/drawing/2014/chartex" xmlns:cx1="http://schemas.microsoft.com/office/drawing/2015/9/8/chartex" xmlns:mc="http://schemas.openxmlformats.org/markup-compatibility/2006" xmlns:o="urn:schemas-microsoft-com:office:office" xmlns:r="http://schemas.openxmlformats.org/officeDocument/2006/relationships" xmlns:m="http://schemas.openxmlformats.org/officeDocument/2006/math" xmlns:v="urn:schemas-microsoft-com:vml" xmlns:wp14="http://schemas.microsoft.com/office/word/2010/wordprocessingDrawing" xmlns:wp="http://schemas.openxmlformats.org/drawingml/2006/wordprocessingDrawing" xmlns:w10="urn:schemas-microsoft-com:office:word" xmlns:w="http://schemas.openxmlformats.org/wordprocessingml/2006/main" xmlns:w14="http://schemas.microsoft.com/office/word/2010/wordml" xmlns:w15="http://schemas.microsoft.com/office/word/2012/wordml" xmlns:w16se="http://schemas.microsoft.com/office/word/2015/wordml/symex" xmlns:wpg="http://schemas.microsoft.com/office/word/2010/wordprocessingGroup" xmlns:wpi="http://schemas.microsoft.com/office/word/2010/wordprocessingInk" xmlns:wne="http://schemas.microsoft.com/office/word/2006/wordml" xmlns:wps="http://schemas.microsoft.com/office/word/2010/wordprocessingShape" mc:Ignorable="w14 w15 w16se wp14">
+<w:numbering xmlns:wpc="http://schemas.microsoft.com/office/word/2010/wordprocessingCanvas" xmlns:mc="http://schemas.openxmlformats.org/markup-compatibility/2006" xmlns:o="urn:schemas-microsoft-com:office:office" xmlns:r="http://schemas.openxmlformats.org/officeDocument/2006/relationships" xmlns:m="http://schemas.openxmlformats.org/officeDocument/2006/math" xmlns:v="urn:schemas-microsoft-com:vml" xmlns:wp14="http://schemas.microsoft.com/office/word/2010/wordprocessingDrawing" xmlns:wp="http://schemas.openxmlformats.org/drawingml/2006/wordprocessingDrawing" xmlns:w10="urn:schemas-microsoft-com:office:word" xmlns:w="http://schemas.openxmlformats.org/wordprocessingml/2006/main" xmlns:w14="http://schemas.microsoft.com/office/word/2010/wordml" xmlns:w15="http://schemas.microsoft.com/office/word/2012/wordml" xmlns:wpg="http://schemas.microsoft.com/office/word/2010/wordprocessingGroup" xmlns:wpi="http://schemas.microsoft.com/office/word/2010/wordprocessingInk" xmlns:wne="http://schemas.microsoft.com/office/word/2006/wordml" xmlns:wps="http://schemas.microsoft.com/office/word/2010/wordprocessingShape" mc:Ignorable="w14 w15 wp14">
   <w:abstractNum w:abstractNumId="0" w15:restartNumberingAfterBreak="0">
     <w:nsid w:val="01F01611"/>
     <w:multiLevelType w:val="multilevel"/>
@@ -8404,7 +8872,7 @@
 </file>
 
 <file path=word/styles.xml><?xml version="1.0" encoding="utf-8"?>
-<w:styles xmlns:mc="http://schemas.openxmlformats.org/markup-compatibility/2006" xmlns:r="http://schemas.openxmlformats.org/officeDocument/2006/relationships" xmlns:w="http://schemas.openxmlformats.org/wordprocessingml/2006/main" xmlns:w14="http://schemas.microsoft.com/office/word/2010/wordml" xmlns:w15="http://schemas.microsoft.com/office/word/2012/wordml" xmlns:w16se="http://schemas.microsoft.com/office/word/2015/wordml/symex" mc:Ignorable="w14 w15 w16se">
+<w:styles xmlns:mc="http://schemas.openxmlformats.org/markup-compatibility/2006" xmlns:r="http://schemas.openxmlformats.org/officeDocument/2006/relationships" xmlns:w="http://schemas.openxmlformats.org/wordprocessingml/2006/main" xmlns:w14="http://schemas.microsoft.com/office/word/2010/wordml" xmlns:w15="http://schemas.microsoft.com/office/word/2012/wordml" mc:Ignorable="w14 w15">
   <w:docDefaults>
     <w:rPrDefault>
       <w:rPr>
@@ -10340,13 +10808,7 @@
 <file path=customXml/itemProps2.xml><?xml version="1.0" encoding="utf-8"?>
 <ds:datastoreItem xmlns:ds="http://schemas.openxmlformats.org/officeDocument/2006/customXml" ds:itemID="{8E31C432-F2B4-4374-B7E4-1A5B2E809E00}">
   <ds:schemaRefs>
-    <ds:schemaRef ds:uri="http://www.w3.org/XML/1998/namespace"/>
-    <ds:schemaRef ds:uri="http://schemas.microsoft.com/office/2006/documentManagement/types"/>
-    <ds:schemaRef ds:uri="http://purl.org/dc/terms/"/>
-    <ds:schemaRef ds:uri="http://schemas.openxmlformats.org/package/2006/metadata/core-properties"/>
     <ds:schemaRef ds:uri="http://schemas.microsoft.com/office/2006/metadata/properties"/>
-    <ds:schemaRef ds:uri="http://purl.org/dc/dcmitype/"/>
-    <ds:schemaRef ds:uri="http://purl.org/dc/elements/1.1/"/>
   </ds:schemaRefs>
 </ds:datastoreItem>
 </file>
@@ -10360,7 +10822,7 @@
 </file>
 
 <file path=customXml/itemProps4.xml><?xml version="1.0" encoding="utf-8"?>
-<ds:datastoreItem xmlns:ds="http://schemas.openxmlformats.org/officeDocument/2006/customXml" ds:itemID="{65E008E4-3A49-4C6A-AE41-8DFF4ED63AE7}">
+<ds:datastoreItem xmlns:ds="http://schemas.openxmlformats.org/officeDocument/2006/customXml" ds:itemID="{C012C616-223F-418E-AD19-4E03B4FCB7E1}">
   <ds:schemaRefs>
     <ds:schemaRef ds:uri="http://schemas.openxmlformats.org/officeDocument/2006/bibliography"/>
   </ds:schemaRefs>
@@ -10368,7 +10830,7 @@
 </file>
 
 <file path=customXml/itemProps5.xml><?xml version="1.0" encoding="utf-8"?>
-<ds:datastoreItem xmlns:ds="http://schemas.openxmlformats.org/officeDocument/2006/customXml" ds:itemID="{A430B0D9-5D1E-4124-BCAC-05F2FC03648F}">
+<ds:datastoreItem xmlns:ds="http://schemas.openxmlformats.org/officeDocument/2006/customXml" ds:itemID="{3D3A157F-A9A6-428A-9C8A-61399FF18226}">
   <ds:schemaRefs>
     <ds:schemaRef ds:uri="http://schemas.openxmlformats.org/officeDocument/2006/bibliography"/>
   </ds:schemaRefs>

</xml_diff>